<commit_message>
nmv 12 10 2023
</commit_message>
<xml_diff>
--- a/TS-Padam/TS-1.6/TS 1.6 Malayalam Pada Paatam Corrections.docx
+++ b/TS-Padam/TS-1.6/TS 1.6 Malayalam Pada Paatam Corrections.docx
@@ -112,10 +112,9 @@
           <w:bCs/>
           <w:sz w:val="32"/>
           <w:szCs w:val="32"/>
-          <w:highlight w:val="red"/>
-          <w:u w:val="single"/>
-        </w:rPr>
-        <w:t>?????</w:t>
+          <w:u w:val="single"/>
+        </w:rPr>
+        <w:t>31st Oct 2023</w:t>
       </w:r>
     </w:p>
     <w:p>
@@ -134,25 +133,7 @@
           <w:sz w:val="32"/>
           <w:szCs w:val="32"/>
         </w:rPr>
-        <w:t>(</w:t>
-      </w:r>
-      <w:proofErr w:type="gramStart"/>
-      <w:r>
-        <w:rPr>
-          <w:bCs/>
-          <w:sz w:val="32"/>
-          <w:szCs w:val="32"/>
-        </w:rPr>
-        <w:t>ignore</w:t>
-      </w:r>
-      <w:proofErr w:type="gramEnd"/>
-      <w:r>
-        <w:rPr>
-          <w:bCs/>
-          <w:sz w:val="32"/>
-          <w:szCs w:val="32"/>
-        </w:rPr>
-        <w:t xml:space="preserve"> those which are already incorporated in your book’s version and date)</w:t>
+        <w:t>(ignore those which are already incorporated in your book’s version and date)</w:t>
       </w:r>
     </w:p>
     <w:tbl>
@@ -628,6 +609,29 @@
     </w:tbl>
     <w:p>
       <w:pPr>
+        <w:jc w:val="center"/>
+        <w:rPr>
+          <w:b/>
+          <w:bCs/>
+          <w:sz w:val="32"/>
+          <w:szCs w:val="32"/>
+          <w:u w:val="single"/>
+        </w:rPr>
+      </w:pPr>
+      <w:r>
+        <w:rPr>
+          <w:b/>
+          <w:bCs/>
+          <w:sz w:val="32"/>
+          <w:szCs w:val="32"/>
+          <w:u w:val="single"/>
+        </w:rPr>
+        <w:t>================</w:t>
+      </w:r>
+    </w:p>
+    <w:p>
+      <w:pPr>
+        <w:jc w:val="center"/>
         <w:rPr>
           <w:b/>
           <w:bCs/>
@@ -648,42 +652,6 @@
           <w:u w:val="single"/>
         </w:rPr>
       </w:pPr>
-    </w:p>
-    <w:p>
-      <w:pPr>
-        <w:jc w:val="center"/>
-        <w:rPr>
-          <w:b/>
-          <w:bCs/>
-          <w:sz w:val="32"/>
-          <w:szCs w:val="32"/>
-          <w:u w:val="single"/>
-        </w:rPr>
-      </w:pPr>
-    </w:p>
-    <w:p>
-      <w:pPr>
-        <w:jc w:val="center"/>
-        <w:rPr>
-          <w:b/>
-          <w:bCs/>
-          <w:sz w:val="32"/>
-          <w:szCs w:val="32"/>
-          <w:u w:val="single"/>
-        </w:rPr>
-      </w:pPr>
-    </w:p>
-    <w:p>
-      <w:pPr>
-        <w:jc w:val="center"/>
-        <w:rPr>
-          <w:b/>
-          <w:bCs/>
-          <w:sz w:val="32"/>
-          <w:szCs w:val="32"/>
-          <w:u w:val="single"/>
-        </w:rPr>
-      </w:pPr>
       <w:r>
         <w:rPr>
           <w:b/>
@@ -791,25 +759,7 @@
           <w:sz w:val="32"/>
           <w:szCs w:val="32"/>
         </w:rPr>
-        <w:t>(</w:t>
-      </w:r>
-      <w:proofErr w:type="gramStart"/>
-      <w:r>
-        <w:rPr>
-          <w:bCs/>
-          <w:sz w:val="32"/>
-          <w:szCs w:val="32"/>
-        </w:rPr>
-        <w:t>ignore</w:t>
-      </w:r>
-      <w:proofErr w:type="gramEnd"/>
-      <w:r>
-        <w:rPr>
-          <w:bCs/>
-          <w:sz w:val="32"/>
-          <w:szCs w:val="32"/>
-        </w:rPr>
-        <w:t xml:space="preserve"> those which are already incorporated in your book’s version and date)</w:t>
+        <w:t>(ignore those which are already incorporated in your book’s version and date)</w:t>
       </w:r>
     </w:p>
     <w:tbl>
@@ -1080,114 +1030,166 @@
           <w:u w:val="single"/>
         </w:rPr>
       </w:pPr>
-      <w:r>
-        <w:rPr>
-          <w:b/>
-          <w:bCs/>
-          <w:sz w:val="32"/>
-          <w:szCs w:val="32"/>
-          <w:u w:val="single"/>
-        </w:rPr>
-        <w:t xml:space="preserve">TS Pada Paatam </w:t>
-      </w:r>
-      <w:r>
-        <w:rPr>
-          <w:b/>
-          <w:bCs/>
-          <w:sz w:val="32"/>
-          <w:szCs w:val="32"/>
-          <w:u w:val="single"/>
-        </w:rPr>
-        <w:t>– TS 1</w:t>
-      </w:r>
-      <w:r>
-        <w:rPr>
-          <w:b/>
-          <w:bCs/>
-          <w:sz w:val="32"/>
-          <w:szCs w:val="32"/>
-          <w:u w:val="single"/>
-        </w:rPr>
-        <w:t>.6</w:t>
-      </w:r>
-      <w:r>
-        <w:rPr>
-          <w:b/>
-          <w:bCs/>
-          <w:sz w:val="32"/>
-          <w:szCs w:val="32"/>
-          <w:u w:val="single"/>
-        </w:rPr>
-        <w:t xml:space="preserve"> </w:t>
-      </w:r>
-      <w:r>
-        <w:rPr>
-          <w:b/>
-          <w:bCs/>
-          <w:sz w:val="32"/>
-          <w:szCs w:val="32"/>
-          <w:u w:val="single"/>
-        </w:rPr>
-        <w:t>Malayalam</w:t>
-      </w:r>
-      <w:r>
-        <w:rPr>
-          <w:b/>
-          <w:bCs/>
-          <w:sz w:val="32"/>
-          <w:szCs w:val="32"/>
-          <w:u w:val="single"/>
-        </w:rPr>
-        <w:t xml:space="preserve"> Corrections –</w:t>
-      </w:r>
-      <w:r>
-        <w:rPr>
-          <w:b/>
-          <w:bCs/>
-          <w:sz w:val="32"/>
-          <w:szCs w:val="32"/>
-          <w:u w:val="single"/>
-        </w:rPr>
-        <w:t xml:space="preserve"> </w:t>
-      </w:r>
-      <w:r>
-        <w:rPr>
-          <w:b/>
-          <w:bCs/>
-          <w:sz w:val="32"/>
-          <w:szCs w:val="32"/>
-          <w:u w:val="single"/>
-        </w:rPr>
-        <w:t xml:space="preserve">Observed till </w:t>
-      </w:r>
-      <w:r>
-        <w:rPr>
-          <w:b/>
-          <w:bCs/>
-          <w:sz w:val="32"/>
-          <w:szCs w:val="32"/>
-          <w:u w:val="single"/>
-        </w:rPr>
-        <w:t>31st Oct 2021</w:t>
-      </w:r>
     </w:p>
     <w:p>
       <w:pPr>
         <w:spacing w:before="0" w:line="240" w:lineRule="auto"/>
         <w:jc w:val="center"/>
         <w:rPr>
-          <w:bCs/>
-          <w:sz w:val="32"/>
-          <w:szCs w:val="32"/>
+          <w:b/>
+          <w:bCs/>
+          <w:sz w:val="32"/>
+          <w:szCs w:val="32"/>
+          <w:u w:val="single"/>
         </w:rPr>
       </w:pPr>
-      <w:r>
-        <w:rPr>
-          <w:bCs/>
-          <w:sz w:val="32"/>
-          <w:szCs w:val="32"/>
+    </w:p>
+    <w:p>
+      <w:pPr>
+        <w:spacing w:before="0" w:line="240" w:lineRule="auto"/>
+        <w:jc w:val="center"/>
+        <w:rPr>
+          <w:b/>
+          <w:bCs/>
+          <w:sz w:val="32"/>
+          <w:szCs w:val="32"/>
+          <w:u w:val="single"/>
+        </w:rPr>
+      </w:pPr>
+    </w:p>
+    <w:p>
+      <w:pPr>
+        <w:spacing w:before="0" w:line="240" w:lineRule="auto"/>
+        <w:jc w:val="center"/>
+        <w:rPr>
+          <w:b/>
+          <w:bCs/>
+          <w:sz w:val="32"/>
+          <w:szCs w:val="32"/>
+          <w:u w:val="single"/>
+        </w:rPr>
+      </w:pPr>
+    </w:p>
+    <w:p>
+      <w:pPr>
+        <w:spacing w:before="0" w:line="240" w:lineRule="auto"/>
+        <w:jc w:val="center"/>
+        <w:rPr>
+          <w:b/>
+          <w:bCs/>
+          <w:sz w:val="32"/>
+          <w:szCs w:val="32"/>
+          <w:u w:val="single"/>
+        </w:rPr>
+      </w:pPr>
+      <w:r>
+        <w:rPr>
+          <w:b/>
+          <w:bCs/>
+          <w:sz w:val="32"/>
+          <w:szCs w:val="32"/>
+          <w:u w:val="single"/>
         </w:rPr>
         <w:lastRenderedPageBreak/>
+        <w:t xml:space="preserve">TS Pada Paatam </w:t>
+      </w:r>
+      <w:r>
+        <w:rPr>
+          <w:b/>
+          <w:bCs/>
+          <w:sz w:val="32"/>
+          <w:szCs w:val="32"/>
+          <w:u w:val="single"/>
+        </w:rPr>
+        <w:t>– TS 1</w:t>
+      </w:r>
+      <w:r>
+        <w:rPr>
+          <w:b/>
+          <w:bCs/>
+          <w:sz w:val="32"/>
+          <w:szCs w:val="32"/>
+          <w:u w:val="single"/>
+        </w:rPr>
+        <w:t>.6</w:t>
+      </w:r>
+      <w:r>
+        <w:rPr>
+          <w:b/>
+          <w:bCs/>
+          <w:sz w:val="32"/>
+          <w:szCs w:val="32"/>
+          <w:u w:val="single"/>
+        </w:rPr>
+        <w:t xml:space="preserve"> </w:t>
+      </w:r>
+      <w:r>
+        <w:rPr>
+          <w:b/>
+          <w:bCs/>
+          <w:sz w:val="32"/>
+          <w:szCs w:val="32"/>
+          <w:u w:val="single"/>
+        </w:rPr>
+        <w:t>Malayalam</w:t>
+      </w:r>
+      <w:r>
+        <w:rPr>
+          <w:b/>
+          <w:bCs/>
+          <w:sz w:val="32"/>
+          <w:szCs w:val="32"/>
+          <w:u w:val="single"/>
+        </w:rPr>
+        <w:t xml:space="preserve"> Corrections –</w:t>
+      </w:r>
+      <w:r>
+        <w:rPr>
+          <w:b/>
+          <w:bCs/>
+          <w:sz w:val="32"/>
+          <w:szCs w:val="32"/>
+          <w:u w:val="single"/>
+        </w:rPr>
+        <w:t xml:space="preserve"> </w:t>
+      </w:r>
+      <w:r>
+        <w:rPr>
+          <w:b/>
+          <w:bCs/>
+          <w:sz w:val="32"/>
+          <w:szCs w:val="32"/>
+          <w:u w:val="single"/>
+        </w:rPr>
+        <w:t xml:space="preserve">Observed till </w:t>
+      </w:r>
+      <w:r>
+        <w:rPr>
+          <w:b/>
+          <w:bCs/>
+          <w:sz w:val="32"/>
+          <w:szCs w:val="32"/>
+          <w:u w:val="single"/>
+        </w:rPr>
+        <w:t>31st Oct 2021</w:t>
+      </w:r>
+    </w:p>
+    <w:p>
+      <w:pPr>
+        <w:spacing w:before="0" w:line="240" w:lineRule="auto"/>
+        <w:jc w:val="center"/>
+        <w:rPr>
+          <w:bCs/>
+          <w:sz w:val="32"/>
+          <w:szCs w:val="32"/>
+        </w:rPr>
+      </w:pPr>
+      <w:r>
+        <w:rPr>
+          <w:bCs/>
+          <w:sz w:val="32"/>
+          <w:szCs w:val="32"/>
+        </w:rPr>
         <w:t>(ignore those which are already incorporated in your book’s version and date)</w:t>
       </w:r>
     </w:p>
@@ -1566,45 +1568,6 @@
           <w:u w:val="single"/>
         </w:rPr>
       </w:pPr>
-    </w:p>
-    <w:p>
-      <w:pPr>
-        <w:spacing w:before="0" w:line="240" w:lineRule="auto"/>
-        <w:jc w:val="center"/>
-        <w:rPr>
-          <w:b/>
-          <w:bCs/>
-          <w:sz w:val="32"/>
-          <w:szCs w:val="32"/>
-          <w:u w:val="single"/>
-        </w:rPr>
-      </w:pPr>
-    </w:p>
-    <w:p>
-      <w:pPr>
-        <w:spacing w:before="0" w:line="240" w:lineRule="auto"/>
-        <w:jc w:val="center"/>
-        <w:rPr>
-          <w:b/>
-          <w:bCs/>
-          <w:sz w:val="32"/>
-          <w:szCs w:val="32"/>
-          <w:u w:val="single"/>
-        </w:rPr>
-      </w:pPr>
-    </w:p>
-    <w:p>
-      <w:pPr>
-        <w:spacing w:before="0" w:line="240" w:lineRule="auto"/>
-        <w:jc w:val="center"/>
-        <w:rPr>
-          <w:b/>
-          <w:bCs/>
-          <w:sz w:val="32"/>
-          <w:szCs w:val="32"/>
-          <w:u w:val="single"/>
-        </w:rPr>
-      </w:pPr>
       <w:r>
         <w:rPr>
           <w:b/>
@@ -2077,6 +2040,32 @@
           <w:u w:val="single"/>
         </w:rPr>
       </w:pPr>
+    </w:p>
+    <w:p>
+      <w:pPr>
+        <w:spacing w:before="0" w:line="240" w:lineRule="auto"/>
+        <w:jc w:val="center"/>
+        <w:rPr>
+          <w:b/>
+          <w:bCs/>
+          <w:sz w:val="32"/>
+          <w:szCs w:val="32"/>
+          <w:u w:val="single"/>
+        </w:rPr>
+      </w:pPr>
+    </w:p>
+    <w:p>
+      <w:pPr>
+        <w:spacing w:before="0" w:line="240" w:lineRule="auto"/>
+        <w:jc w:val="center"/>
+        <w:rPr>
+          <w:b/>
+          <w:bCs/>
+          <w:sz w:val="32"/>
+          <w:szCs w:val="32"/>
+          <w:u w:val="single"/>
+        </w:rPr>
+      </w:pPr>
       <w:r>
         <w:rPr>
           <w:b/>
@@ -2545,32 +2534,6 @@
         </w:rPr>
         <w:t>==============================================</w:t>
       </w:r>
-    </w:p>
-    <w:p>
-      <w:pPr>
-        <w:spacing w:before="0" w:line="240" w:lineRule="auto"/>
-        <w:jc w:val="center"/>
-        <w:rPr>
-          <w:b/>
-          <w:bCs/>
-          <w:sz w:val="32"/>
-          <w:szCs w:val="32"/>
-          <w:u w:val="single"/>
-        </w:rPr>
-      </w:pPr>
-    </w:p>
-    <w:p>
-      <w:pPr>
-        <w:spacing w:before="0" w:line="240" w:lineRule="auto"/>
-        <w:jc w:val="center"/>
-        <w:rPr>
-          <w:b/>
-          <w:bCs/>
-          <w:sz w:val="32"/>
-          <w:szCs w:val="32"/>
-          <w:u w:val="single"/>
-        </w:rPr>
-      </w:pPr>
     </w:p>
     <w:p>
       <w:pPr>
@@ -7579,14 +7542,51 @@
           <w:u w:val="single"/>
         </w:rPr>
       </w:pPr>
-      <w:r>
-        <w:rPr>
-          <w:b/>
-          <w:bCs/>
-          <w:sz w:val="32"/>
-          <w:szCs w:val="32"/>
-          <w:u w:val="single"/>
-        </w:rPr>
+    </w:p>
+    <w:p>
+      <w:pPr>
+        <w:jc w:val="center"/>
+        <w:rPr>
+          <w:b/>
+          <w:bCs/>
+          <w:sz w:val="32"/>
+          <w:szCs w:val="32"/>
+          <w:u w:val="single"/>
+        </w:rPr>
+      </w:pPr>
+    </w:p>
+    <w:p>
+      <w:pPr>
+        <w:jc w:val="center"/>
+        <w:rPr>
+          <w:b/>
+          <w:bCs/>
+          <w:sz w:val="32"/>
+          <w:szCs w:val="32"/>
+          <w:u w:val="single"/>
+        </w:rPr>
+      </w:pPr>
+    </w:p>
+    <w:p>
+      <w:pPr>
+        <w:jc w:val="center"/>
+        <w:rPr>
+          <w:b/>
+          <w:bCs/>
+          <w:sz w:val="32"/>
+          <w:szCs w:val="32"/>
+          <w:u w:val="single"/>
+        </w:rPr>
+      </w:pPr>
+      <w:r>
+        <w:rPr>
+          <w:b/>
+          <w:bCs/>
+          <w:sz w:val="32"/>
+          <w:szCs w:val="32"/>
+          <w:u w:val="single"/>
+        </w:rPr>
+        <w:lastRenderedPageBreak/>
         <w:t xml:space="preserve">TS Pada Paatam – TS 1.6 Malayalam </w:t>
       </w:r>
       <w:r>
@@ -7801,7 +7801,6 @@
                 <w:sz w:val="32"/>
                 <w:szCs w:val="36"/>
               </w:rPr>
-              <w:lastRenderedPageBreak/>
               <w:t>1.6.5.1 - Vaakyam</w:t>
             </w:r>
           </w:p>
@@ -8804,6 +8803,7 @@
                 <w:sz w:val="32"/>
                 <w:szCs w:val="36"/>
               </w:rPr>
+              <w:lastRenderedPageBreak/>
               <w:t>1.6.11.4 - Vaakyam</w:t>
             </w:r>
           </w:p>
@@ -8971,157 +8971,6 @@
           <w:u w:val="single"/>
         </w:rPr>
       </w:pPr>
-      <w:r>
-        <w:rPr>
-          <w:b/>
-          <w:bCs/>
-          <w:sz w:val="32"/>
-          <w:szCs w:val="32"/>
-          <w:u w:val="single"/>
-        </w:rPr>
-        <w:t>TS</w:t>
-      </w:r>
-      <w:r>
-        <w:rPr>
-          <w:b/>
-          <w:bCs/>
-          <w:sz w:val="32"/>
-          <w:szCs w:val="32"/>
-          <w:u w:val="single"/>
-        </w:rPr>
-        <w:t xml:space="preserve"> Pada Paatam</w:t>
-      </w:r>
-      <w:r>
-        <w:rPr>
-          <w:b/>
-          <w:bCs/>
-          <w:sz w:val="32"/>
-          <w:szCs w:val="32"/>
-          <w:u w:val="single"/>
-        </w:rPr>
-        <w:t xml:space="preserve"> – TS 1</w:t>
-      </w:r>
-      <w:r>
-        <w:rPr>
-          <w:b/>
-          <w:bCs/>
-          <w:sz w:val="32"/>
-          <w:szCs w:val="32"/>
-          <w:u w:val="single"/>
-        </w:rPr>
-        <w:t>.</w:t>
-      </w:r>
-      <w:r>
-        <w:rPr>
-          <w:b/>
-          <w:bCs/>
-          <w:sz w:val="32"/>
-          <w:szCs w:val="32"/>
-          <w:u w:val="single"/>
-        </w:rPr>
-        <w:t>6</w:t>
-      </w:r>
-      <w:r>
-        <w:rPr>
-          <w:b/>
-          <w:bCs/>
-          <w:sz w:val="32"/>
-          <w:szCs w:val="32"/>
-          <w:u w:val="single"/>
-        </w:rPr>
-        <w:t xml:space="preserve"> </w:t>
-      </w:r>
-      <w:r>
-        <w:rPr>
-          <w:b/>
-          <w:bCs/>
-          <w:sz w:val="32"/>
-          <w:szCs w:val="32"/>
-          <w:u w:val="single"/>
-        </w:rPr>
-        <w:t xml:space="preserve">Malayalam </w:t>
-      </w:r>
-      <w:r>
-        <w:rPr>
-          <w:b/>
-          <w:bCs/>
-          <w:sz w:val="32"/>
-          <w:szCs w:val="32"/>
-          <w:u w:val="single"/>
-        </w:rPr>
-        <w:t xml:space="preserve">Corrections –Observed till </w:t>
-      </w:r>
-      <w:r>
-        <w:rPr>
-          <w:b/>
-          <w:bCs/>
-          <w:sz w:val="32"/>
-          <w:szCs w:val="32"/>
-          <w:u w:val="single"/>
-        </w:rPr>
-        <w:t>3</w:t>
-      </w:r>
-      <w:r>
-        <w:rPr>
-          <w:b/>
-          <w:bCs/>
-          <w:sz w:val="32"/>
-          <w:szCs w:val="32"/>
-          <w:u w:val="single"/>
-        </w:rPr>
-        <w:t>1</w:t>
-      </w:r>
-      <w:r>
-        <w:rPr>
-          <w:b/>
-          <w:bCs/>
-          <w:sz w:val="32"/>
-          <w:szCs w:val="32"/>
-          <w:u w:val="single"/>
-          <w:vertAlign w:val="superscript"/>
-        </w:rPr>
-        <w:t>st</w:t>
-      </w:r>
-      <w:r>
-        <w:rPr>
-          <w:b/>
-          <w:bCs/>
-          <w:sz w:val="32"/>
-          <w:szCs w:val="32"/>
-          <w:u w:val="single"/>
-        </w:rPr>
-        <w:t xml:space="preserve"> </w:t>
-      </w:r>
-      <w:r>
-        <w:rPr>
-          <w:b/>
-          <w:bCs/>
-          <w:sz w:val="32"/>
-          <w:szCs w:val="32"/>
-          <w:u w:val="single"/>
-        </w:rPr>
-        <w:t>Jan</w:t>
-      </w:r>
-      <w:r>
-        <w:rPr>
-          <w:b/>
-          <w:bCs/>
-          <w:sz w:val="32"/>
-          <w:szCs w:val="32"/>
-          <w:u w:val="single"/>
-        </w:rPr>
-        <w:t xml:space="preserve"> 201</w:t>
-      </w:r>
-      <w:r>
-        <w:rPr>
-          <w:b/>
-          <w:bCs/>
-          <w:sz w:val="32"/>
-          <w:szCs w:val="32"/>
-          <w:u w:val="single"/>
-        </w:rPr>
-        <w:t>9</w:t>
-      </w:r>
     </w:p>
     <w:p>
       <w:pPr>
@@ -9131,6 +8980,7 @@
           <w:bCs/>
           <w:sz w:val="32"/>
           <w:szCs w:val="32"/>
+          <w:u w:val="single"/>
         </w:rPr>
       </w:pPr>
       <w:r>
@@ -9139,8 +8989,169 @@
           <w:bCs/>
           <w:sz w:val="32"/>
           <w:szCs w:val="32"/>
-        </w:rPr>
-        <w:lastRenderedPageBreak/>
+          <w:u w:val="single"/>
+        </w:rPr>
+        <w:t>TS</w:t>
+      </w:r>
+      <w:r>
+        <w:rPr>
+          <w:b/>
+          <w:bCs/>
+          <w:sz w:val="32"/>
+          <w:szCs w:val="32"/>
+          <w:u w:val="single"/>
+        </w:rPr>
+        <w:t xml:space="preserve"> Pada Paatam</w:t>
+      </w:r>
+      <w:r>
+        <w:rPr>
+          <w:b/>
+          <w:bCs/>
+          <w:sz w:val="32"/>
+          <w:szCs w:val="32"/>
+          <w:u w:val="single"/>
+        </w:rPr>
+        <w:t xml:space="preserve"> – TS 1</w:t>
+      </w:r>
+      <w:r>
+        <w:rPr>
+          <w:b/>
+          <w:bCs/>
+          <w:sz w:val="32"/>
+          <w:szCs w:val="32"/>
+          <w:u w:val="single"/>
+        </w:rPr>
+        <w:t>.</w:t>
+      </w:r>
+      <w:r>
+        <w:rPr>
+          <w:b/>
+          <w:bCs/>
+          <w:sz w:val="32"/>
+          <w:szCs w:val="32"/>
+          <w:u w:val="single"/>
+        </w:rPr>
+        <w:t>6</w:t>
+      </w:r>
+      <w:r>
+        <w:rPr>
+          <w:b/>
+          <w:bCs/>
+          <w:sz w:val="32"/>
+          <w:szCs w:val="32"/>
+          <w:u w:val="single"/>
+        </w:rPr>
+        <w:t xml:space="preserve"> </w:t>
+      </w:r>
+      <w:r>
+        <w:rPr>
+          <w:b/>
+          <w:bCs/>
+          <w:sz w:val="32"/>
+          <w:szCs w:val="32"/>
+          <w:u w:val="single"/>
+        </w:rPr>
+        <w:t xml:space="preserve">Malayalam </w:t>
+      </w:r>
+      <w:r>
+        <w:rPr>
+          <w:b/>
+          <w:bCs/>
+          <w:sz w:val="32"/>
+          <w:szCs w:val="32"/>
+          <w:u w:val="single"/>
+        </w:rPr>
+        <w:t xml:space="preserve">Corrections –Observed till </w:t>
+      </w:r>
+      <w:r>
+        <w:rPr>
+          <w:b/>
+          <w:bCs/>
+          <w:sz w:val="32"/>
+          <w:szCs w:val="32"/>
+          <w:u w:val="single"/>
+        </w:rPr>
+        <w:t>3</w:t>
+      </w:r>
+      <w:r>
+        <w:rPr>
+          <w:b/>
+          <w:bCs/>
+          <w:sz w:val="32"/>
+          <w:szCs w:val="32"/>
+          <w:u w:val="single"/>
+        </w:rPr>
+        <w:t>1</w:t>
+      </w:r>
+      <w:r>
+        <w:rPr>
+          <w:b/>
+          <w:bCs/>
+          <w:sz w:val="32"/>
+          <w:szCs w:val="32"/>
+          <w:u w:val="single"/>
+          <w:vertAlign w:val="superscript"/>
+        </w:rPr>
+        <w:t>st</w:t>
+      </w:r>
+      <w:r>
+        <w:rPr>
+          <w:b/>
+          <w:bCs/>
+          <w:sz w:val="32"/>
+          <w:szCs w:val="32"/>
+          <w:u w:val="single"/>
+        </w:rPr>
+        <w:t xml:space="preserve"> </w:t>
+      </w:r>
+      <w:r>
+        <w:rPr>
+          <w:b/>
+          <w:bCs/>
+          <w:sz w:val="32"/>
+          <w:szCs w:val="32"/>
+          <w:u w:val="single"/>
+        </w:rPr>
+        <w:t>Jan</w:t>
+      </w:r>
+      <w:r>
+        <w:rPr>
+          <w:b/>
+          <w:bCs/>
+          <w:sz w:val="32"/>
+          <w:szCs w:val="32"/>
+          <w:u w:val="single"/>
+        </w:rPr>
+        <w:t xml:space="preserve"> 201</w:t>
+      </w:r>
+      <w:r>
+        <w:rPr>
+          <w:b/>
+          <w:bCs/>
+          <w:sz w:val="32"/>
+          <w:szCs w:val="32"/>
+          <w:u w:val="single"/>
+        </w:rPr>
+        <w:t>9</w:t>
+      </w:r>
+    </w:p>
+    <w:p>
+      <w:pPr>
+        <w:jc w:val="center"/>
+        <w:rPr>
+          <w:b/>
+          <w:bCs/>
+          <w:sz w:val="32"/>
+          <w:szCs w:val="32"/>
+        </w:rPr>
+      </w:pPr>
+      <w:r>
+        <w:rPr>
+          <w:b/>
+          <w:bCs/>
+          <w:sz w:val="32"/>
+          <w:szCs w:val="32"/>
+        </w:rPr>
         <w:t>(ignore those which are already incorporated in your book’s version and date)</w:t>
       </w:r>
     </w:p>

</xml_diff>

<commit_message>
nmv 07 06 2029
</commit_message>
<xml_diff>
--- a/TS-Padam/TS-1.6/TS 1.6 Malayalam Pada Paatam Corrections.docx
+++ b/TS-Padam/TS-1.6/TS 1.6 Malayalam Pada Paatam Corrections.docx
@@ -1,21 +1,398 @@
 
 <file path=word/document.xml><?xml version="1.0" encoding="utf-8"?>
-<w:document xmlns:wpc="http://schemas.microsoft.com/office/word/2010/wordprocessingCanvas" xmlns:cx="http://schemas.microsoft.com/office/drawing/2014/chartex" xmlns:cx1="http://schemas.microsoft.com/office/drawing/2015/9/8/chartex" xmlns:cx2="http://schemas.microsoft.com/office/drawing/2015/10/21/chartex" xmlns:cx3="http://schemas.microsoft.com/office/drawing/2016/5/9/chartex" xmlns:cx4="http://schemas.microsoft.com/office/drawing/2016/5/10/chartex" xmlns:cx5="http://schemas.microsoft.com/office/drawing/2016/5/11/chartex" xmlns:cx6="http://schemas.microsoft.com/office/drawing/2016/5/12/chartex" xmlns:cx7="http://schemas.microsoft.com/office/drawing/2016/5/13/chartex" xmlns:cx8="http://schemas.microsoft.com/office/drawing/2016/5/14/chartex" xmlns:mc="http://schemas.openxmlformats.org/markup-compatibility/2006" xmlns:aink="http://schemas.microsoft.com/office/drawing/2016/ink" xmlns:am3d="http://schemas.microsoft.com/office/drawing/2017/model3d" xmlns:o="urn:schemas-microsoft-com:office:office" xmlns:oel="http://schemas.microsoft.com/office/2019/extlst" xmlns:r="http://schemas.openxmlformats.org/officeDocument/2006/relationships" xmlns:m="http://schemas.openxmlformats.org/officeDocument/2006/math" xmlns:v="urn:schemas-microsoft-com:vml" xmlns:wp14="http://schemas.microsoft.com/office/word/2010/wordprocessingDrawing" xmlns:wp="http://schemas.openxmlformats.org/drawingml/2006/wordprocessingDrawing" xmlns:w10="urn:schemas-microsoft-com:office:word" xmlns:w="http://schemas.openxmlformats.org/wordprocessingml/2006/main" xmlns:w14="http://schemas.microsoft.com/office/word/2010/wordml" xmlns:w15="http://schemas.microsoft.com/office/word/2012/wordml" xmlns:w16cex="http://schemas.microsoft.com/office/word/2018/wordml/cex" xmlns:w16cid="http://schemas.microsoft.com/office/word/2016/wordml/cid" xmlns:w16="http://schemas.microsoft.com/office/word/2018/wordml" xmlns:w16sdtdh="http://schemas.microsoft.com/office/word/2020/wordml/sdtdatahash" xmlns:w16se="http://schemas.microsoft.com/office/word/2015/wordml/symex" xmlns:wpg="http://schemas.microsoft.com/office/word/2010/wordprocessingGroup" xmlns:wpi="http://schemas.microsoft.com/office/word/2010/wordprocessingInk" xmlns:wne="http://schemas.microsoft.com/office/word/2006/wordml" xmlns:wps="http://schemas.microsoft.com/office/word/2010/wordprocessingShape" mc:Ignorable="w14 w15 w16se w16cid w16 w16cex w16sdtdh wp14">
+<w:document xmlns:wpc="http://schemas.microsoft.com/office/word/2010/wordprocessingCanvas" xmlns:cx="http://schemas.microsoft.com/office/drawing/2014/chartex" xmlns:cx1="http://schemas.microsoft.com/office/drawing/2015/9/8/chartex" xmlns:cx2="http://schemas.microsoft.com/office/drawing/2015/10/21/chartex" xmlns:cx3="http://schemas.microsoft.com/office/drawing/2016/5/9/chartex" xmlns:cx4="http://schemas.microsoft.com/office/drawing/2016/5/10/chartex" xmlns:cx5="http://schemas.microsoft.com/office/drawing/2016/5/11/chartex" xmlns:cx6="http://schemas.microsoft.com/office/drawing/2016/5/12/chartex" xmlns:cx7="http://schemas.microsoft.com/office/drawing/2016/5/13/chartex" xmlns:cx8="http://schemas.microsoft.com/office/drawing/2016/5/14/chartex" xmlns:mc="http://schemas.openxmlformats.org/markup-compatibility/2006" xmlns:aink="http://schemas.microsoft.com/office/drawing/2016/ink" xmlns:am3d="http://schemas.microsoft.com/office/drawing/2017/model3d" xmlns:o="urn:schemas-microsoft-com:office:office" xmlns:oel="http://schemas.microsoft.com/office/2019/extlst" xmlns:r="http://schemas.openxmlformats.org/officeDocument/2006/relationships" xmlns:m="http://schemas.openxmlformats.org/officeDocument/2006/math" xmlns:v="urn:schemas-microsoft-com:vml" xmlns:wp14="http://schemas.microsoft.com/office/word/2010/wordprocessingDrawing" xmlns:wp="http://schemas.openxmlformats.org/drawingml/2006/wordprocessingDrawing" xmlns:w10="urn:schemas-microsoft-com:office:word" xmlns:w="http://schemas.openxmlformats.org/wordprocessingml/2006/main" xmlns:w14="http://schemas.microsoft.com/office/word/2010/wordml" xmlns:w15="http://schemas.microsoft.com/office/word/2012/wordml" xmlns:w16cex="http://schemas.microsoft.com/office/word/2018/wordml/cex" xmlns:w16cid="http://schemas.microsoft.com/office/word/2016/wordml/cid" xmlns:w16="http://schemas.microsoft.com/office/word/2018/wordml" xmlns:w16du="http://schemas.microsoft.com/office/word/2023/wordml/word16du" xmlns:w16sdtdh="http://schemas.microsoft.com/office/word/2020/wordml/sdtdatahash" xmlns:w16se="http://schemas.microsoft.com/office/word/2015/wordml/symex" xmlns:wpg="http://schemas.microsoft.com/office/word/2010/wordprocessingGroup" xmlns:wpi="http://schemas.microsoft.com/office/word/2010/wordprocessingInk" xmlns:wne="http://schemas.microsoft.com/office/word/2006/wordml" xmlns:wps="http://schemas.microsoft.com/office/word/2010/wordprocessingShape" mc:Ignorable="w14 w15 w16se w16cid w16 w16cex w16sdtdh w16du wp14">
   <w:body>
+    <w:p>
+      <w:pPr>
+        <w:jc w:val="center"/>
+        <w:rPr>
+          <w:b/>
+          <w:bCs/>
+          <w:sz w:val="32"/>
+          <w:szCs w:val="32"/>
+          <w:u w:val="single"/>
+        </w:rPr>
+      </w:pPr>
+      <w:r>
+        <w:rPr>
+          <w:b/>
+          <w:bCs/>
+          <w:sz w:val="32"/>
+          <w:szCs w:val="32"/>
+          <w:u w:val="single"/>
+        </w:rPr>
+        <w:t>TS Pada Paatam – TS 1.</w:t>
+      </w:r>
+      <w:r>
+        <w:rPr>
+          <w:b/>
+          <w:bCs/>
+          <w:sz w:val="32"/>
+          <w:szCs w:val="32"/>
+          <w:u w:val="single"/>
+        </w:rPr>
+        <w:t>6</w:t>
+      </w:r>
+      <w:r>
+        <w:rPr>
+          <w:b/>
+          <w:bCs/>
+          <w:sz w:val="32"/>
+          <w:szCs w:val="32"/>
+          <w:u w:val="single"/>
+        </w:rPr>
+        <w:t xml:space="preserve"> </w:t>
+      </w:r>
+      <w:r>
+        <w:rPr>
+          <w:b/>
+          <w:bCs/>
+          <w:sz w:val="32"/>
+          <w:szCs w:val="32"/>
+          <w:u w:val="single"/>
+        </w:rPr>
+        <w:t>Malayalam</w:t>
+      </w:r>
+      <w:r>
+        <w:rPr>
+          <w:b/>
+          <w:bCs/>
+          <w:sz w:val="32"/>
+          <w:szCs w:val="32"/>
+          <w:u w:val="single"/>
+        </w:rPr>
+        <w:t xml:space="preserve"> Corrections –</w:t>
+      </w:r>
+      <w:r>
+        <w:rPr>
+          <w:b/>
+          <w:bCs/>
+          <w:sz w:val="32"/>
+          <w:szCs w:val="32"/>
+          <w:u w:val="single"/>
+        </w:rPr>
+        <w:t xml:space="preserve"> </w:t>
+      </w:r>
+      <w:r>
+        <w:rPr>
+          <w:b/>
+          <w:bCs/>
+          <w:sz w:val="32"/>
+          <w:szCs w:val="32"/>
+          <w:u w:val="single"/>
+        </w:rPr>
+        <w:t xml:space="preserve">Observed till </w:t>
+      </w:r>
+      <w:r>
+        <w:rPr>
+          <w:b/>
+          <w:bCs/>
+          <w:sz w:val="32"/>
+          <w:szCs w:val="32"/>
+          <w:u w:val="single"/>
+        </w:rPr>
+        <w:t xml:space="preserve">to </w:t>
+      </w:r>
+      <w:r>
+        <w:rPr>
+          <w:b/>
+          <w:bCs/>
+          <w:sz w:val="32"/>
+          <w:szCs w:val="32"/>
+          <w:u w:val="single"/>
+        </w:rPr>
+        <w:t>30th June 2024</w:t>
+      </w:r>
+    </w:p>
     <w:p>
       <w:pPr>
         <w:spacing w:before="0" w:line="240" w:lineRule="auto"/>
         <w:jc w:val="center"/>
         <w:rPr>
-          <w:b/>
-          <w:bCs/>
-          <w:sz w:val="32"/>
-          <w:szCs w:val="32"/>
-          <w:u w:val="single"/>
+          <w:bCs/>
+          <w:sz w:val="32"/>
+          <w:szCs w:val="32"/>
         </w:rPr>
       </w:pPr>
       <w:r>
         <w:rPr>
+          <w:bCs/>
+          <w:sz w:val="32"/>
+          <w:szCs w:val="32"/>
+        </w:rPr>
+        <w:t>(ignore those which are already incorporated in your book’s version and date)</w:t>
+      </w:r>
+    </w:p>
+    <w:tbl>
+      <w:tblPr>
+        <w:tblW w:w="13750" w:type="dxa"/>
+        <w:tblInd w:w="-714" w:type="dxa"/>
+        <w:tblBorders>
+          <w:top w:val="single" w:sz="4" w:space="0" w:color="000000"/>
+          <w:left w:val="single" w:sz="4" w:space="0" w:color="000000"/>
+          <w:bottom w:val="single" w:sz="4" w:space="0" w:color="000000"/>
+          <w:right w:val="single" w:sz="4" w:space="0" w:color="000000"/>
+          <w:insideH w:val="single" w:sz="4" w:space="0" w:color="000000"/>
+          <w:insideV w:val="single" w:sz="4" w:space="0" w:color="000000"/>
+        </w:tblBorders>
+        <w:tblLook w:val="04A0" w:firstRow="1" w:lastRow="0" w:firstColumn="1" w:lastColumn="0" w:noHBand="0" w:noVBand="1"/>
+      </w:tblPr>
+      <w:tblGrid>
+        <w:gridCol w:w="3970"/>
+        <w:gridCol w:w="5244"/>
+        <w:gridCol w:w="4536"/>
+      </w:tblGrid>
+      <w:tr>
+        <w:tc>
+          <w:tcPr>
+            <w:tcW w:w="3970" w:type="dxa"/>
+          </w:tcPr>
+          <w:p>
+            <w:pPr>
+              <w:spacing w:before="0" w:line="240" w:lineRule="auto"/>
+              <w:jc w:val="center"/>
+              <w:rPr>
+                <w:sz w:val="32"/>
+                <w:szCs w:val="32"/>
+              </w:rPr>
+            </w:pPr>
+            <w:r>
+              <w:rPr>
+                <w:sz w:val="32"/>
+                <w:szCs w:val="32"/>
+              </w:rPr>
+              <w:t>Section, Paragraph</w:t>
+            </w:r>
+          </w:p>
+          <w:p>
+            <w:pPr>
+              <w:spacing w:before="0" w:line="240" w:lineRule="auto"/>
+              <w:jc w:val="center"/>
+              <w:rPr>
+                <w:sz w:val="32"/>
+                <w:szCs w:val="32"/>
+              </w:rPr>
+            </w:pPr>
+            <w:r>
+              <w:rPr>
+                <w:sz w:val="32"/>
+                <w:szCs w:val="32"/>
+              </w:rPr>
+              <w:t>Reference</w:t>
+            </w:r>
+          </w:p>
+        </w:tc>
+        <w:tc>
+          <w:tcPr>
+            <w:tcW w:w="5244" w:type="dxa"/>
+          </w:tcPr>
+          <w:p>
+            <w:pPr>
+              <w:spacing w:before="0" w:line="240" w:lineRule="auto"/>
+              <w:jc w:val="center"/>
+              <w:rPr>
+                <w:sz w:val="32"/>
+                <w:szCs w:val="32"/>
+              </w:rPr>
+            </w:pPr>
+            <w:r>
+              <w:rPr>
+                <w:sz w:val="32"/>
+                <w:szCs w:val="32"/>
+              </w:rPr>
+              <w:t>As Printed</w:t>
+            </w:r>
+          </w:p>
+        </w:tc>
+        <w:tc>
+          <w:tcPr>
+            <w:tcW w:w="4536" w:type="dxa"/>
+          </w:tcPr>
+          <w:p>
+            <w:pPr>
+              <w:spacing w:before="0" w:line="240" w:lineRule="auto"/>
+              <w:ind w:left="-183" w:right="-18"/>
+              <w:jc w:val="center"/>
+              <w:rPr>
+                <w:sz w:val="32"/>
+                <w:szCs w:val="32"/>
+              </w:rPr>
+            </w:pPr>
+            <w:r>
+              <w:rPr>
+                <w:sz w:val="32"/>
+                <w:szCs w:val="32"/>
+              </w:rPr>
+              <w:t>To be read as or corrected as</w:t>
+            </w:r>
+          </w:p>
+        </w:tc>
+      </w:tr>
+      <w:tr>
+        <w:trPr>
+          <w:trHeight w:val="1020"/>
+        </w:trPr>
+        <w:tc>
+          <w:tcPr>
+            <w:tcW w:w="3970" w:type="dxa"/>
+            <w:tcBorders>
+              <w:top w:val="single" w:sz="4" w:space="0" w:color="000000"/>
+              <w:left w:val="single" w:sz="4" w:space="0" w:color="000000"/>
+              <w:bottom w:val="single" w:sz="4" w:space="0" w:color="auto"/>
+              <w:right w:val="single" w:sz="4" w:space="0" w:color="000000"/>
+            </w:tcBorders>
+            <w:shd w:val="clear" w:color="auto" w:fill="auto"/>
+          </w:tcPr>
+          <w:p>
+            <w:pPr>
+              <w:spacing w:before="0" w:line="240" w:lineRule="auto"/>
+              <w:ind w:left="29"/>
+              <w:jc w:val="center"/>
+              <w:rPr>
+                <w:rFonts w:cs="Arial"/>
+                <w:color w:val="000000"/>
+                <w:sz w:val="32"/>
+                <w:szCs w:val="32"/>
+              </w:rPr>
+            </w:pPr>
+            <w:r>
+              <w:rPr>
+                <w:rFonts w:cs="Arial"/>
+                <w:color w:val="000000"/>
+                <w:sz w:val="32"/>
+                <w:szCs w:val="32"/>
+              </w:rPr>
+              <w:t>None</w:t>
+            </w:r>
+          </w:p>
+        </w:tc>
+        <w:tc>
+          <w:tcPr>
+            <w:tcW w:w="5244" w:type="dxa"/>
+            <w:tcBorders>
+              <w:top w:val="single" w:sz="4" w:space="0" w:color="000000"/>
+              <w:left w:val="single" w:sz="4" w:space="0" w:color="000000"/>
+              <w:bottom w:val="single" w:sz="4" w:space="0" w:color="auto"/>
+              <w:right w:val="single" w:sz="4" w:space="0" w:color="000000"/>
+            </w:tcBorders>
+            <w:shd w:val="clear" w:color="auto" w:fill="auto"/>
+          </w:tcPr>
+          <w:p>
+            <w:pPr>
+              <w:widowControl w:val="0"/>
+              <w:autoSpaceDE w:val="0"/>
+              <w:autoSpaceDN w:val="0"/>
+              <w:adjustRightInd w:val="0"/>
+              <w:spacing w:line="240" w:lineRule="auto"/>
+              <w:ind w:right="-138"/>
+              <w:jc w:val="center"/>
+              <w:rPr>
+                <w:rFonts w:ascii="BRH Malayalam Extra" w:hAnsi="BRH Malayalam Extra" w:cs="BRH Malayalam Extra"/>
+                <w:color w:val="000000"/>
+                <w:sz w:val="40"/>
+                <w:szCs w:val="40"/>
+                <w:lang w:val="en-IN" w:eastAsia="en-IN"/>
+              </w:rPr>
+            </w:pPr>
+            <w:r>
+              <w:rPr>
+                <w:rFonts w:cs="Arial"/>
+                <w:color w:val="000000"/>
+                <w:sz w:val="32"/>
+                <w:szCs w:val="32"/>
+              </w:rPr>
+              <w:t>None</w:t>
+            </w:r>
+          </w:p>
+        </w:tc>
+        <w:tc>
+          <w:tcPr>
+            <w:tcW w:w="4536" w:type="dxa"/>
+            <w:tcBorders>
+              <w:top w:val="single" w:sz="4" w:space="0" w:color="000000"/>
+              <w:left w:val="single" w:sz="4" w:space="0" w:color="000000"/>
+              <w:bottom w:val="single" w:sz="4" w:space="0" w:color="auto"/>
+              <w:right w:val="single" w:sz="4" w:space="0" w:color="000000"/>
+            </w:tcBorders>
+            <w:shd w:val="clear" w:color="auto" w:fill="auto"/>
+          </w:tcPr>
+          <w:p>
+            <w:pPr>
+              <w:widowControl w:val="0"/>
+              <w:autoSpaceDE w:val="0"/>
+              <w:autoSpaceDN w:val="0"/>
+              <w:adjustRightInd w:val="0"/>
+              <w:spacing w:before="0" w:line="240" w:lineRule="auto"/>
+              <w:rPr>
+                <w:rFonts w:ascii="BRH Malayalam Extra" w:hAnsi="BRH Malayalam Extra" w:cs="BRH Malayalam Extra"/>
+                <w:color w:val="000000"/>
+                <w:sz w:val="40"/>
+                <w:szCs w:val="40"/>
+                <w:lang w:val="en-IN" w:eastAsia="en-IN"/>
+              </w:rPr>
+            </w:pPr>
+            <w:r>
+              <w:rPr>
+                <w:rFonts w:cs="Arial"/>
+                <w:color w:val="000000"/>
+                <w:sz w:val="32"/>
+                <w:szCs w:val="32"/>
+              </w:rPr>
+              <w:t>None</w:t>
+            </w:r>
+          </w:p>
+        </w:tc>
+      </w:tr>
+    </w:tbl>
+    <w:p>
+      <w:pPr>
+        <w:jc w:val="center"/>
+        <w:rPr>
+          <w:b/>
+          <w:bCs/>
+          <w:sz w:val="32"/>
+          <w:szCs w:val="32"/>
+          <w:u w:val="single"/>
+        </w:rPr>
+      </w:pPr>
+      <w:r>
+        <w:rPr>
+          <w:b/>
+          <w:bCs/>
+          <w:sz w:val="32"/>
+          <w:szCs w:val="32"/>
+          <w:u w:val="single"/>
+        </w:rPr>
+        <w:t>================</w:t>
+      </w:r>
+    </w:p>
+    <w:p>
+      <w:pPr>
+        <w:spacing w:before="0" w:line="240" w:lineRule="auto"/>
+        <w:jc w:val="center"/>
+        <w:rPr>
+          <w:b/>
+          <w:bCs/>
+          <w:sz w:val="32"/>
+          <w:szCs w:val="32"/>
+          <w:u w:val="single"/>
+        </w:rPr>
+      </w:pPr>
+    </w:p>
+    <w:p>
+      <w:pPr>
+        <w:spacing w:before="0" w:line="240" w:lineRule="auto"/>
+        <w:jc w:val="center"/>
+        <w:rPr>
+          <w:b/>
+          <w:bCs/>
+          <w:sz w:val="32"/>
+          <w:szCs w:val="32"/>
+          <w:u w:val="single"/>
+        </w:rPr>
+      </w:pPr>
+      <w:r>
+        <w:rPr>
           <w:b/>
           <w:bCs/>
           <w:sz w:val="32"/>
@@ -32,18 +409,7 @@
           <w:szCs w:val="32"/>
           <w:u w:val="single"/>
         </w:rPr>
-        <w:t xml:space="preserve">– TS </w:t>
-      </w:r>
-      <w:proofErr w:type="gramStart"/>
-      <w:r>
-        <w:rPr>
-          <w:b/>
-          <w:bCs/>
-          <w:sz w:val="32"/>
-          <w:szCs w:val="32"/>
-          <w:u w:val="single"/>
-        </w:rPr>
-        <w:t>1</w:t>
+        <w:t>– TS 1</w:t>
       </w:r>
       <w:r>
         <w:rPr>
@@ -75,7 +441,6 @@
         </w:rPr>
         <w:t>Malayalam</w:t>
       </w:r>
-      <w:proofErr w:type="gramEnd"/>
       <w:r>
         <w:rPr>
           <w:b/>
@@ -652,14 +1017,51 @@
           <w:u w:val="single"/>
         </w:rPr>
       </w:pPr>
-      <w:r>
-        <w:rPr>
-          <w:b/>
-          <w:bCs/>
-          <w:sz w:val="32"/>
-          <w:szCs w:val="32"/>
-          <w:u w:val="single"/>
-        </w:rPr>
+    </w:p>
+    <w:p>
+      <w:pPr>
+        <w:jc w:val="center"/>
+        <w:rPr>
+          <w:b/>
+          <w:bCs/>
+          <w:sz w:val="32"/>
+          <w:szCs w:val="32"/>
+          <w:u w:val="single"/>
+        </w:rPr>
+      </w:pPr>
+    </w:p>
+    <w:p>
+      <w:pPr>
+        <w:jc w:val="center"/>
+        <w:rPr>
+          <w:b/>
+          <w:bCs/>
+          <w:sz w:val="32"/>
+          <w:szCs w:val="32"/>
+          <w:u w:val="single"/>
+        </w:rPr>
+      </w:pPr>
+    </w:p>
+    <w:p>
+      <w:pPr>
+        <w:jc w:val="center"/>
+        <w:rPr>
+          <w:b/>
+          <w:bCs/>
+          <w:sz w:val="32"/>
+          <w:szCs w:val="32"/>
+          <w:u w:val="single"/>
+        </w:rPr>
+      </w:pPr>
+      <w:r>
+        <w:rPr>
+          <w:b/>
+          <w:bCs/>
+          <w:sz w:val="32"/>
+          <w:szCs w:val="32"/>
+          <w:u w:val="single"/>
+        </w:rPr>
+        <w:lastRenderedPageBreak/>
         <w:t>TS Pada Paatam – TS 1.</w:t>
       </w:r>
       <w:r>
@@ -1043,54 +1445,14 @@
           <w:u w:val="single"/>
         </w:rPr>
       </w:pPr>
-    </w:p>
-    <w:p>
-      <w:pPr>
-        <w:spacing w:before="0" w:line="240" w:lineRule="auto"/>
-        <w:jc w:val="center"/>
-        <w:rPr>
-          <w:b/>
-          <w:bCs/>
-          <w:sz w:val="32"/>
-          <w:szCs w:val="32"/>
-          <w:u w:val="single"/>
-        </w:rPr>
-      </w:pPr>
-    </w:p>
-    <w:p>
-      <w:pPr>
-        <w:spacing w:before="0" w:line="240" w:lineRule="auto"/>
-        <w:jc w:val="center"/>
-        <w:rPr>
-          <w:b/>
-          <w:bCs/>
-          <w:sz w:val="32"/>
-          <w:szCs w:val="32"/>
-          <w:u w:val="single"/>
-        </w:rPr>
-      </w:pPr>
-    </w:p>
-    <w:p>
-      <w:pPr>
-        <w:spacing w:before="0" w:line="240" w:lineRule="auto"/>
-        <w:jc w:val="center"/>
-        <w:rPr>
-          <w:b/>
-          <w:bCs/>
-          <w:sz w:val="32"/>
-          <w:szCs w:val="32"/>
-          <w:u w:val="single"/>
-        </w:rPr>
-      </w:pPr>
-      <w:r>
-        <w:rPr>
-          <w:b/>
-          <w:bCs/>
-          <w:sz w:val="32"/>
-          <w:szCs w:val="32"/>
-          <w:u w:val="single"/>
-        </w:rPr>
-        <w:lastRenderedPageBreak/>
+      <w:r>
+        <w:rPr>
+          <w:b/>
+          <w:bCs/>
+          <w:sz w:val="32"/>
+          <w:szCs w:val="32"/>
+          <w:u w:val="single"/>
+        </w:rPr>
         <w:t xml:space="preserve">TS Pada Paatam </w:t>
       </w:r>
       <w:r>
@@ -1568,14 +1930,41 @@
           <w:u w:val="single"/>
         </w:rPr>
       </w:pPr>
-      <w:r>
-        <w:rPr>
-          <w:b/>
-          <w:bCs/>
-          <w:sz w:val="32"/>
-          <w:szCs w:val="32"/>
-          <w:u w:val="single"/>
-        </w:rPr>
+    </w:p>
+    <w:p>
+      <w:pPr>
+        <w:spacing w:before="0" w:line="240" w:lineRule="auto"/>
+        <w:jc w:val="center"/>
+        <w:rPr>
+          <w:b/>
+          <w:bCs/>
+          <w:sz w:val="32"/>
+          <w:szCs w:val="32"/>
+          <w:u w:val="single"/>
+        </w:rPr>
+      </w:pPr>
+    </w:p>
+    <w:p>
+      <w:pPr>
+        <w:spacing w:before="0" w:line="240" w:lineRule="auto"/>
+        <w:jc w:val="center"/>
+        <w:rPr>
+          <w:b/>
+          <w:bCs/>
+          <w:sz w:val="32"/>
+          <w:szCs w:val="32"/>
+          <w:u w:val="single"/>
+        </w:rPr>
+      </w:pPr>
+      <w:r>
+        <w:rPr>
+          <w:b/>
+          <w:bCs/>
+          <w:sz w:val="32"/>
+          <w:szCs w:val="32"/>
+          <w:u w:val="single"/>
+        </w:rPr>
+        <w:lastRenderedPageBreak/>
         <w:t xml:space="preserve">TS Pada Paatam </w:t>
       </w:r>
       <w:r>
@@ -2040,41 +2429,14 @@
           <w:u w:val="single"/>
         </w:rPr>
       </w:pPr>
-    </w:p>
-    <w:p>
-      <w:pPr>
-        <w:spacing w:before="0" w:line="240" w:lineRule="auto"/>
-        <w:jc w:val="center"/>
-        <w:rPr>
-          <w:b/>
-          <w:bCs/>
-          <w:sz w:val="32"/>
-          <w:szCs w:val="32"/>
-          <w:u w:val="single"/>
-        </w:rPr>
-      </w:pPr>
-    </w:p>
-    <w:p>
-      <w:pPr>
-        <w:spacing w:before="0" w:line="240" w:lineRule="auto"/>
-        <w:jc w:val="center"/>
-        <w:rPr>
-          <w:b/>
-          <w:bCs/>
-          <w:sz w:val="32"/>
-          <w:szCs w:val="32"/>
-          <w:u w:val="single"/>
-        </w:rPr>
-      </w:pPr>
-      <w:r>
-        <w:rPr>
-          <w:b/>
-          <w:bCs/>
-          <w:sz w:val="32"/>
-          <w:szCs w:val="32"/>
-          <w:u w:val="single"/>
-        </w:rPr>
-        <w:lastRenderedPageBreak/>
+      <w:r>
+        <w:rPr>
+          <w:b/>
+          <w:bCs/>
+          <w:sz w:val="32"/>
+          <w:szCs w:val="32"/>
+          <w:u w:val="single"/>
+        </w:rPr>
         <w:t xml:space="preserve">TS Pada Paatam </w:t>
       </w:r>
       <w:r>
@@ -2573,14 +2935,41 @@
           <w:u w:val="single"/>
         </w:rPr>
       </w:pPr>
-      <w:r>
-        <w:rPr>
-          <w:b/>
-          <w:bCs/>
-          <w:sz w:val="32"/>
-          <w:szCs w:val="32"/>
-          <w:u w:val="single"/>
-        </w:rPr>
+    </w:p>
+    <w:p>
+      <w:pPr>
+        <w:spacing w:before="0" w:line="240" w:lineRule="auto"/>
+        <w:jc w:val="center"/>
+        <w:rPr>
+          <w:b/>
+          <w:bCs/>
+          <w:sz w:val="32"/>
+          <w:szCs w:val="32"/>
+          <w:u w:val="single"/>
+        </w:rPr>
+      </w:pPr>
+    </w:p>
+    <w:p>
+      <w:pPr>
+        <w:spacing w:before="0" w:line="240" w:lineRule="auto"/>
+        <w:jc w:val="center"/>
+        <w:rPr>
+          <w:b/>
+          <w:bCs/>
+          <w:sz w:val="32"/>
+          <w:szCs w:val="32"/>
+          <w:u w:val="single"/>
+        </w:rPr>
+      </w:pPr>
+      <w:r>
+        <w:rPr>
+          <w:b/>
+          <w:bCs/>
+          <w:sz w:val="32"/>
+          <w:szCs w:val="32"/>
+          <w:u w:val="single"/>
+        </w:rPr>
+        <w:lastRenderedPageBreak/>
         <w:t xml:space="preserve">TS Pada Paatam </w:t>
       </w:r>
       <w:r>
@@ -2591,18 +2980,7 @@
           <w:szCs w:val="32"/>
           <w:u w:val="single"/>
         </w:rPr>
-        <w:t xml:space="preserve">– TS </w:t>
-      </w:r>
-      <w:proofErr w:type="gramStart"/>
-      <w:r>
-        <w:rPr>
-          <w:b/>
-          <w:bCs/>
-          <w:sz w:val="32"/>
-          <w:szCs w:val="32"/>
-          <w:u w:val="single"/>
-        </w:rPr>
-        <w:t>1</w:t>
+        <w:t>– TS 1</w:t>
       </w:r>
       <w:r>
         <w:rPr>
@@ -2634,7 +3012,6 @@
         </w:rPr>
         <w:t>Malayalam</w:t>
       </w:r>
-      <w:proofErr w:type="gramEnd"/>
       <w:r>
         <w:rPr>
           <w:b/>
@@ -3528,7 +3905,6 @@
                 <w:sz w:val="28"/>
                 <w:szCs w:val="28"/>
               </w:rPr>
-              <w:lastRenderedPageBreak/>
               <w:t>TS 1.6.</w:t>
             </w:r>
             <w:r>
@@ -5114,6 +5490,7 @@
                 <w:sz w:val="28"/>
                 <w:szCs w:val="28"/>
               </w:rPr>
+              <w:lastRenderedPageBreak/>
               <w:t>TS 1.6.9.2</w:t>
             </w:r>
             <w:r>
@@ -6103,18 +6480,7 @@
           <w:szCs w:val="32"/>
           <w:u w:val="single"/>
         </w:rPr>
-        <w:t xml:space="preserve">– TS </w:t>
-      </w:r>
-      <w:proofErr w:type="gramStart"/>
-      <w:r>
-        <w:rPr>
-          <w:b/>
-          <w:bCs/>
-          <w:sz w:val="32"/>
-          <w:szCs w:val="32"/>
-          <w:u w:val="single"/>
-        </w:rPr>
-        <w:t>1</w:t>
+        <w:t>– TS 1</w:t>
       </w:r>
       <w:r>
         <w:rPr>
@@ -6146,7 +6512,6 @@
         </w:rPr>
         <w:t>Malayalam</w:t>
       </w:r>
-      <w:proofErr w:type="gramEnd"/>
       <w:r>
         <w:rPr>
           <w:b/>
@@ -6963,6 +7328,7 @@
                 <w:sz w:val="28"/>
                 <w:szCs w:val="28"/>
               </w:rPr>
+              <w:lastRenderedPageBreak/>
               <w:t>41st Panchaati</w:t>
             </w:r>
           </w:p>
@@ -6996,6 +7362,7 @@
                 <w:szCs w:val="36"/>
                 <w:highlight w:val="yellow"/>
               </w:rPr>
+              <w:lastRenderedPageBreak/>
               <w:t>G</w:t>
             </w:r>
             <w:r>
@@ -7542,51 +7909,14 @@
           <w:u w:val="single"/>
         </w:rPr>
       </w:pPr>
-    </w:p>
-    <w:p>
-      <w:pPr>
-        <w:jc w:val="center"/>
-        <w:rPr>
-          <w:b/>
-          <w:bCs/>
-          <w:sz w:val="32"/>
-          <w:szCs w:val="32"/>
-          <w:u w:val="single"/>
-        </w:rPr>
-      </w:pPr>
-    </w:p>
-    <w:p>
-      <w:pPr>
-        <w:jc w:val="center"/>
-        <w:rPr>
-          <w:b/>
-          <w:bCs/>
-          <w:sz w:val="32"/>
-          <w:szCs w:val="32"/>
-          <w:u w:val="single"/>
-        </w:rPr>
-      </w:pPr>
-    </w:p>
-    <w:p>
-      <w:pPr>
-        <w:jc w:val="center"/>
-        <w:rPr>
-          <w:b/>
-          <w:bCs/>
-          <w:sz w:val="32"/>
-          <w:szCs w:val="32"/>
-          <w:u w:val="single"/>
-        </w:rPr>
-      </w:pPr>
-      <w:r>
-        <w:rPr>
-          <w:b/>
-          <w:bCs/>
-          <w:sz w:val="32"/>
-          <w:szCs w:val="32"/>
-          <w:u w:val="single"/>
-        </w:rPr>
-        <w:lastRenderedPageBreak/>
+      <w:r>
+        <w:rPr>
+          <w:b/>
+          <w:bCs/>
+          <w:sz w:val="32"/>
+          <w:szCs w:val="32"/>
+          <w:u w:val="single"/>
+        </w:rPr>
         <w:t xml:space="preserve">TS Pada Paatam – TS 1.6 Malayalam </w:t>
       </w:r>
       <w:r>
@@ -8292,6 +8622,7 @@
                 <w:sz w:val="32"/>
                 <w:szCs w:val="36"/>
               </w:rPr>
+              <w:lastRenderedPageBreak/>
               <w:t>1.6.7.3 - Vaakyam</w:t>
             </w:r>
           </w:p>
@@ -8803,7 +9134,6 @@
                 <w:sz w:val="32"/>
                 <w:szCs w:val="36"/>
               </w:rPr>
-              <w:lastRenderedPageBreak/>
               <w:t>1.6.11.4 - Vaakyam</w:t>
             </w:r>
           </w:p>
@@ -9527,6 +9857,7 @@
                 <w:bCs/>
                 <w:szCs w:val="24"/>
               </w:rPr>
+              <w:lastRenderedPageBreak/>
               <w:t>T.S.1.</w:t>
             </w:r>
             <w:r>
@@ -9650,27 +9981,7 @@
                 <w:szCs w:val="36"/>
                 <w:lang w:bidi="ml-IN"/>
               </w:rPr>
-              <w:t xml:space="preserve"> - </w:t>
-            </w:r>
-            <w:proofErr w:type="gramStart"/>
-            <w:r>
-              <w:rPr>
-                <w:rFonts w:ascii="BRH Malayalam Extra" w:eastAsia="Times New Roman" w:hAnsi="BRH Malayalam Extra" w:cs="BRH Malayalam Extra"/>
-                <w:sz w:val="40"/>
-                <w:szCs w:val="36"/>
-                <w:lang w:bidi="ml-IN"/>
-              </w:rPr>
-              <w:t>[ ]</w:t>
-            </w:r>
-            <w:proofErr w:type="gramEnd"/>
-            <w:r>
-              <w:rPr>
-                <w:rFonts w:ascii="BRH Malayalam Extra" w:eastAsia="Times New Roman" w:hAnsi="BRH Malayalam Extra" w:cs="BRH Malayalam Extra"/>
-                <w:sz w:val="40"/>
-                <w:szCs w:val="36"/>
-                <w:lang w:bidi="ml-IN"/>
-              </w:rPr>
-              <w:t xml:space="preserve"> </w:t>
+              <w:t xml:space="preserve"> - [ ] </w:t>
             </w:r>
             <w:r>
               <w:rPr>
@@ -9737,27 +10048,7 @@
                 <w:szCs w:val="36"/>
                 <w:lang w:bidi="ml-IN"/>
               </w:rPr>
-              <w:t xml:space="preserve">— - </w:t>
-            </w:r>
-            <w:proofErr w:type="gramStart"/>
-            <w:r>
-              <w:rPr>
-                <w:rFonts w:ascii="BRH Malayalam Extra" w:eastAsia="Times New Roman" w:hAnsi="BRH Malayalam Extra" w:cs="BRH Malayalam Extra"/>
-                <w:sz w:val="40"/>
-                <w:szCs w:val="36"/>
-                <w:lang w:bidi="ml-IN"/>
-              </w:rPr>
-              <w:t>[ ]</w:t>
-            </w:r>
-            <w:proofErr w:type="gramEnd"/>
-            <w:r>
-              <w:rPr>
-                <w:rFonts w:ascii="BRH Malayalam Extra" w:eastAsia="Times New Roman" w:hAnsi="BRH Malayalam Extra" w:cs="BRH Malayalam Extra"/>
-                <w:sz w:val="40"/>
-                <w:szCs w:val="36"/>
-                <w:lang w:bidi="ml-IN"/>
-              </w:rPr>
-              <w:t xml:space="preserve"> </w:t>
+              <w:t xml:space="preserve">— - [ ] </w:t>
             </w:r>
             <w:r>
               <w:rPr>
@@ -9827,7 +10118,7 @@
 </file>
 
 <file path=word/endnotes.xml><?xml version="1.0" encoding="utf-8"?>
-<w:endnotes xmlns:wpc="http://schemas.microsoft.com/office/word/2010/wordprocessingCanvas" xmlns:cx="http://schemas.microsoft.com/office/drawing/2014/chartex" xmlns:cx1="http://schemas.microsoft.com/office/drawing/2015/9/8/chartex" xmlns:cx2="http://schemas.microsoft.com/office/drawing/2015/10/21/chartex" xmlns:cx3="http://schemas.microsoft.com/office/drawing/2016/5/9/chartex" xmlns:cx4="http://schemas.microsoft.com/office/drawing/2016/5/10/chartex" xmlns:cx5="http://schemas.microsoft.com/office/drawing/2016/5/11/chartex" xmlns:cx6="http://schemas.microsoft.com/office/drawing/2016/5/12/chartex" xmlns:cx7="http://schemas.microsoft.com/office/drawing/2016/5/13/chartex" xmlns:cx8="http://schemas.microsoft.com/office/drawing/2016/5/14/chartex" xmlns:mc="http://schemas.openxmlformats.org/markup-compatibility/2006" xmlns:aink="http://schemas.microsoft.com/office/drawing/2016/ink" xmlns:am3d="http://schemas.microsoft.com/office/drawing/2017/model3d" xmlns:o="urn:schemas-microsoft-com:office:office" xmlns:oel="http://schemas.microsoft.com/office/2019/extlst" xmlns:r="http://schemas.openxmlformats.org/officeDocument/2006/relationships" xmlns:m="http://schemas.openxmlformats.org/officeDocument/2006/math" xmlns:v="urn:schemas-microsoft-com:vml" xmlns:wp14="http://schemas.microsoft.com/office/word/2010/wordprocessingDrawing" xmlns:wp="http://schemas.openxmlformats.org/drawingml/2006/wordprocessingDrawing" xmlns:w10="urn:schemas-microsoft-com:office:word" xmlns:w="http://schemas.openxmlformats.org/wordprocessingml/2006/main" xmlns:w14="http://schemas.microsoft.com/office/word/2010/wordml" xmlns:w15="http://schemas.microsoft.com/office/word/2012/wordml" xmlns:w16cex="http://schemas.microsoft.com/office/word/2018/wordml/cex" xmlns:w16cid="http://schemas.microsoft.com/office/word/2016/wordml/cid" xmlns:w16="http://schemas.microsoft.com/office/word/2018/wordml" xmlns:w16sdtdh="http://schemas.microsoft.com/office/word/2020/wordml/sdtdatahash" xmlns:w16se="http://schemas.microsoft.com/office/word/2015/wordml/symex" xmlns:wpg="http://schemas.microsoft.com/office/word/2010/wordprocessingGroup" xmlns:wpi="http://schemas.microsoft.com/office/word/2010/wordprocessingInk" xmlns:wne="http://schemas.microsoft.com/office/word/2006/wordml" xmlns:wps="http://schemas.microsoft.com/office/word/2010/wordprocessingShape" mc:Ignorable="w14 w15 w16se w16cid w16 w16cex w16sdtdh wp14">
+<w:endnotes xmlns:wpc="http://schemas.microsoft.com/office/word/2010/wordprocessingCanvas" xmlns:cx="http://schemas.microsoft.com/office/drawing/2014/chartex" xmlns:cx1="http://schemas.microsoft.com/office/drawing/2015/9/8/chartex" xmlns:cx2="http://schemas.microsoft.com/office/drawing/2015/10/21/chartex" xmlns:cx3="http://schemas.microsoft.com/office/drawing/2016/5/9/chartex" xmlns:cx4="http://schemas.microsoft.com/office/drawing/2016/5/10/chartex" xmlns:cx5="http://schemas.microsoft.com/office/drawing/2016/5/11/chartex" xmlns:cx6="http://schemas.microsoft.com/office/drawing/2016/5/12/chartex" xmlns:cx7="http://schemas.microsoft.com/office/drawing/2016/5/13/chartex" xmlns:cx8="http://schemas.microsoft.com/office/drawing/2016/5/14/chartex" xmlns:mc="http://schemas.openxmlformats.org/markup-compatibility/2006" xmlns:aink="http://schemas.microsoft.com/office/drawing/2016/ink" xmlns:am3d="http://schemas.microsoft.com/office/drawing/2017/model3d" xmlns:o="urn:schemas-microsoft-com:office:office" xmlns:oel="http://schemas.microsoft.com/office/2019/extlst" xmlns:r="http://schemas.openxmlformats.org/officeDocument/2006/relationships" xmlns:m="http://schemas.openxmlformats.org/officeDocument/2006/math" xmlns:v="urn:schemas-microsoft-com:vml" xmlns:wp14="http://schemas.microsoft.com/office/word/2010/wordprocessingDrawing" xmlns:wp="http://schemas.openxmlformats.org/drawingml/2006/wordprocessingDrawing" xmlns:w10="urn:schemas-microsoft-com:office:word" xmlns:w="http://schemas.openxmlformats.org/wordprocessingml/2006/main" xmlns:w14="http://schemas.microsoft.com/office/word/2010/wordml" xmlns:w15="http://schemas.microsoft.com/office/word/2012/wordml" xmlns:w16cex="http://schemas.microsoft.com/office/word/2018/wordml/cex" xmlns:w16cid="http://schemas.microsoft.com/office/word/2016/wordml/cid" xmlns:w16="http://schemas.microsoft.com/office/word/2018/wordml" xmlns:w16du="http://schemas.microsoft.com/office/word/2023/wordml/word16du" xmlns:w16sdtdh="http://schemas.microsoft.com/office/word/2020/wordml/sdtdatahash" xmlns:w16se="http://schemas.microsoft.com/office/word/2015/wordml/symex" xmlns:wpg="http://schemas.microsoft.com/office/word/2010/wordprocessingGroup" xmlns:wpi="http://schemas.microsoft.com/office/word/2010/wordprocessingInk" xmlns:wne="http://schemas.microsoft.com/office/word/2006/wordml" xmlns:wps="http://schemas.microsoft.com/office/word/2010/wordprocessingShape" mc:Ignorable="w14 w15 w16se w16cid w16 w16cex w16sdtdh w16du wp14">
   <w:endnote w:type="separator" w:id="-1">
     <w:p>
       <w:pPr>
@@ -9852,7 +10143,7 @@
 </file>
 
 <file path=word/footer1.xml><?xml version="1.0" encoding="utf-8"?>
-<w:ftr xmlns:wpc="http://schemas.microsoft.com/office/word/2010/wordprocessingCanvas" xmlns:cx="http://schemas.microsoft.com/office/drawing/2014/chartex" xmlns:cx1="http://schemas.microsoft.com/office/drawing/2015/9/8/chartex" xmlns:cx2="http://schemas.microsoft.com/office/drawing/2015/10/21/chartex" xmlns:cx3="http://schemas.microsoft.com/office/drawing/2016/5/9/chartex" xmlns:cx4="http://schemas.microsoft.com/office/drawing/2016/5/10/chartex" xmlns:cx5="http://schemas.microsoft.com/office/drawing/2016/5/11/chartex" xmlns:cx6="http://schemas.microsoft.com/office/drawing/2016/5/12/chartex" xmlns:cx7="http://schemas.microsoft.com/office/drawing/2016/5/13/chartex" xmlns:cx8="http://schemas.microsoft.com/office/drawing/2016/5/14/chartex" xmlns:mc="http://schemas.openxmlformats.org/markup-compatibility/2006" xmlns:aink="http://schemas.microsoft.com/office/drawing/2016/ink" xmlns:am3d="http://schemas.microsoft.com/office/drawing/2017/model3d" xmlns:o="urn:schemas-microsoft-com:office:office" xmlns:oel="http://schemas.microsoft.com/office/2019/extlst" xmlns:r="http://schemas.openxmlformats.org/officeDocument/2006/relationships" xmlns:m="http://schemas.openxmlformats.org/officeDocument/2006/math" xmlns:v="urn:schemas-microsoft-com:vml" xmlns:wp14="http://schemas.microsoft.com/office/word/2010/wordprocessingDrawing" xmlns:wp="http://schemas.openxmlformats.org/drawingml/2006/wordprocessingDrawing" xmlns:w10="urn:schemas-microsoft-com:office:word" xmlns:w="http://schemas.openxmlformats.org/wordprocessingml/2006/main" xmlns:w14="http://schemas.microsoft.com/office/word/2010/wordml" xmlns:w15="http://schemas.microsoft.com/office/word/2012/wordml" xmlns:w16cex="http://schemas.microsoft.com/office/word/2018/wordml/cex" xmlns:w16cid="http://schemas.microsoft.com/office/word/2016/wordml/cid" xmlns:w16="http://schemas.microsoft.com/office/word/2018/wordml" xmlns:w16sdtdh="http://schemas.microsoft.com/office/word/2020/wordml/sdtdatahash" xmlns:w16se="http://schemas.microsoft.com/office/word/2015/wordml/symex" xmlns:wpg="http://schemas.microsoft.com/office/word/2010/wordprocessingGroup" xmlns:wpi="http://schemas.microsoft.com/office/word/2010/wordprocessingInk" xmlns:wne="http://schemas.microsoft.com/office/word/2006/wordml" xmlns:wps="http://schemas.microsoft.com/office/word/2010/wordprocessingShape" mc:Ignorable="w14 w15 w16se w16cid w16 w16cex w16sdtdh wp14">
+<w:ftr xmlns:wpc="http://schemas.microsoft.com/office/word/2010/wordprocessingCanvas" xmlns:cx="http://schemas.microsoft.com/office/drawing/2014/chartex" xmlns:cx1="http://schemas.microsoft.com/office/drawing/2015/9/8/chartex" xmlns:cx2="http://schemas.microsoft.com/office/drawing/2015/10/21/chartex" xmlns:cx3="http://schemas.microsoft.com/office/drawing/2016/5/9/chartex" xmlns:cx4="http://schemas.microsoft.com/office/drawing/2016/5/10/chartex" xmlns:cx5="http://schemas.microsoft.com/office/drawing/2016/5/11/chartex" xmlns:cx6="http://schemas.microsoft.com/office/drawing/2016/5/12/chartex" xmlns:cx7="http://schemas.microsoft.com/office/drawing/2016/5/13/chartex" xmlns:cx8="http://schemas.microsoft.com/office/drawing/2016/5/14/chartex" xmlns:mc="http://schemas.openxmlformats.org/markup-compatibility/2006" xmlns:aink="http://schemas.microsoft.com/office/drawing/2016/ink" xmlns:am3d="http://schemas.microsoft.com/office/drawing/2017/model3d" xmlns:o="urn:schemas-microsoft-com:office:office" xmlns:oel="http://schemas.microsoft.com/office/2019/extlst" xmlns:r="http://schemas.openxmlformats.org/officeDocument/2006/relationships" xmlns:m="http://schemas.openxmlformats.org/officeDocument/2006/math" xmlns:v="urn:schemas-microsoft-com:vml" xmlns:wp14="http://schemas.microsoft.com/office/word/2010/wordprocessingDrawing" xmlns:wp="http://schemas.openxmlformats.org/drawingml/2006/wordprocessingDrawing" xmlns:w10="urn:schemas-microsoft-com:office:word" xmlns:w="http://schemas.openxmlformats.org/wordprocessingml/2006/main" xmlns:w14="http://schemas.microsoft.com/office/word/2010/wordml" xmlns:w15="http://schemas.microsoft.com/office/word/2012/wordml" xmlns:w16cex="http://schemas.microsoft.com/office/word/2018/wordml/cex" xmlns:w16cid="http://schemas.microsoft.com/office/word/2016/wordml/cid" xmlns:w16="http://schemas.microsoft.com/office/word/2018/wordml" xmlns:w16du="http://schemas.microsoft.com/office/word/2023/wordml/word16du" xmlns:w16sdtdh="http://schemas.microsoft.com/office/word/2020/wordml/sdtdatahash" xmlns:w16se="http://schemas.microsoft.com/office/word/2015/wordml/symex" xmlns:wpg="http://schemas.microsoft.com/office/word/2010/wordprocessingGroup" xmlns:wpi="http://schemas.microsoft.com/office/word/2010/wordprocessingInk" xmlns:wne="http://schemas.microsoft.com/office/word/2006/wordml" xmlns:wps="http://schemas.microsoft.com/office/word/2010/wordprocessingShape" mc:Ignorable="w14 w15 w16se w16cid w16 w16cex w16sdtdh w16du wp14">
   <w:p>
     <w:pPr>
       <w:pBdr>
@@ -10034,7 +10325,7 @@
 </file>
 
 <file path=word/footer2.xml><?xml version="1.0" encoding="utf-8"?>
-<w:ftr xmlns:wpc="http://schemas.microsoft.com/office/word/2010/wordprocessingCanvas" xmlns:cx="http://schemas.microsoft.com/office/drawing/2014/chartex" xmlns:cx1="http://schemas.microsoft.com/office/drawing/2015/9/8/chartex" xmlns:cx2="http://schemas.microsoft.com/office/drawing/2015/10/21/chartex" xmlns:cx3="http://schemas.microsoft.com/office/drawing/2016/5/9/chartex" xmlns:cx4="http://schemas.microsoft.com/office/drawing/2016/5/10/chartex" xmlns:cx5="http://schemas.microsoft.com/office/drawing/2016/5/11/chartex" xmlns:cx6="http://schemas.microsoft.com/office/drawing/2016/5/12/chartex" xmlns:cx7="http://schemas.microsoft.com/office/drawing/2016/5/13/chartex" xmlns:cx8="http://schemas.microsoft.com/office/drawing/2016/5/14/chartex" xmlns:mc="http://schemas.openxmlformats.org/markup-compatibility/2006" xmlns:aink="http://schemas.microsoft.com/office/drawing/2016/ink" xmlns:am3d="http://schemas.microsoft.com/office/drawing/2017/model3d" xmlns:o="urn:schemas-microsoft-com:office:office" xmlns:oel="http://schemas.microsoft.com/office/2019/extlst" xmlns:r="http://schemas.openxmlformats.org/officeDocument/2006/relationships" xmlns:m="http://schemas.openxmlformats.org/officeDocument/2006/math" xmlns:v="urn:schemas-microsoft-com:vml" xmlns:wp14="http://schemas.microsoft.com/office/word/2010/wordprocessingDrawing" xmlns:wp="http://schemas.openxmlformats.org/drawingml/2006/wordprocessingDrawing" xmlns:w10="urn:schemas-microsoft-com:office:word" xmlns:w="http://schemas.openxmlformats.org/wordprocessingml/2006/main" xmlns:w14="http://schemas.microsoft.com/office/word/2010/wordml" xmlns:w15="http://schemas.microsoft.com/office/word/2012/wordml" xmlns:w16cex="http://schemas.microsoft.com/office/word/2018/wordml/cex" xmlns:w16cid="http://schemas.microsoft.com/office/word/2016/wordml/cid" xmlns:w16="http://schemas.microsoft.com/office/word/2018/wordml" xmlns:w16sdtdh="http://schemas.microsoft.com/office/word/2020/wordml/sdtdatahash" xmlns:w16se="http://schemas.microsoft.com/office/word/2015/wordml/symex" xmlns:wpg="http://schemas.microsoft.com/office/word/2010/wordprocessingGroup" xmlns:wpi="http://schemas.microsoft.com/office/word/2010/wordprocessingInk" xmlns:wne="http://schemas.microsoft.com/office/word/2006/wordml" xmlns:wps="http://schemas.microsoft.com/office/word/2010/wordprocessingShape" mc:Ignorable="w14 w15 w16se w16cid w16 w16cex w16sdtdh wp14">
+<w:ftr xmlns:wpc="http://schemas.microsoft.com/office/word/2010/wordprocessingCanvas" xmlns:cx="http://schemas.microsoft.com/office/drawing/2014/chartex" xmlns:cx1="http://schemas.microsoft.com/office/drawing/2015/9/8/chartex" xmlns:cx2="http://schemas.microsoft.com/office/drawing/2015/10/21/chartex" xmlns:cx3="http://schemas.microsoft.com/office/drawing/2016/5/9/chartex" xmlns:cx4="http://schemas.microsoft.com/office/drawing/2016/5/10/chartex" xmlns:cx5="http://schemas.microsoft.com/office/drawing/2016/5/11/chartex" xmlns:cx6="http://schemas.microsoft.com/office/drawing/2016/5/12/chartex" xmlns:cx7="http://schemas.microsoft.com/office/drawing/2016/5/13/chartex" xmlns:cx8="http://schemas.microsoft.com/office/drawing/2016/5/14/chartex" xmlns:mc="http://schemas.openxmlformats.org/markup-compatibility/2006" xmlns:aink="http://schemas.microsoft.com/office/drawing/2016/ink" xmlns:am3d="http://schemas.microsoft.com/office/drawing/2017/model3d" xmlns:o="urn:schemas-microsoft-com:office:office" xmlns:oel="http://schemas.microsoft.com/office/2019/extlst" xmlns:r="http://schemas.openxmlformats.org/officeDocument/2006/relationships" xmlns:m="http://schemas.openxmlformats.org/officeDocument/2006/math" xmlns:v="urn:schemas-microsoft-com:vml" xmlns:wp14="http://schemas.microsoft.com/office/word/2010/wordprocessingDrawing" xmlns:wp="http://schemas.openxmlformats.org/drawingml/2006/wordprocessingDrawing" xmlns:w10="urn:schemas-microsoft-com:office:word" xmlns:w="http://schemas.openxmlformats.org/wordprocessingml/2006/main" xmlns:w14="http://schemas.microsoft.com/office/word/2010/wordml" xmlns:w15="http://schemas.microsoft.com/office/word/2012/wordml" xmlns:w16cex="http://schemas.microsoft.com/office/word/2018/wordml/cex" xmlns:w16cid="http://schemas.microsoft.com/office/word/2016/wordml/cid" xmlns:w16="http://schemas.microsoft.com/office/word/2018/wordml" xmlns:w16du="http://schemas.microsoft.com/office/word/2023/wordml/word16du" xmlns:w16sdtdh="http://schemas.microsoft.com/office/word/2020/wordml/sdtdatahash" xmlns:w16se="http://schemas.microsoft.com/office/word/2015/wordml/symex" xmlns:wpg="http://schemas.microsoft.com/office/word/2010/wordprocessingGroup" xmlns:wpi="http://schemas.microsoft.com/office/word/2010/wordprocessingInk" xmlns:wne="http://schemas.microsoft.com/office/word/2006/wordml" xmlns:wps="http://schemas.microsoft.com/office/word/2010/wordprocessingShape" mc:Ignorable="w14 w15 w16se w16cid w16 w16cex w16sdtdh w16du wp14">
   <w:p>
     <w:pPr>
       <w:pBdr>
@@ -10230,7 +10521,7 @@
 </file>
 
 <file path=word/footnotes.xml><?xml version="1.0" encoding="utf-8"?>
-<w:footnotes xmlns:wpc="http://schemas.microsoft.com/office/word/2010/wordprocessingCanvas" xmlns:cx="http://schemas.microsoft.com/office/drawing/2014/chartex" xmlns:cx1="http://schemas.microsoft.com/office/drawing/2015/9/8/chartex" xmlns:cx2="http://schemas.microsoft.com/office/drawing/2015/10/21/chartex" xmlns:cx3="http://schemas.microsoft.com/office/drawing/2016/5/9/chartex" xmlns:cx4="http://schemas.microsoft.com/office/drawing/2016/5/10/chartex" xmlns:cx5="http://schemas.microsoft.com/office/drawing/2016/5/11/chartex" xmlns:cx6="http://schemas.microsoft.com/office/drawing/2016/5/12/chartex" xmlns:cx7="http://schemas.microsoft.com/office/drawing/2016/5/13/chartex" xmlns:cx8="http://schemas.microsoft.com/office/drawing/2016/5/14/chartex" xmlns:mc="http://schemas.openxmlformats.org/markup-compatibility/2006" xmlns:aink="http://schemas.microsoft.com/office/drawing/2016/ink" xmlns:am3d="http://schemas.microsoft.com/office/drawing/2017/model3d" xmlns:o="urn:schemas-microsoft-com:office:office" xmlns:oel="http://schemas.microsoft.com/office/2019/extlst" xmlns:r="http://schemas.openxmlformats.org/officeDocument/2006/relationships" xmlns:m="http://schemas.openxmlformats.org/officeDocument/2006/math" xmlns:v="urn:schemas-microsoft-com:vml" xmlns:wp14="http://schemas.microsoft.com/office/word/2010/wordprocessingDrawing" xmlns:wp="http://schemas.openxmlformats.org/drawingml/2006/wordprocessingDrawing" xmlns:w10="urn:schemas-microsoft-com:office:word" xmlns:w="http://schemas.openxmlformats.org/wordprocessingml/2006/main" xmlns:w14="http://schemas.microsoft.com/office/word/2010/wordml" xmlns:w15="http://schemas.microsoft.com/office/word/2012/wordml" xmlns:w16cex="http://schemas.microsoft.com/office/word/2018/wordml/cex" xmlns:w16cid="http://schemas.microsoft.com/office/word/2016/wordml/cid" xmlns:w16="http://schemas.microsoft.com/office/word/2018/wordml" xmlns:w16sdtdh="http://schemas.microsoft.com/office/word/2020/wordml/sdtdatahash" xmlns:w16se="http://schemas.microsoft.com/office/word/2015/wordml/symex" xmlns:wpg="http://schemas.microsoft.com/office/word/2010/wordprocessingGroup" xmlns:wpi="http://schemas.microsoft.com/office/word/2010/wordprocessingInk" xmlns:wne="http://schemas.microsoft.com/office/word/2006/wordml" xmlns:wps="http://schemas.microsoft.com/office/word/2010/wordprocessingShape" mc:Ignorable="w14 w15 w16se w16cid w16 w16cex w16sdtdh wp14">
+<w:footnotes xmlns:wpc="http://schemas.microsoft.com/office/word/2010/wordprocessingCanvas" xmlns:cx="http://schemas.microsoft.com/office/drawing/2014/chartex" xmlns:cx1="http://schemas.microsoft.com/office/drawing/2015/9/8/chartex" xmlns:cx2="http://schemas.microsoft.com/office/drawing/2015/10/21/chartex" xmlns:cx3="http://schemas.microsoft.com/office/drawing/2016/5/9/chartex" xmlns:cx4="http://schemas.microsoft.com/office/drawing/2016/5/10/chartex" xmlns:cx5="http://schemas.microsoft.com/office/drawing/2016/5/11/chartex" xmlns:cx6="http://schemas.microsoft.com/office/drawing/2016/5/12/chartex" xmlns:cx7="http://schemas.microsoft.com/office/drawing/2016/5/13/chartex" xmlns:cx8="http://schemas.microsoft.com/office/drawing/2016/5/14/chartex" xmlns:mc="http://schemas.openxmlformats.org/markup-compatibility/2006" xmlns:aink="http://schemas.microsoft.com/office/drawing/2016/ink" xmlns:am3d="http://schemas.microsoft.com/office/drawing/2017/model3d" xmlns:o="urn:schemas-microsoft-com:office:office" xmlns:oel="http://schemas.microsoft.com/office/2019/extlst" xmlns:r="http://schemas.openxmlformats.org/officeDocument/2006/relationships" xmlns:m="http://schemas.openxmlformats.org/officeDocument/2006/math" xmlns:v="urn:schemas-microsoft-com:vml" xmlns:wp14="http://schemas.microsoft.com/office/word/2010/wordprocessingDrawing" xmlns:wp="http://schemas.openxmlformats.org/drawingml/2006/wordprocessingDrawing" xmlns:w10="urn:schemas-microsoft-com:office:word" xmlns:w="http://schemas.openxmlformats.org/wordprocessingml/2006/main" xmlns:w14="http://schemas.microsoft.com/office/word/2010/wordml" xmlns:w15="http://schemas.microsoft.com/office/word/2012/wordml" xmlns:w16cex="http://schemas.microsoft.com/office/word/2018/wordml/cex" xmlns:w16cid="http://schemas.microsoft.com/office/word/2016/wordml/cid" xmlns:w16="http://schemas.microsoft.com/office/word/2018/wordml" xmlns:w16du="http://schemas.microsoft.com/office/word/2023/wordml/word16du" xmlns:w16sdtdh="http://schemas.microsoft.com/office/word/2020/wordml/sdtdatahash" xmlns:w16se="http://schemas.microsoft.com/office/word/2015/wordml/symex" xmlns:wpg="http://schemas.microsoft.com/office/word/2010/wordprocessingGroup" xmlns:wpi="http://schemas.microsoft.com/office/word/2010/wordprocessingInk" xmlns:wne="http://schemas.microsoft.com/office/word/2006/wordml" xmlns:wps="http://schemas.microsoft.com/office/word/2010/wordprocessingShape" mc:Ignorable="w14 w15 w16se w16cid w16 w16cex w16sdtdh w16du wp14">
   <w:footnote w:type="separator" w:id="-1">
     <w:p>
       <w:pPr>
@@ -10255,7 +10546,7 @@
 </file>
 
 <file path=word/header1.xml><?xml version="1.0" encoding="utf-8"?>
-<w:hdr xmlns:wpc="http://schemas.microsoft.com/office/word/2010/wordprocessingCanvas" xmlns:cx="http://schemas.microsoft.com/office/drawing/2014/chartex" xmlns:cx1="http://schemas.microsoft.com/office/drawing/2015/9/8/chartex" xmlns:cx2="http://schemas.microsoft.com/office/drawing/2015/10/21/chartex" xmlns:cx3="http://schemas.microsoft.com/office/drawing/2016/5/9/chartex" xmlns:cx4="http://schemas.microsoft.com/office/drawing/2016/5/10/chartex" xmlns:cx5="http://schemas.microsoft.com/office/drawing/2016/5/11/chartex" xmlns:cx6="http://schemas.microsoft.com/office/drawing/2016/5/12/chartex" xmlns:cx7="http://schemas.microsoft.com/office/drawing/2016/5/13/chartex" xmlns:cx8="http://schemas.microsoft.com/office/drawing/2016/5/14/chartex" xmlns:mc="http://schemas.openxmlformats.org/markup-compatibility/2006" xmlns:aink="http://schemas.microsoft.com/office/drawing/2016/ink" xmlns:am3d="http://schemas.microsoft.com/office/drawing/2017/model3d" xmlns:o="urn:schemas-microsoft-com:office:office" xmlns:oel="http://schemas.microsoft.com/office/2019/extlst" xmlns:r="http://schemas.openxmlformats.org/officeDocument/2006/relationships" xmlns:m="http://schemas.openxmlformats.org/officeDocument/2006/math" xmlns:v="urn:schemas-microsoft-com:vml" xmlns:wp14="http://schemas.microsoft.com/office/word/2010/wordprocessingDrawing" xmlns:wp="http://schemas.openxmlformats.org/drawingml/2006/wordprocessingDrawing" xmlns:w10="urn:schemas-microsoft-com:office:word" xmlns:w="http://schemas.openxmlformats.org/wordprocessingml/2006/main" xmlns:w14="http://schemas.microsoft.com/office/word/2010/wordml" xmlns:w15="http://schemas.microsoft.com/office/word/2012/wordml" xmlns:w16cex="http://schemas.microsoft.com/office/word/2018/wordml/cex" xmlns:w16cid="http://schemas.microsoft.com/office/word/2016/wordml/cid" xmlns:w16="http://schemas.microsoft.com/office/word/2018/wordml" xmlns:w16sdtdh="http://schemas.microsoft.com/office/word/2020/wordml/sdtdatahash" xmlns:w16se="http://schemas.microsoft.com/office/word/2015/wordml/symex" xmlns:wpg="http://schemas.microsoft.com/office/word/2010/wordprocessingGroup" xmlns:wpi="http://schemas.microsoft.com/office/word/2010/wordprocessingInk" xmlns:wne="http://schemas.microsoft.com/office/word/2006/wordml" xmlns:wps="http://schemas.microsoft.com/office/word/2010/wordprocessingShape" mc:Ignorable="w14 w15 w16se w16cid w16 w16cex w16sdtdh wp14">
+<w:hdr xmlns:wpc="http://schemas.microsoft.com/office/word/2010/wordprocessingCanvas" xmlns:cx="http://schemas.microsoft.com/office/drawing/2014/chartex" xmlns:cx1="http://schemas.microsoft.com/office/drawing/2015/9/8/chartex" xmlns:cx2="http://schemas.microsoft.com/office/drawing/2015/10/21/chartex" xmlns:cx3="http://schemas.microsoft.com/office/drawing/2016/5/9/chartex" xmlns:cx4="http://schemas.microsoft.com/office/drawing/2016/5/10/chartex" xmlns:cx5="http://schemas.microsoft.com/office/drawing/2016/5/11/chartex" xmlns:cx6="http://schemas.microsoft.com/office/drawing/2016/5/12/chartex" xmlns:cx7="http://schemas.microsoft.com/office/drawing/2016/5/13/chartex" xmlns:cx8="http://schemas.microsoft.com/office/drawing/2016/5/14/chartex" xmlns:mc="http://schemas.openxmlformats.org/markup-compatibility/2006" xmlns:aink="http://schemas.microsoft.com/office/drawing/2016/ink" xmlns:am3d="http://schemas.microsoft.com/office/drawing/2017/model3d" xmlns:o="urn:schemas-microsoft-com:office:office" xmlns:oel="http://schemas.microsoft.com/office/2019/extlst" xmlns:r="http://schemas.openxmlformats.org/officeDocument/2006/relationships" xmlns:m="http://schemas.openxmlformats.org/officeDocument/2006/math" xmlns:v="urn:schemas-microsoft-com:vml" xmlns:wp14="http://schemas.microsoft.com/office/word/2010/wordprocessingDrawing" xmlns:wp="http://schemas.openxmlformats.org/drawingml/2006/wordprocessingDrawing" xmlns:w10="urn:schemas-microsoft-com:office:word" xmlns:w="http://schemas.openxmlformats.org/wordprocessingml/2006/main" xmlns:w14="http://schemas.microsoft.com/office/word/2010/wordml" xmlns:w15="http://schemas.microsoft.com/office/word/2012/wordml" xmlns:w16cex="http://schemas.microsoft.com/office/word/2018/wordml/cex" xmlns:w16cid="http://schemas.microsoft.com/office/word/2016/wordml/cid" xmlns:w16="http://schemas.microsoft.com/office/word/2018/wordml" xmlns:w16du="http://schemas.microsoft.com/office/word/2023/wordml/word16du" xmlns:w16sdtdh="http://schemas.microsoft.com/office/word/2020/wordml/sdtdatahash" xmlns:w16se="http://schemas.microsoft.com/office/word/2015/wordml/symex" xmlns:wpg="http://schemas.microsoft.com/office/word/2010/wordprocessingGroup" xmlns:wpi="http://schemas.microsoft.com/office/word/2010/wordprocessingInk" xmlns:wne="http://schemas.microsoft.com/office/word/2006/wordml" xmlns:wps="http://schemas.microsoft.com/office/word/2010/wordprocessingShape" mc:Ignorable="w14 w15 w16se w16cid w16 w16cex w16sdtdh w16du wp14">
   <w:p>
     <w:pPr>
       <w:pStyle w:val="Header"/>
@@ -10268,7 +10559,7 @@
 </file>
 
 <file path=word/header2.xml><?xml version="1.0" encoding="utf-8"?>
-<w:hdr xmlns:wpc="http://schemas.microsoft.com/office/word/2010/wordprocessingCanvas" xmlns:cx="http://schemas.microsoft.com/office/drawing/2014/chartex" xmlns:cx1="http://schemas.microsoft.com/office/drawing/2015/9/8/chartex" xmlns:cx2="http://schemas.microsoft.com/office/drawing/2015/10/21/chartex" xmlns:cx3="http://schemas.microsoft.com/office/drawing/2016/5/9/chartex" xmlns:cx4="http://schemas.microsoft.com/office/drawing/2016/5/10/chartex" xmlns:cx5="http://schemas.microsoft.com/office/drawing/2016/5/11/chartex" xmlns:cx6="http://schemas.microsoft.com/office/drawing/2016/5/12/chartex" xmlns:cx7="http://schemas.microsoft.com/office/drawing/2016/5/13/chartex" xmlns:cx8="http://schemas.microsoft.com/office/drawing/2016/5/14/chartex" xmlns:mc="http://schemas.openxmlformats.org/markup-compatibility/2006" xmlns:aink="http://schemas.microsoft.com/office/drawing/2016/ink" xmlns:am3d="http://schemas.microsoft.com/office/drawing/2017/model3d" xmlns:o="urn:schemas-microsoft-com:office:office" xmlns:oel="http://schemas.microsoft.com/office/2019/extlst" xmlns:r="http://schemas.openxmlformats.org/officeDocument/2006/relationships" xmlns:m="http://schemas.openxmlformats.org/officeDocument/2006/math" xmlns:v="urn:schemas-microsoft-com:vml" xmlns:wp14="http://schemas.microsoft.com/office/word/2010/wordprocessingDrawing" xmlns:wp="http://schemas.openxmlformats.org/drawingml/2006/wordprocessingDrawing" xmlns:w10="urn:schemas-microsoft-com:office:word" xmlns:w="http://schemas.openxmlformats.org/wordprocessingml/2006/main" xmlns:w14="http://schemas.microsoft.com/office/word/2010/wordml" xmlns:w15="http://schemas.microsoft.com/office/word/2012/wordml" xmlns:w16cex="http://schemas.microsoft.com/office/word/2018/wordml/cex" xmlns:w16cid="http://schemas.microsoft.com/office/word/2016/wordml/cid" xmlns:w16="http://schemas.microsoft.com/office/word/2018/wordml" xmlns:w16sdtdh="http://schemas.microsoft.com/office/word/2020/wordml/sdtdatahash" xmlns:w16se="http://schemas.microsoft.com/office/word/2015/wordml/symex" xmlns:wpg="http://schemas.microsoft.com/office/word/2010/wordprocessingGroup" xmlns:wpi="http://schemas.microsoft.com/office/word/2010/wordprocessingInk" xmlns:wne="http://schemas.microsoft.com/office/word/2006/wordml" xmlns:wps="http://schemas.microsoft.com/office/word/2010/wordprocessingShape" mc:Ignorable="w14 w15 w16se w16cid w16 w16cex w16sdtdh wp14">
+<w:hdr xmlns:wpc="http://schemas.microsoft.com/office/word/2010/wordprocessingCanvas" xmlns:cx="http://schemas.microsoft.com/office/drawing/2014/chartex" xmlns:cx1="http://schemas.microsoft.com/office/drawing/2015/9/8/chartex" xmlns:cx2="http://schemas.microsoft.com/office/drawing/2015/10/21/chartex" xmlns:cx3="http://schemas.microsoft.com/office/drawing/2016/5/9/chartex" xmlns:cx4="http://schemas.microsoft.com/office/drawing/2016/5/10/chartex" xmlns:cx5="http://schemas.microsoft.com/office/drawing/2016/5/11/chartex" xmlns:cx6="http://schemas.microsoft.com/office/drawing/2016/5/12/chartex" xmlns:cx7="http://schemas.microsoft.com/office/drawing/2016/5/13/chartex" xmlns:cx8="http://schemas.microsoft.com/office/drawing/2016/5/14/chartex" xmlns:mc="http://schemas.openxmlformats.org/markup-compatibility/2006" xmlns:aink="http://schemas.microsoft.com/office/drawing/2016/ink" xmlns:am3d="http://schemas.microsoft.com/office/drawing/2017/model3d" xmlns:o="urn:schemas-microsoft-com:office:office" xmlns:oel="http://schemas.microsoft.com/office/2019/extlst" xmlns:r="http://schemas.openxmlformats.org/officeDocument/2006/relationships" xmlns:m="http://schemas.openxmlformats.org/officeDocument/2006/math" xmlns:v="urn:schemas-microsoft-com:vml" xmlns:wp14="http://schemas.microsoft.com/office/word/2010/wordprocessingDrawing" xmlns:wp="http://schemas.openxmlformats.org/drawingml/2006/wordprocessingDrawing" xmlns:w10="urn:schemas-microsoft-com:office:word" xmlns:w="http://schemas.openxmlformats.org/wordprocessingml/2006/main" xmlns:w14="http://schemas.microsoft.com/office/word/2010/wordml" xmlns:w15="http://schemas.microsoft.com/office/word/2012/wordml" xmlns:w16cex="http://schemas.microsoft.com/office/word/2018/wordml/cex" xmlns:w16cid="http://schemas.microsoft.com/office/word/2016/wordml/cid" xmlns:w16="http://schemas.microsoft.com/office/word/2018/wordml" xmlns:w16du="http://schemas.microsoft.com/office/word/2023/wordml/word16du" xmlns:w16sdtdh="http://schemas.microsoft.com/office/word/2020/wordml/sdtdatahash" xmlns:w16se="http://schemas.microsoft.com/office/word/2015/wordml/symex" xmlns:wpg="http://schemas.microsoft.com/office/word/2010/wordprocessingGroup" xmlns:wpi="http://schemas.microsoft.com/office/word/2010/wordprocessingInk" xmlns:wne="http://schemas.microsoft.com/office/word/2006/wordml" xmlns:wps="http://schemas.microsoft.com/office/word/2010/wordprocessingShape" mc:Ignorable="w14 w15 w16se w16cid w16 w16cex w16sdtdh w16du wp14">
   <w:p>
     <w:pPr>
       <w:pStyle w:val="Header"/>
@@ -10289,7 +10580,7 @@
 </file>
 
 <file path=word/styles.xml><?xml version="1.0" encoding="utf-8"?>
-<w:styles xmlns:mc="http://schemas.openxmlformats.org/markup-compatibility/2006" xmlns:r="http://schemas.openxmlformats.org/officeDocument/2006/relationships" xmlns:w="http://schemas.openxmlformats.org/wordprocessingml/2006/main" xmlns:w14="http://schemas.microsoft.com/office/word/2010/wordml" xmlns:w15="http://schemas.microsoft.com/office/word/2012/wordml" xmlns:w16cex="http://schemas.microsoft.com/office/word/2018/wordml/cex" xmlns:w16cid="http://schemas.microsoft.com/office/word/2016/wordml/cid" xmlns:w16="http://schemas.microsoft.com/office/word/2018/wordml" xmlns:w16sdtdh="http://schemas.microsoft.com/office/word/2020/wordml/sdtdatahash" xmlns:w16se="http://schemas.microsoft.com/office/word/2015/wordml/symex" mc:Ignorable="w14 w15 w16se w16cid w16 w16cex w16sdtdh">
+<w:styles xmlns:mc="http://schemas.openxmlformats.org/markup-compatibility/2006" xmlns:r="http://schemas.openxmlformats.org/officeDocument/2006/relationships" xmlns:w="http://schemas.openxmlformats.org/wordprocessingml/2006/main" xmlns:w14="http://schemas.microsoft.com/office/word/2010/wordml" xmlns:w15="http://schemas.microsoft.com/office/word/2012/wordml" xmlns:w16cex="http://schemas.microsoft.com/office/word/2018/wordml/cex" xmlns:w16cid="http://schemas.microsoft.com/office/word/2016/wordml/cid" xmlns:w16="http://schemas.microsoft.com/office/word/2018/wordml" xmlns:w16du="http://schemas.microsoft.com/office/word/2023/wordml/word16du" xmlns:w16sdtdh="http://schemas.microsoft.com/office/word/2020/wordml/sdtdatahash" xmlns:w16se="http://schemas.microsoft.com/office/word/2015/wordml/symex" mc:Ignorable="w14 w15 w16se w16cid w16 w16cex w16sdtdh w16du">
   <w:docDefaults>
     <w:rPrDefault>
       <w:rPr>

</xml_diff>

<commit_message>
nmv 03 02 2025
</commit_message>
<xml_diff>
--- a/TS-Padam/TS-1.6/TS 1.6 Malayalam Pada Paatam Corrections.docx
+++ b/TS-Padam/TS-1.6/TS 1.6 Malayalam Pada Paatam Corrections.docx
@@ -1,6 +1,6 @@
 
 <file path=word/document.xml><?xml version="1.0" encoding="utf-8"?>
-<w:document xmlns:wpc="http://schemas.microsoft.com/office/word/2010/wordprocessingCanvas" xmlns:cx="http://schemas.microsoft.com/office/drawing/2014/chartex" xmlns:cx1="http://schemas.microsoft.com/office/drawing/2015/9/8/chartex" xmlns:cx2="http://schemas.microsoft.com/office/drawing/2015/10/21/chartex" xmlns:cx3="http://schemas.microsoft.com/office/drawing/2016/5/9/chartex" xmlns:cx4="http://schemas.microsoft.com/office/drawing/2016/5/10/chartex" xmlns:cx5="http://schemas.microsoft.com/office/drawing/2016/5/11/chartex" xmlns:cx6="http://schemas.microsoft.com/office/drawing/2016/5/12/chartex" xmlns:cx7="http://schemas.microsoft.com/office/drawing/2016/5/13/chartex" xmlns:cx8="http://schemas.microsoft.com/office/drawing/2016/5/14/chartex" xmlns:mc="http://schemas.openxmlformats.org/markup-compatibility/2006" xmlns:aink="http://schemas.microsoft.com/office/drawing/2016/ink" xmlns:am3d="http://schemas.microsoft.com/office/drawing/2017/model3d" xmlns:o="urn:schemas-microsoft-com:office:office" xmlns:oel="http://schemas.microsoft.com/office/2019/extlst" xmlns:r="http://schemas.openxmlformats.org/officeDocument/2006/relationships" xmlns:m="http://schemas.openxmlformats.org/officeDocument/2006/math" xmlns:v="urn:schemas-microsoft-com:vml" xmlns:wp14="http://schemas.microsoft.com/office/word/2010/wordprocessingDrawing" xmlns:wp="http://schemas.openxmlformats.org/drawingml/2006/wordprocessingDrawing" xmlns:w10="urn:schemas-microsoft-com:office:word" xmlns:w="http://schemas.openxmlformats.org/wordprocessingml/2006/main" xmlns:w14="http://schemas.microsoft.com/office/word/2010/wordml" xmlns:w15="http://schemas.microsoft.com/office/word/2012/wordml" xmlns:w16cex="http://schemas.microsoft.com/office/word/2018/wordml/cex" xmlns:w16cid="http://schemas.microsoft.com/office/word/2016/wordml/cid" xmlns:w16="http://schemas.microsoft.com/office/word/2018/wordml" xmlns:w16du="http://schemas.microsoft.com/office/word/2023/wordml/word16du" xmlns:w16sdtdh="http://schemas.microsoft.com/office/word/2020/wordml/sdtdatahash" xmlns:w16se="http://schemas.microsoft.com/office/word/2015/wordml/symex" xmlns:wpg="http://schemas.microsoft.com/office/word/2010/wordprocessingGroup" xmlns:wpi="http://schemas.microsoft.com/office/word/2010/wordprocessingInk" xmlns:wne="http://schemas.microsoft.com/office/word/2006/wordml" xmlns:wps="http://schemas.microsoft.com/office/word/2010/wordprocessingShape" mc:Ignorable="w14 w15 w16se w16cid w16 w16cex w16sdtdh w16du wp14">
+<w:document xmlns:wpc="http://schemas.microsoft.com/office/word/2010/wordprocessingCanvas" xmlns:cx="http://schemas.microsoft.com/office/drawing/2014/chartex" xmlns:cx1="http://schemas.microsoft.com/office/drawing/2015/9/8/chartex" xmlns:cx2="http://schemas.microsoft.com/office/drawing/2015/10/21/chartex" xmlns:cx3="http://schemas.microsoft.com/office/drawing/2016/5/9/chartex" xmlns:cx4="http://schemas.microsoft.com/office/drawing/2016/5/10/chartex" xmlns:cx5="http://schemas.microsoft.com/office/drawing/2016/5/11/chartex" xmlns:cx6="http://schemas.microsoft.com/office/drawing/2016/5/12/chartex" xmlns:cx7="http://schemas.microsoft.com/office/drawing/2016/5/13/chartex" xmlns:cx8="http://schemas.microsoft.com/office/drawing/2016/5/14/chartex" xmlns:mc="http://schemas.openxmlformats.org/markup-compatibility/2006" xmlns:aink="http://schemas.microsoft.com/office/drawing/2016/ink" xmlns:am3d="http://schemas.microsoft.com/office/drawing/2017/model3d" xmlns:o="urn:schemas-microsoft-com:office:office" xmlns:oel="http://schemas.microsoft.com/office/2019/extlst" xmlns:r="http://schemas.openxmlformats.org/officeDocument/2006/relationships" xmlns:m="http://schemas.openxmlformats.org/officeDocument/2006/math" xmlns:v="urn:schemas-microsoft-com:vml" xmlns:wp14="http://schemas.microsoft.com/office/word/2010/wordprocessingDrawing" xmlns:wp="http://schemas.openxmlformats.org/drawingml/2006/wordprocessingDrawing" xmlns:w10="urn:schemas-microsoft-com:office:word" xmlns:w="http://schemas.openxmlformats.org/wordprocessingml/2006/main" xmlns:w14="http://schemas.microsoft.com/office/word/2010/wordml" xmlns:w15="http://schemas.microsoft.com/office/word/2012/wordml" xmlns:w16cex="http://schemas.microsoft.com/office/word/2018/wordml/cex" xmlns:w16cid="http://schemas.microsoft.com/office/word/2016/wordml/cid" xmlns:w16="http://schemas.microsoft.com/office/word/2018/wordml" xmlns:w16du="http://schemas.microsoft.com/office/word/2023/wordml/word16du" xmlns:w16sdtdh="http://schemas.microsoft.com/office/word/2020/wordml/sdtdatahash" xmlns:w16sdtfl="http://schemas.microsoft.com/office/word/2024/wordml/sdtformatlock" xmlns:w16se="http://schemas.microsoft.com/office/word/2015/wordml/symex" xmlns:wpg="http://schemas.microsoft.com/office/word/2010/wordprocessingGroup" xmlns:wpi="http://schemas.microsoft.com/office/word/2010/wordprocessingInk" xmlns:wne="http://schemas.microsoft.com/office/word/2006/wordml" xmlns:wps="http://schemas.microsoft.com/office/word/2010/wordprocessingShape" mc:Ignorable="w14 w15 w16se w16cid w16 w16cex w16sdtdh w16sdtfl w16du wp14">
   <w:body>
     <w:p>
       <w:pPr>
@@ -51,6 +51,705 @@
           <w:szCs w:val="32"/>
           <w:u w:val="single"/>
         </w:rPr>
+        <w:t xml:space="preserve">Malayalam </w:t>
+      </w:r>
+      <w:r>
+        <w:rPr>
+          <w:b/>
+          <w:bCs/>
+          <w:sz w:val="32"/>
+          <w:szCs w:val="32"/>
+          <w:u w:val="single"/>
+        </w:rPr>
+        <w:t>Corrections –</w:t>
+      </w:r>
+      <w:r>
+        <w:rPr>
+          <w:b/>
+          <w:bCs/>
+          <w:sz w:val="32"/>
+          <w:szCs w:val="32"/>
+          <w:u w:val="single"/>
+        </w:rPr>
+        <w:t xml:space="preserve"> </w:t>
+      </w:r>
+      <w:r>
+        <w:rPr>
+          <w:b/>
+          <w:bCs/>
+          <w:sz w:val="32"/>
+          <w:szCs w:val="32"/>
+          <w:u w:val="single"/>
+        </w:rPr>
+        <w:t xml:space="preserve">Observed till </w:t>
+      </w:r>
+      <w:r>
+        <w:rPr>
+          <w:b/>
+          <w:bCs/>
+          <w:sz w:val="32"/>
+          <w:szCs w:val="32"/>
+          <w:highlight w:val="red"/>
+          <w:u w:val="single"/>
+        </w:rPr>
+        <w:t>?????</w:t>
+      </w:r>
+    </w:p>
+    <w:p>
+      <w:pPr>
+        <w:spacing w:before="0" w:line="240" w:lineRule="auto"/>
+        <w:jc w:val="center"/>
+        <w:rPr>
+          <w:bCs/>
+          <w:sz w:val="32"/>
+          <w:szCs w:val="32"/>
+        </w:rPr>
+      </w:pPr>
+      <w:r>
+        <w:rPr>
+          <w:bCs/>
+          <w:sz w:val="32"/>
+          <w:szCs w:val="32"/>
+        </w:rPr>
+        <w:t>(ignore those which are already incorporated in your book’s version and date)</w:t>
+      </w:r>
+    </w:p>
+    <w:tbl>
+      <w:tblPr>
+        <w:tblW w:w="13467" w:type="dxa"/>
+        <w:tblInd w:w="-714" w:type="dxa"/>
+        <w:tblBorders>
+          <w:top w:val="single" w:sz="4" w:space="0" w:color="000000"/>
+          <w:left w:val="single" w:sz="4" w:space="0" w:color="000000"/>
+          <w:bottom w:val="single" w:sz="4" w:space="0" w:color="000000"/>
+          <w:right w:val="single" w:sz="4" w:space="0" w:color="000000"/>
+          <w:insideH w:val="single" w:sz="4" w:space="0" w:color="000000"/>
+          <w:insideV w:val="single" w:sz="4" w:space="0" w:color="000000"/>
+        </w:tblBorders>
+        <w:tblLook w:val="04A0" w:firstRow="1" w:lastRow="0" w:firstColumn="1" w:lastColumn="0" w:noHBand="0" w:noVBand="1"/>
+      </w:tblPr>
+      <w:tblGrid>
+        <w:gridCol w:w="3970"/>
+        <w:gridCol w:w="4961"/>
+        <w:gridCol w:w="4536"/>
+      </w:tblGrid>
+      <w:tr>
+        <w:tc>
+          <w:tcPr>
+            <w:tcW w:w="3970" w:type="dxa"/>
+          </w:tcPr>
+          <w:p>
+            <w:pPr>
+              <w:spacing w:before="0" w:line="240" w:lineRule="auto"/>
+              <w:jc w:val="center"/>
+              <w:rPr>
+                <w:sz w:val="32"/>
+                <w:szCs w:val="32"/>
+              </w:rPr>
+            </w:pPr>
+            <w:r>
+              <w:rPr>
+                <w:sz w:val="32"/>
+                <w:szCs w:val="32"/>
+              </w:rPr>
+              <w:t>Section, Paragraph</w:t>
+            </w:r>
+          </w:p>
+          <w:p>
+            <w:pPr>
+              <w:spacing w:before="0" w:line="240" w:lineRule="auto"/>
+              <w:jc w:val="center"/>
+              <w:rPr>
+                <w:sz w:val="32"/>
+                <w:szCs w:val="32"/>
+              </w:rPr>
+            </w:pPr>
+            <w:r>
+              <w:rPr>
+                <w:sz w:val="32"/>
+                <w:szCs w:val="32"/>
+              </w:rPr>
+              <w:t>Reference</w:t>
+            </w:r>
+          </w:p>
+        </w:tc>
+        <w:tc>
+          <w:tcPr>
+            <w:tcW w:w="4961" w:type="dxa"/>
+          </w:tcPr>
+          <w:p>
+            <w:pPr>
+              <w:spacing w:before="0" w:line="240" w:lineRule="auto"/>
+              <w:jc w:val="center"/>
+              <w:rPr>
+                <w:sz w:val="32"/>
+                <w:szCs w:val="32"/>
+              </w:rPr>
+            </w:pPr>
+            <w:r>
+              <w:rPr>
+                <w:sz w:val="32"/>
+                <w:szCs w:val="32"/>
+              </w:rPr>
+              <w:t>As Printed</w:t>
+            </w:r>
+          </w:p>
+        </w:tc>
+        <w:tc>
+          <w:tcPr>
+            <w:tcW w:w="4536" w:type="dxa"/>
+          </w:tcPr>
+          <w:p>
+            <w:pPr>
+              <w:spacing w:before="0" w:line="240" w:lineRule="auto"/>
+              <w:ind w:left="-183" w:right="-18"/>
+              <w:jc w:val="center"/>
+              <w:rPr>
+                <w:sz w:val="32"/>
+                <w:szCs w:val="32"/>
+              </w:rPr>
+            </w:pPr>
+            <w:r>
+              <w:rPr>
+                <w:sz w:val="32"/>
+                <w:szCs w:val="32"/>
+              </w:rPr>
+              <w:t>To be read as or corrected as</w:t>
+            </w:r>
+          </w:p>
+        </w:tc>
+      </w:tr>
+      <w:tr>
+        <w:trPr>
+          <w:trHeight w:val="1560"/>
+        </w:trPr>
+        <w:tc>
+          <w:tcPr>
+            <w:tcW w:w="3970" w:type="dxa"/>
+            <w:tcBorders>
+              <w:top w:val="single" w:sz="4" w:space="0" w:color="000000"/>
+              <w:left w:val="single" w:sz="4" w:space="0" w:color="000000"/>
+              <w:bottom w:val="single" w:sz="4" w:space="0" w:color="auto"/>
+              <w:right w:val="single" w:sz="4" w:space="0" w:color="000000"/>
+            </w:tcBorders>
+            <w:shd w:val="clear" w:color="auto" w:fill="auto"/>
+          </w:tcPr>
+          <w:p>
+            <w:pPr>
+              <w:widowControl w:val="0"/>
+              <w:autoSpaceDE w:val="0"/>
+              <w:autoSpaceDN w:val="0"/>
+              <w:adjustRightInd w:val="0"/>
+              <w:spacing w:before="0" w:line="240" w:lineRule="auto"/>
+              <w:rPr>
+                <w:rFonts w:cs="Arial"/>
+                <w:b/>
+                <w:sz w:val="28"/>
+                <w:szCs w:val="28"/>
+              </w:rPr>
+            </w:pPr>
+            <w:r>
+              <w:rPr>
+                <w:rFonts w:cs="Arial"/>
+                <w:b/>
+                <w:sz w:val="28"/>
+                <w:szCs w:val="28"/>
+              </w:rPr>
+              <w:t>TS 1.6.1.</w:t>
+            </w:r>
+            <w:r>
+              <w:rPr>
+                <w:rFonts w:cs="Arial"/>
+                <w:b/>
+                <w:sz w:val="28"/>
+                <w:szCs w:val="28"/>
+              </w:rPr>
+              <w:t>1</w:t>
+            </w:r>
+            <w:r>
+              <w:rPr>
+                <w:rFonts w:cs="Arial"/>
+                <w:b/>
+                <w:sz w:val="28"/>
+                <w:szCs w:val="28"/>
+              </w:rPr>
+              <w:t xml:space="preserve"> – Padam</w:t>
+            </w:r>
+          </w:p>
+          <w:p>
+            <w:pPr>
+              <w:widowControl w:val="0"/>
+              <w:autoSpaceDE w:val="0"/>
+              <w:autoSpaceDN w:val="0"/>
+              <w:adjustRightInd w:val="0"/>
+              <w:spacing w:before="0" w:line="240" w:lineRule="auto"/>
+              <w:rPr>
+                <w:rFonts w:cs="Arial"/>
+                <w:b/>
+                <w:sz w:val="28"/>
+                <w:szCs w:val="28"/>
+              </w:rPr>
+            </w:pPr>
+            <w:r>
+              <w:rPr>
+                <w:rFonts w:cs="Arial"/>
+                <w:b/>
+                <w:sz w:val="28"/>
+                <w:szCs w:val="28"/>
+              </w:rPr>
+              <w:t xml:space="preserve">Padam No. - </w:t>
+            </w:r>
+            <w:r>
+              <w:rPr>
+                <w:rFonts w:cs="Arial"/>
+                <w:b/>
+                <w:sz w:val="28"/>
+                <w:szCs w:val="28"/>
+              </w:rPr>
+              <w:t>32</w:t>
+            </w:r>
+          </w:p>
+          <w:p>
+            <w:pPr>
+              <w:spacing w:before="0" w:line="240" w:lineRule="auto"/>
+              <w:ind w:left="29"/>
+              <w:rPr>
+                <w:rFonts w:cs="Arial"/>
+                <w:color w:val="000000"/>
+                <w:sz w:val="32"/>
+                <w:szCs w:val="32"/>
+              </w:rPr>
+            </w:pPr>
+            <w:r>
+              <w:rPr>
+                <w:b/>
+                <w:sz w:val="28"/>
+                <w:szCs w:val="28"/>
+              </w:rPr>
+              <w:t xml:space="preserve">Panchaati No. - </w:t>
+            </w:r>
+            <w:r>
+              <w:rPr>
+                <w:b/>
+                <w:sz w:val="28"/>
+                <w:szCs w:val="28"/>
+              </w:rPr>
+              <w:t>1</w:t>
+            </w:r>
+          </w:p>
+        </w:tc>
+        <w:tc>
+          <w:tcPr>
+            <w:tcW w:w="4961" w:type="dxa"/>
+            <w:tcBorders>
+              <w:top w:val="single" w:sz="4" w:space="0" w:color="000000"/>
+              <w:left w:val="single" w:sz="4" w:space="0" w:color="000000"/>
+              <w:bottom w:val="single" w:sz="4" w:space="0" w:color="auto"/>
+              <w:right w:val="single" w:sz="4" w:space="0" w:color="000000"/>
+            </w:tcBorders>
+            <w:shd w:val="clear" w:color="auto" w:fill="auto"/>
+          </w:tcPr>
+          <w:p>
+            <w:pPr>
+              <w:widowControl w:val="0"/>
+              <w:autoSpaceDE w:val="0"/>
+              <w:autoSpaceDN w:val="0"/>
+              <w:adjustRightInd w:val="0"/>
+              <w:spacing w:before="0" w:line="240" w:lineRule="auto"/>
+              <w:ind w:right="-138"/>
+              <w:rPr>
+                <w:rFonts w:ascii="BRH Malayalam Extra" w:hAnsi="BRH Malayalam Extra" w:cs="BRH Malayalam Extra"/>
+                <w:sz w:val="40"/>
+                <w:szCs w:val="40"/>
+                <w:lang w:val="en-IN" w:eastAsia="en-IN"/>
+              </w:rPr>
+            </w:pPr>
+            <w:r>
+              <w:rPr>
+                <w:rFonts w:ascii="BRH Malayalam Extra" w:hAnsi="BRH Malayalam Extra" w:cs="BRH Malayalam Extra"/>
+                <w:sz w:val="40"/>
+                <w:szCs w:val="40"/>
+                <w:lang w:val="en-IN" w:eastAsia="en-IN"/>
+              </w:rPr>
+              <w:t>s</w:t>
+            </w:r>
+            <w:r>
+              <w:rPr>
+                <w:rFonts w:ascii="BRH Malayalam Extra" w:hAnsi="BRH Malayalam Extra" w:cs="BRH Malayalam Extra"/>
+                <w:sz w:val="32"/>
+                <w:szCs w:val="40"/>
+                <w:lang w:val="en-IN" w:eastAsia="en-IN"/>
+              </w:rPr>
+              <w:t>–</w:t>
+            </w:r>
+            <w:r>
+              <w:rPr>
+                <w:rFonts w:ascii="BRH Malayalam Extra" w:hAnsi="BRH Malayalam Extra" w:cs="BRH Malayalam Extra"/>
+                <w:sz w:val="40"/>
+                <w:szCs w:val="40"/>
+                <w:lang w:val="en-IN" w:eastAsia="en-IN"/>
+              </w:rPr>
+              <w:t>tös—pzkõ</w:t>
+            </w:r>
+            <w:r>
+              <w:rPr>
+                <w:rFonts w:ascii="BRH Malayalam Extra" w:hAnsi="BRH Malayalam Extra" w:cs="BRH Malayalam Extra"/>
+                <w:sz w:val="32"/>
+                <w:szCs w:val="40"/>
+                <w:lang w:val="en-IN" w:eastAsia="en-IN"/>
+              </w:rPr>
+              <w:t>–</w:t>
+            </w:r>
+            <w:r>
+              <w:rPr>
+                <w:rFonts w:ascii="BRH Malayalam Extra" w:hAnsi="BRH Malayalam Extra" w:cs="BRH Malayalam Extra"/>
+                <w:sz w:val="40"/>
+                <w:szCs w:val="40"/>
+                <w:lang w:val="en-IN" w:eastAsia="en-IN"/>
+              </w:rPr>
+              <w:t xml:space="preserve">iyZy— </w:t>
+            </w:r>
+          </w:p>
+          <w:p>
+            <w:pPr>
+              <w:widowControl w:val="0"/>
+              <w:autoSpaceDE w:val="0"/>
+              <w:autoSpaceDN w:val="0"/>
+              <w:adjustRightInd w:val="0"/>
+              <w:spacing w:before="0" w:line="240" w:lineRule="auto"/>
+              <w:ind w:right="-138"/>
+              <w:rPr>
+                <w:rFonts w:ascii="BRH Malayalam Extra" w:hAnsi="BRH Malayalam Extra" w:cs="BRH Malayalam Extra"/>
+                <w:color w:val="000000"/>
+                <w:sz w:val="40"/>
+                <w:szCs w:val="40"/>
+                <w:lang w:val="en-IN" w:eastAsia="en-IN"/>
+              </w:rPr>
+            </w:pPr>
+            <w:r>
+              <w:rPr>
+                <w:rFonts w:ascii="BRH Malayalam Extra" w:hAnsi="BRH Malayalam Extra" w:cs="BRH Malayalam Extra"/>
+                <w:sz w:val="40"/>
+                <w:szCs w:val="40"/>
+                <w:lang w:val="en-IN" w:eastAsia="en-IN"/>
+              </w:rPr>
+              <w:t>s</w:t>
+            </w:r>
+            <w:r>
+              <w:rPr>
+                <w:rFonts w:ascii="BRH Malayalam Extra" w:hAnsi="BRH Malayalam Extra" w:cs="BRH Malayalam Extra"/>
+                <w:sz w:val="32"/>
+                <w:szCs w:val="40"/>
+                <w:lang w:val="en-IN" w:eastAsia="en-IN"/>
+              </w:rPr>
+              <w:t>–</w:t>
+            </w:r>
+            <w:r>
+              <w:rPr>
+                <w:rFonts w:ascii="BRH Malayalam Extra" w:hAnsi="BRH Malayalam Extra" w:cs="BRH Malayalam Extra"/>
+                <w:sz w:val="40"/>
+                <w:szCs w:val="40"/>
+                <w:lang w:val="en-IN" w:eastAsia="en-IN"/>
+              </w:rPr>
+              <w:t xml:space="preserve">tös— - </w:t>
+            </w:r>
+            <w:r>
+              <w:rPr>
+                <w:rFonts w:ascii="BRH Malayalam Extra" w:hAnsi="BRH Malayalam Extra" w:cs="BRH Malayalam Extra"/>
+                <w:sz w:val="40"/>
+                <w:szCs w:val="40"/>
+                <w:highlight w:val="yellow"/>
+                <w:lang w:val="en-IN" w:eastAsia="en-IN"/>
+              </w:rPr>
+              <w:t>py</w:t>
+            </w:r>
+            <w:r>
+              <w:rPr>
+                <w:rFonts w:ascii="BRH Malayalam Extra" w:hAnsi="BRH Malayalam Extra" w:cs="BRH Malayalam Extra"/>
+                <w:sz w:val="32"/>
+                <w:szCs w:val="40"/>
+                <w:lang w:val="en-IN" w:eastAsia="en-IN"/>
+              </w:rPr>
+              <w:t>–</w:t>
+            </w:r>
+            <w:r>
+              <w:rPr>
+                <w:rFonts w:ascii="BRH Malayalam Extra" w:hAnsi="BRH Malayalam Extra" w:cs="BRH Malayalam Extra"/>
+                <w:sz w:val="40"/>
+                <w:szCs w:val="40"/>
+                <w:lang w:val="en-IN" w:eastAsia="en-IN"/>
+              </w:rPr>
+              <w:t>kõ</w:t>
+            </w:r>
+            <w:r>
+              <w:rPr>
+                <w:rFonts w:ascii="BRH Malayalam Extra" w:hAnsi="BRH Malayalam Extra" w:cs="BRH Malayalam Extra"/>
+                <w:sz w:val="32"/>
+                <w:szCs w:val="40"/>
+                <w:lang w:val="en-IN" w:eastAsia="en-IN"/>
+              </w:rPr>
+              <w:t>–</w:t>
+            </w:r>
+            <w:r>
+              <w:rPr>
+                <w:rFonts w:ascii="BRH Malayalam Extra" w:hAnsi="BRH Malayalam Extra" w:cs="BRH Malayalam Extra"/>
+                <w:sz w:val="40"/>
+                <w:szCs w:val="40"/>
+                <w:lang w:val="en-IN" w:eastAsia="en-IN"/>
+              </w:rPr>
+              <w:t xml:space="preserve">I | </w:t>
+            </w:r>
+          </w:p>
+        </w:tc>
+        <w:tc>
+          <w:tcPr>
+            <w:tcW w:w="4536" w:type="dxa"/>
+            <w:tcBorders>
+              <w:top w:val="single" w:sz="4" w:space="0" w:color="000000"/>
+              <w:left w:val="single" w:sz="4" w:space="0" w:color="000000"/>
+              <w:bottom w:val="single" w:sz="4" w:space="0" w:color="auto"/>
+              <w:right w:val="single" w:sz="4" w:space="0" w:color="000000"/>
+            </w:tcBorders>
+            <w:shd w:val="clear" w:color="auto" w:fill="auto"/>
+          </w:tcPr>
+          <w:p>
+            <w:pPr>
+              <w:widowControl w:val="0"/>
+              <w:autoSpaceDE w:val="0"/>
+              <w:autoSpaceDN w:val="0"/>
+              <w:adjustRightInd w:val="0"/>
+              <w:spacing w:before="0" w:line="240" w:lineRule="auto"/>
+              <w:ind w:right="-138"/>
+              <w:rPr>
+                <w:rFonts w:ascii="BRH Malayalam Extra" w:hAnsi="BRH Malayalam Extra" w:cs="BRH Malayalam Extra"/>
+                <w:sz w:val="40"/>
+                <w:szCs w:val="40"/>
+                <w:lang w:val="en-IN" w:eastAsia="en-IN"/>
+              </w:rPr>
+            </w:pPr>
+            <w:r>
+              <w:rPr>
+                <w:rFonts w:ascii="BRH Malayalam Extra" w:hAnsi="BRH Malayalam Extra" w:cs="BRH Malayalam Extra"/>
+                <w:sz w:val="40"/>
+                <w:szCs w:val="40"/>
+                <w:lang w:val="en-IN" w:eastAsia="en-IN"/>
+              </w:rPr>
+              <w:t>s</w:t>
+            </w:r>
+            <w:r>
+              <w:rPr>
+                <w:rFonts w:ascii="BRH Malayalam Extra" w:hAnsi="BRH Malayalam Extra" w:cs="BRH Malayalam Extra"/>
+                <w:sz w:val="32"/>
+                <w:szCs w:val="40"/>
+                <w:lang w:val="en-IN" w:eastAsia="en-IN"/>
+              </w:rPr>
+              <w:t>–</w:t>
+            </w:r>
+            <w:r>
+              <w:rPr>
+                <w:rFonts w:ascii="BRH Malayalam Extra" w:hAnsi="BRH Malayalam Extra" w:cs="BRH Malayalam Extra"/>
+                <w:sz w:val="40"/>
+                <w:szCs w:val="40"/>
+                <w:lang w:val="en-IN" w:eastAsia="en-IN"/>
+              </w:rPr>
+              <w:t>tös—pzkõ</w:t>
+            </w:r>
+            <w:r>
+              <w:rPr>
+                <w:rFonts w:ascii="BRH Malayalam Extra" w:hAnsi="BRH Malayalam Extra" w:cs="BRH Malayalam Extra"/>
+                <w:sz w:val="32"/>
+                <w:szCs w:val="40"/>
+                <w:lang w:val="en-IN" w:eastAsia="en-IN"/>
+              </w:rPr>
+              <w:t>–</w:t>
+            </w:r>
+            <w:r>
+              <w:rPr>
+                <w:rFonts w:ascii="BRH Malayalam Extra" w:hAnsi="BRH Malayalam Extra" w:cs="BRH Malayalam Extra"/>
+                <w:sz w:val="40"/>
+                <w:szCs w:val="40"/>
+                <w:lang w:val="en-IN" w:eastAsia="en-IN"/>
+              </w:rPr>
+              <w:t xml:space="preserve">iyZy— </w:t>
+            </w:r>
+          </w:p>
+          <w:p>
+            <w:pPr>
+              <w:widowControl w:val="0"/>
+              <w:autoSpaceDE w:val="0"/>
+              <w:autoSpaceDN w:val="0"/>
+              <w:adjustRightInd w:val="0"/>
+              <w:spacing w:before="0" w:line="240" w:lineRule="auto"/>
+              <w:ind w:right="-112"/>
+              <w:rPr>
+                <w:rFonts w:ascii="BRH Malayalam Extra" w:hAnsi="BRH Malayalam Extra" w:cs="BRH Malayalam Extra"/>
+                <w:color w:val="000000"/>
+                <w:sz w:val="40"/>
+                <w:szCs w:val="40"/>
+                <w:lang w:val="en-IN" w:eastAsia="en-IN"/>
+              </w:rPr>
+            </w:pPr>
+            <w:r>
+              <w:rPr>
+                <w:rFonts w:ascii="BRH Malayalam Extra" w:hAnsi="BRH Malayalam Extra" w:cs="BRH Malayalam Extra"/>
+                <w:sz w:val="40"/>
+                <w:szCs w:val="40"/>
+                <w:lang w:val="en-IN" w:eastAsia="en-IN"/>
+              </w:rPr>
+              <w:t>s</w:t>
+            </w:r>
+            <w:r>
+              <w:rPr>
+                <w:rFonts w:ascii="BRH Malayalam Extra" w:hAnsi="BRH Malayalam Extra" w:cs="BRH Malayalam Extra"/>
+                <w:sz w:val="32"/>
+                <w:szCs w:val="40"/>
+                <w:lang w:val="en-IN" w:eastAsia="en-IN"/>
+              </w:rPr>
+              <w:t>–</w:t>
+            </w:r>
+            <w:r>
+              <w:rPr>
+                <w:rFonts w:ascii="BRH Malayalam Extra" w:hAnsi="BRH Malayalam Extra" w:cs="BRH Malayalam Extra"/>
+                <w:sz w:val="40"/>
+                <w:szCs w:val="40"/>
+                <w:lang w:val="en-IN" w:eastAsia="en-IN"/>
+              </w:rPr>
+              <w:t xml:space="preserve">tös— - </w:t>
+            </w:r>
+            <w:r>
+              <w:rPr>
+                <w:rFonts w:ascii="BRH Malayalam Extra" w:hAnsi="BRH Malayalam Extra" w:cs="BRH Malayalam Extra"/>
+                <w:sz w:val="40"/>
+                <w:szCs w:val="40"/>
+                <w:highlight w:val="green"/>
+                <w:lang w:val="en-IN" w:eastAsia="en-IN"/>
+              </w:rPr>
+              <w:t>pz</w:t>
+            </w:r>
+            <w:r>
+              <w:rPr>
+                <w:rFonts w:ascii="BRH Malayalam Extra" w:hAnsi="BRH Malayalam Extra" w:cs="BRH Malayalam Extra"/>
+                <w:sz w:val="32"/>
+                <w:szCs w:val="40"/>
+                <w:highlight w:val="green"/>
+                <w:lang w:val="en-IN" w:eastAsia="en-IN"/>
+              </w:rPr>
+              <w:t>–</w:t>
+            </w:r>
+            <w:r>
+              <w:rPr>
+                <w:rFonts w:ascii="BRH Malayalam Extra" w:hAnsi="BRH Malayalam Extra" w:cs="BRH Malayalam Extra"/>
+                <w:sz w:val="40"/>
+                <w:szCs w:val="40"/>
+                <w:lang w:val="en-IN" w:eastAsia="en-IN"/>
+              </w:rPr>
+              <w:t>kõ</w:t>
+            </w:r>
+            <w:r>
+              <w:rPr>
+                <w:rFonts w:ascii="BRH Malayalam Extra" w:hAnsi="BRH Malayalam Extra" w:cs="BRH Malayalam Extra"/>
+                <w:sz w:val="32"/>
+                <w:szCs w:val="40"/>
+                <w:lang w:val="en-IN" w:eastAsia="en-IN"/>
+              </w:rPr>
+              <w:t>–</w:t>
+            </w:r>
+            <w:r>
+              <w:rPr>
+                <w:rFonts w:ascii="BRH Malayalam Extra" w:hAnsi="BRH Malayalam Extra" w:cs="BRH Malayalam Extra"/>
+                <w:sz w:val="40"/>
+                <w:szCs w:val="40"/>
+                <w:lang w:val="en-IN" w:eastAsia="en-IN"/>
+              </w:rPr>
+              <w:t xml:space="preserve">I | </w:t>
+            </w:r>
+          </w:p>
+        </w:tc>
+      </w:tr>
+    </w:tbl>
+    <w:p>
+      <w:pPr>
+        <w:jc w:val="center"/>
+        <w:rPr>
+          <w:b/>
+          <w:bCs/>
+          <w:sz w:val="32"/>
+          <w:szCs w:val="32"/>
+          <w:u w:val="single"/>
+        </w:rPr>
+      </w:pPr>
+      <w:r>
+        <w:rPr>
+          <w:b/>
+          <w:bCs/>
+          <w:sz w:val="32"/>
+          <w:szCs w:val="32"/>
+          <w:u w:val="single"/>
+        </w:rPr>
+        <w:t>================</w:t>
+      </w:r>
+    </w:p>
+    <w:p>
+      <w:pPr>
+        <w:jc w:val="center"/>
+        <w:rPr>
+          <w:b/>
+          <w:bCs/>
+          <w:sz w:val="32"/>
+          <w:szCs w:val="32"/>
+          <w:u w:val="single"/>
+        </w:rPr>
+      </w:pPr>
+    </w:p>
+    <w:p>
+      <w:pPr>
+        <w:jc w:val="center"/>
+        <w:rPr>
+          <w:b/>
+          <w:bCs/>
+          <w:sz w:val="32"/>
+          <w:szCs w:val="32"/>
+          <w:u w:val="single"/>
+        </w:rPr>
+      </w:pPr>
+      <w:r>
+        <w:rPr>
+          <w:b/>
+          <w:bCs/>
+          <w:sz w:val="32"/>
+          <w:szCs w:val="32"/>
+          <w:u w:val="single"/>
+        </w:rPr>
+        <w:t>TS Pada Paatam – TS 1.</w:t>
+      </w:r>
+      <w:r>
+        <w:rPr>
+          <w:b/>
+          <w:bCs/>
+          <w:sz w:val="32"/>
+          <w:szCs w:val="32"/>
+          <w:u w:val="single"/>
+        </w:rPr>
+        <w:t>6</w:t>
+      </w:r>
+      <w:r>
+        <w:rPr>
+          <w:b/>
+          <w:bCs/>
+          <w:sz w:val="32"/>
+          <w:szCs w:val="32"/>
+          <w:u w:val="single"/>
+        </w:rPr>
+        <w:t xml:space="preserve"> </w:t>
+      </w:r>
+      <w:r>
+        <w:rPr>
+          <w:b/>
+          <w:bCs/>
+          <w:sz w:val="32"/>
+          <w:szCs w:val="32"/>
+          <w:u w:val="single"/>
+        </w:rPr>
         <w:t>Malayalam</w:t>
       </w:r>
       <w:r>
@@ -91,17 +790,7 @@
           <w:szCs w:val="32"/>
           <w:u w:val="single"/>
         </w:rPr>
-        <w:t xml:space="preserve">to </w:t>
-      </w:r>
-      <w:r>
-        <w:rPr>
-          <w:b/>
-          <w:bCs/>
-          <w:sz w:val="32"/>
-          <w:szCs w:val="32"/>
-          <w:u w:val="single"/>
-        </w:rPr>
-        <w:t>30th June 2024</w:t>
+        <w:t>to 30th June 2024</w:t>
       </w:r>
     </w:p>
     <w:p>
@@ -539,6 +1228,7 @@
                 <w:sz w:val="32"/>
                 <w:szCs w:val="32"/>
               </w:rPr>
+              <w:lastRenderedPageBreak/>
               <w:t>Section, Paragraph</w:t>
             </w:r>
           </w:p>
@@ -1061,7 +1751,6 @@
           <w:szCs w:val="32"/>
           <w:u w:val="single"/>
         </w:rPr>
-        <w:lastRenderedPageBreak/>
         <w:t>TS Pada Paatam – TS 1.</w:t>
       </w:r>
       <w:r>
@@ -1593,6 +2282,7 @@
                 <w:sz w:val="32"/>
                 <w:szCs w:val="32"/>
               </w:rPr>
+              <w:lastRenderedPageBreak/>
               <w:t>Section, Paragraph</w:t>
             </w:r>
           </w:p>
@@ -1964,7 +2654,6 @@
           <w:szCs w:val="32"/>
           <w:u w:val="single"/>
         </w:rPr>
-        <w:lastRenderedPageBreak/>
         <w:t xml:space="preserve">TS Pada Paatam </w:t>
       </w:r>
       <w:r>
@@ -2598,6 +3287,7 @@
                 <w:sz w:val="32"/>
                 <w:szCs w:val="32"/>
               </w:rPr>
+              <w:lastRenderedPageBreak/>
               <w:t>Section, Paragraph</w:t>
             </w:r>
           </w:p>
@@ -2969,7 +3659,6 @@
           <w:szCs w:val="32"/>
           <w:u w:val="single"/>
         </w:rPr>
-        <w:lastRenderedPageBreak/>
         <w:t xml:space="preserve">TS Pada Paatam </w:t>
       </w:r>
       <w:r>
@@ -3905,6 +4594,7 @@
                 <w:sz w:val="28"/>
                 <w:szCs w:val="28"/>
               </w:rPr>
+              <w:lastRenderedPageBreak/>
               <w:t>TS 1.6.</w:t>
             </w:r>
             <w:r>
@@ -5490,7 +6180,6 @@
                 <w:sz w:val="28"/>
                 <w:szCs w:val="28"/>
               </w:rPr>
-              <w:lastRenderedPageBreak/>
               <w:t>TS 1.6.9.2</w:t>
             </w:r>
             <w:r>
@@ -7328,7 +8017,6 @@
                 <w:sz w:val="28"/>
                 <w:szCs w:val="28"/>
               </w:rPr>
-              <w:lastRenderedPageBreak/>
               <w:t>41st Panchaati</w:t>
             </w:r>
           </w:p>
@@ -7362,7 +8050,6 @@
                 <w:szCs w:val="36"/>
                 <w:highlight w:val="yellow"/>
               </w:rPr>
-              <w:lastRenderedPageBreak/>
               <w:t>G</w:t>
             </w:r>
             <w:r>
@@ -8131,6 +8818,7 @@
                 <w:sz w:val="32"/>
                 <w:szCs w:val="36"/>
               </w:rPr>
+              <w:lastRenderedPageBreak/>
               <w:t>1.6.5.1 - Vaakyam</w:t>
             </w:r>
           </w:p>
@@ -8622,7 +9310,6 @@
                 <w:sz w:val="32"/>
                 <w:szCs w:val="36"/>
               </w:rPr>
-              <w:lastRenderedPageBreak/>
               <w:t>1.6.7.3 - Vaakyam</w:t>
             </w:r>
           </w:p>
@@ -9857,7 +10544,6 @@
                 <w:bCs/>
                 <w:szCs w:val="24"/>
               </w:rPr>
-              <w:lastRenderedPageBreak/>
               <w:t>T.S.1.</w:t>
             </w:r>
             <w:r>
@@ -10118,7 +10804,7 @@
 </file>
 
 <file path=word/endnotes.xml><?xml version="1.0" encoding="utf-8"?>
-<w:endnotes xmlns:wpc="http://schemas.microsoft.com/office/word/2010/wordprocessingCanvas" xmlns:cx="http://schemas.microsoft.com/office/drawing/2014/chartex" xmlns:cx1="http://schemas.microsoft.com/office/drawing/2015/9/8/chartex" xmlns:cx2="http://schemas.microsoft.com/office/drawing/2015/10/21/chartex" xmlns:cx3="http://schemas.microsoft.com/office/drawing/2016/5/9/chartex" xmlns:cx4="http://schemas.microsoft.com/office/drawing/2016/5/10/chartex" xmlns:cx5="http://schemas.microsoft.com/office/drawing/2016/5/11/chartex" xmlns:cx6="http://schemas.microsoft.com/office/drawing/2016/5/12/chartex" xmlns:cx7="http://schemas.microsoft.com/office/drawing/2016/5/13/chartex" xmlns:cx8="http://schemas.microsoft.com/office/drawing/2016/5/14/chartex" xmlns:mc="http://schemas.openxmlformats.org/markup-compatibility/2006" xmlns:aink="http://schemas.microsoft.com/office/drawing/2016/ink" xmlns:am3d="http://schemas.microsoft.com/office/drawing/2017/model3d" xmlns:o="urn:schemas-microsoft-com:office:office" xmlns:oel="http://schemas.microsoft.com/office/2019/extlst" xmlns:r="http://schemas.openxmlformats.org/officeDocument/2006/relationships" xmlns:m="http://schemas.openxmlformats.org/officeDocument/2006/math" xmlns:v="urn:schemas-microsoft-com:vml" xmlns:wp14="http://schemas.microsoft.com/office/word/2010/wordprocessingDrawing" xmlns:wp="http://schemas.openxmlformats.org/drawingml/2006/wordprocessingDrawing" xmlns:w10="urn:schemas-microsoft-com:office:word" xmlns:w="http://schemas.openxmlformats.org/wordprocessingml/2006/main" xmlns:w14="http://schemas.microsoft.com/office/word/2010/wordml" xmlns:w15="http://schemas.microsoft.com/office/word/2012/wordml" xmlns:w16cex="http://schemas.microsoft.com/office/word/2018/wordml/cex" xmlns:w16cid="http://schemas.microsoft.com/office/word/2016/wordml/cid" xmlns:w16="http://schemas.microsoft.com/office/word/2018/wordml" xmlns:w16du="http://schemas.microsoft.com/office/word/2023/wordml/word16du" xmlns:w16sdtdh="http://schemas.microsoft.com/office/word/2020/wordml/sdtdatahash" xmlns:w16se="http://schemas.microsoft.com/office/word/2015/wordml/symex" xmlns:wpg="http://schemas.microsoft.com/office/word/2010/wordprocessingGroup" xmlns:wpi="http://schemas.microsoft.com/office/word/2010/wordprocessingInk" xmlns:wne="http://schemas.microsoft.com/office/word/2006/wordml" xmlns:wps="http://schemas.microsoft.com/office/word/2010/wordprocessingShape" mc:Ignorable="w14 w15 w16se w16cid w16 w16cex w16sdtdh w16du wp14">
+<w:endnotes xmlns:wpc="http://schemas.microsoft.com/office/word/2010/wordprocessingCanvas" xmlns:cx="http://schemas.microsoft.com/office/drawing/2014/chartex" xmlns:cx1="http://schemas.microsoft.com/office/drawing/2015/9/8/chartex" xmlns:cx2="http://schemas.microsoft.com/office/drawing/2015/10/21/chartex" xmlns:cx3="http://schemas.microsoft.com/office/drawing/2016/5/9/chartex" xmlns:cx4="http://schemas.microsoft.com/office/drawing/2016/5/10/chartex" xmlns:cx5="http://schemas.microsoft.com/office/drawing/2016/5/11/chartex" xmlns:cx6="http://schemas.microsoft.com/office/drawing/2016/5/12/chartex" xmlns:cx7="http://schemas.microsoft.com/office/drawing/2016/5/13/chartex" xmlns:cx8="http://schemas.microsoft.com/office/drawing/2016/5/14/chartex" xmlns:mc="http://schemas.openxmlformats.org/markup-compatibility/2006" xmlns:aink="http://schemas.microsoft.com/office/drawing/2016/ink" xmlns:am3d="http://schemas.microsoft.com/office/drawing/2017/model3d" xmlns:o="urn:schemas-microsoft-com:office:office" xmlns:oel="http://schemas.microsoft.com/office/2019/extlst" xmlns:r="http://schemas.openxmlformats.org/officeDocument/2006/relationships" xmlns:m="http://schemas.openxmlformats.org/officeDocument/2006/math" xmlns:v="urn:schemas-microsoft-com:vml" xmlns:wp14="http://schemas.microsoft.com/office/word/2010/wordprocessingDrawing" xmlns:wp="http://schemas.openxmlformats.org/drawingml/2006/wordprocessingDrawing" xmlns:w10="urn:schemas-microsoft-com:office:word" xmlns:w="http://schemas.openxmlformats.org/wordprocessingml/2006/main" xmlns:w14="http://schemas.microsoft.com/office/word/2010/wordml" xmlns:w15="http://schemas.microsoft.com/office/word/2012/wordml" xmlns:w16cex="http://schemas.microsoft.com/office/word/2018/wordml/cex" xmlns:w16cid="http://schemas.microsoft.com/office/word/2016/wordml/cid" xmlns:w16="http://schemas.microsoft.com/office/word/2018/wordml" xmlns:w16du="http://schemas.microsoft.com/office/word/2023/wordml/word16du" xmlns:w16sdtdh="http://schemas.microsoft.com/office/word/2020/wordml/sdtdatahash" xmlns:w16sdtfl="http://schemas.microsoft.com/office/word/2024/wordml/sdtformatlock" xmlns:w16se="http://schemas.microsoft.com/office/word/2015/wordml/symex" xmlns:wpg="http://schemas.microsoft.com/office/word/2010/wordprocessingGroup" xmlns:wpi="http://schemas.microsoft.com/office/word/2010/wordprocessingInk" xmlns:wne="http://schemas.microsoft.com/office/word/2006/wordml" xmlns:wps="http://schemas.microsoft.com/office/word/2010/wordprocessingShape" mc:Ignorable="w14 w15 w16se w16cid w16 w16cex w16sdtdh w16sdtfl w16du wp14">
   <w:endnote w:type="separator" w:id="-1">
     <w:p>
       <w:pPr>
@@ -10143,7 +10829,7 @@
 </file>
 
 <file path=word/footer1.xml><?xml version="1.0" encoding="utf-8"?>
-<w:ftr xmlns:wpc="http://schemas.microsoft.com/office/word/2010/wordprocessingCanvas" xmlns:cx="http://schemas.microsoft.com/office/drawing/2014/chartex" xmlns:cx1="http://schemas.microsoft.com/office/drawing/2015/9/8/chartex" xmlns:cx2="http://schemas.microsoft.com/office/drawing/2015/10/21/chartex" xmlns:cx3="http://schemas.microsoft.com/office/drawing/2016/5/9/chartex" xmlns:cx4="http://schemas.microsoft.com/office/drawing/2016/5/10/chartex" xmlns:cx5="http://schemas.microsoft.com/office/drawing/2016/5/11/chartex" xmlns:cx6="http://schemas.microsoft.com/office/drawing/2016/5/12/chartex" xmlns:cx7="http://schemas.microsoft.com/office/drawing/2016/5/13/chartex" xmlns:cx8="http://schemas.microsoft.com/office/drawing/2016/5/14/chartex" xmlns:mc="http://schemas.openxmlformats.org/markup-compatibility/2006" xmlns:aink="http://schemas.microsoft.com/office/drawing/2016/ink" xmlns:am3d="http://schemas.microsoft.com/office/drawing/2017/model3d" xmlns:o="urn:schemas-microsoft-com:office:office" xmlns:oel="http://schemas.microsoft.com/office/2019/extlst" xmlns:r="http://schemas.openxmlformats.org/officeDocument/2006/relationships" xmlns:m="http://schemas.openxmlformats.org/officeDocument/2006/math" xmlns:v="urn:schemas-microsoft-com:vml" xmlns:wp14="http://schemas.microsoft.com/office/word/2010/wordprocessingDrawing" xmlns:wp="http://schemas.openxmlformats.org/drawingml/2006/wordprocessingDrawing" xmlns:w10="urn:schemas-microsoft-com:office:word" xmlns:w="http://schemas.openxmlformats.org/wordprocessingml/2006/main" xmlns:w14="http://schemas.microsoft.com/office/word/2010/wordml" xmlns:w15="http://schemas.microsoft.com/office/word/2012/wordml" xmlns:w16cex="http://schemas.microsoft.com/office/word/2018/wordml/cex" xmlns:w16cid="http://schemas.microsoft.com/office/word/2016/wordml/cid" xmlns:w16="http://schemas.microsoft.com/office/word/2018/wordml" xmlns:w16du="http://schemas.microsoft.com/office/word/2023/wordml/word16du" xmlns:w16sdtdh="http://schemas.microsoft.com/office/word/2020/wordml/sdtdatahash" xmlns:w16se="http://schemas.microsoft.com/office/word/2015/wordml/symex" xmlns:wpg="http://schemas.microsoft.com/office/word/2010/wordprocessingGroup" xmlns:wpi="http://schemas.microsoft.com/office/word/2010/wordprocessingInk" xmlns:wne="http://schemas.microsoft.com/office/word/2006/wordml" xmlns:wps="http://schemas.microsoft.com/office/word/2010/wordprocessingShape" mc:Ignorable="w14 w15 w16se w16cid w16 w16cex w16sdtdh w16du wp14">
+<w:ftr xmlns:wpc="http://schemas.microsoft.com/office/word/2010/wordprocessingCanvas" xmlns:cx="http://schemas.microsoft.com/office/drawing/2014/chartex" xmlns:cx1="http://schemas.microsoft.com/office/drawing/2015/9/8/chartex" xmlns:cx2="http://schemas.microsoft.com/office/drawing/2015/10/21/chartex" xmlns:cx3="http://schemas.microsoft.com/office/drawing/2016/5/9/chartex" xmlns:cx4="http://schemas.microsoft.com/office/drawing/2016/5/10/chartex" xmlns:cx5="http://schemas.microsoft.com/office/drawing/2016/5/11/chartex" xmlns:cx6="http://schemas.microsoft.com/office/drawing/2016/5/12/chartex" xmlns:cx7="http://schemas.microsoft.com/office/drawing/2016/5/13/chartex" xmlns:cx8="http://schemas.microsoft.com/office/drawing/2016/5/14/chartex" xmlns:mc="http://schemas.openxmlformats.org/markup-compatibility/2006" xmlns:aink="http://schemas.microsoft.com/office/drawing/2016/ink" xmlns:am3d="http://schemas.microsoft.com/office/drawing/2017/model3d" xmlns:o="urn:schemas-microsoft-com:office:office" xmlns:oel="http://schemas.microsoft.com/office/2019/extlst" xmlns:r="http://schemas.openxmlformats.org/officeDocument/2006/relationships" xmlns:m="http://schemas.openxmlformats.org/officeDocument/2006/math" xmlns:v="urn:schemas-microsoft-com:vml" xmlns:wp14="http://schemas.microsoft.com/office/word/2010/wordprocessingDrawing" xmlns:wp="http://schemas.openxmlformats.org/drawingml/2006/wordprocessingDrawing" xmlns:w10="urn:schemas-microsoft-com:office:word" xmlns:w="http://schemas.openxmlformats.org/wordprocessingml/2006/main" xmlns:w14="http://schemas.microsoft.com/office/word/2010/wordml" xmlns:w15="http://schemas.microsoft.com/office/word/2012/wordml" xmlns:w16cex="http://schemas.microsoft.com/office/word/2018/wordml/cex" xmlns:w16cid="http://schemas.microsoft.com/office/word/2016/wordml/cid" xmlns:w16="http://schemas.microsoft.com/office/word/2018/wordml" xmlns:w16du="http://schemas.microsoft.com/office/word/2023/wordml/word16du" xmlns:w16sdtdh="http://schemas.microsoft.com/office/word/2020/wordml/sdtdatahash" xmlns:w16sdtfl="http://schemas.microsoft.com/office/word/2024/wordml/sdtformatlock" xmlns:w16se="http://schemas.microsoft.com/office/word/2015/wordml/symex" xmlns:wpg="http://schemas.microsoft.com/office/word/2010/wordprocessingGroup" xmlns:wpi="http://schemas.microsoft.com/office/word/2010/wordprocessingInk" xmlns:wne="http://schemas.microsoft.com/office/word/2006/wordml" xmlns:wps="http://schemas.microsoft.com/office/word/2010/wordprocessingShape" mc:Ignorable="w14 w15 w16se w16cid w16 w16cex w16sdtdh w16sdtfl w16du wp14">
   <w:p>
     <w:pPr>
       <w:pBdr>
@@ -10325,7 +11011,7 @@
 </file>
 
 <file path=word/footer2.xml><?xml version="1.0" encoding="utf-8"?>
-<w:ftr xmlns:wpc="http://schemas.microsoft.com/office/word/2010/wordprocessingCanvas" xmlns:cx="http://schemas.microsoft.com/office/drawing/2014/chartex" xmlns:cx1="http://schemas.microsoft.com/office/drawing/2015/9/8/chartex" xmlns:cx2="http://schemas.microsoft.com/office/drawing/2015/10/21/chartex" xmlns:cx3="http://schemas.microsoft.com/office/drawing/2016/5/9/chartex" xmlns:cx4="http://schemas.microsoft.com/office/drawing/2016/5/10/chartex" xmlns:cx5="http://schemas.microsoft.com/office/drawing/2016/5/11/chartex" xmlns:cx6="http://schemas.microsoft.com/office/drawing/2016/5/12/chartex" xmlns:cx7="http://schemas.microsoft.com/office/drawing/2016/5/13/chartex" xmlns:cx8="http://schemas.microsoft.com/office/drawing/2016/5/14/chartex" xmlns:mc="http://schemas.openxmlformats.org/markup-compatibility/2006" xmlns:aink="http://schemas.microsoft.com/office/drawing/2016/ink" xmlns:am3d="http://schemas.microsoft.com/office/drawing/2017/model3d" xmlns:o="urn:schemas-microsoft-com:office:office" xmlns:oel="http://schemas.microsoft.com/office/2019/extlst" xmlns:r="http://schemas.openxmlformats.org/officeDocument/2006/relationships" xmlns:m="http://schemas.openxmlformats.org/officeDocument/2006/math" xmlns:v="urn:schemas-microsoft-com:vml" xmlns:wp14="http://schemas.microsoft.com/office/word/2010/wordprocessingDrawing" xmlns:wp="http://schemas.openxmlformats.org/drawingml/2006/wordprocessingDrawing" xmlns:w10="urn:schemas-microsoft-com:office:word" xmlns:w="http://schemas.openxmlformats.org/wordprocessingml/2006/main" xmlns:w14="http://schemas.microsoft.com/office/word/2010/wordml" xmlns:w15="http://schemas.microsoft.com/office/word/2012/wordml" xmlns:w16cex="http://schemas.microsoft.com/office/word/2018/wordml/cex" xmlns:w16cid="http://schemas.microsoft.com/office/word/2016/wordml/cid" xmlns:w16="http://schemas.microsoft.com/office/word/2018/wordml" xmlns:w16du="http://schemas.microsoft.com/office/word/2023/wordml/word16du" xmlns:w16sdtdh="http://schemas.microsoft.com/office/word/2020/wordml/sdtdatahash" xmlns:w16se="http://schemas.microsoft.com/office/word/2015/wordml/symex" xmlns:wpg="http://schemas.microsoft.com/office/word/2010/wordprocessingGroup" xmlns:wpi="http://schemas.microsoft.com/office/word/2010/wordprocessingInk" xmlns:wne="http://schemas.microsoft.com/office/word/2006/wordml" xmlns:wps="http://schemas.microsoft.com/office/word/2010/wordprocessingShape" mc:Ignorable="w14 w15 w16se w16cid w16 w16cex w16sdtdh w16du wp14">
+<w:ftr xmlns:wpc="http://schemas.microsoft.com/office/word/2010/wordprocessingCanvas" xmlns:cx="http://schemas.microsoft.com/office/drawing/2014/chartex" xmlns:cx1="http://schemas.microsoft.com/office/drawing/2015/9/8/chartex" xmlns:cx2="http://schemas.microsoft.com/office/drawing/2015/10/21/chartex" xmlns:cx3="http://schemas.microsoft.com/office/drawing/2016/5/9/chartex" xmlns:cx4="http://schemas.microsoft.com/office/drawing/2016/5/10/chartex" xmlns:cx5="http://schemas.microsoft.com/office/drawing/2016/5/11/chartex" xmlns:cx6="http://schemas.microsoft.com/office/drawing/2016/5/12/chartex" xmlns:cx7="http://schemas.microsoft.com/office/drawing/2016/5/13/chartex" xmlns:cx8="http://schemas.microsoft.com/office/drawing/2016/5/14/chartex" xmlns:mc="http://schemas.openxmlformats.org/markup-compatibility/2006" xmlns:aink="http://schemas.microsoft.com/office/drawing/2016/ink" xmlns:am3d="http://schemas.microsoft.com/office/drawing/2017/model3d" xmlns:o="urn:schemas-microsoft-com:office:office" xmlns:oel="http://schemas.microsoft.com/office/2019/extlst" xmlns:r="http://schemas.openxmlformats.org/officeDocument/2006/relationships" xmlns:m="http://schemas.openxmlformats.org/officeDocument/2006/math" xmlns:v="urn:schemas-microsoft-com:vml" xmlns:wp14="http://schemas.microsoft.com/office/word/2010/wordprocessingDrawing" xmlns:wp="http://schemas.openxmlformats.org/drawingml/2006/wordprocessingDrawing" xmlns:w10="urn:schemas-microsoft-com:office:word" xmlns:w="http://schemas.openxmlformats.org/wordprocessingml/2006/main" xmlns:w14="http://schemas.microsoft.com/office/word/2010/wordml" xmlns:w15="http://schemas.microsoft.com/office/word/2012/wordml" xmlns:w16cex="http://schemas.microsoft.com/office/word/2018/wordml/cex" xmlns:w16cid="http://schemas.microsoft.com/office/word/2016/wordml/cid" xmlns:w16="http://schemas.microsoft.com/office/word/2018/wordml" xmlns:w16du="http://schemas.microsoft.com/office/word/2023/wordml/word16du" xmlns:w16sdtdh="http://schemas.microsoft.com/office/word/2020/wordml/sdtdatahash" xmlns:w16sdtfl="http://schemas.microsoft.com/office/word/2024/wordml/sdtformatlock" xmlns:w16se="http://schemas.microsoft.com/office/word/2015/wordml/symex" xmlns:wpg="http://schemas.microsoft.com/office/word/2010/wordprocessingGroup" xmlns:wpi="http://schemas.microsoft.com/office/word/2010/wordprocessingInk" xmlns:wne="http://schemas.microsoft.com/office/word/2006/wordml" xmlns:wps="http://schemas.microsoft.com/office/word/2010/wordprocessingShape" mc:Ignorable="w14 w15 w16se w16cid w16 w16cex w16sdtdh w16sdtfl w16du wp14">
   <w:p>
     <w:pPr>
       <w:pBdr>
@@ -10521,7 +11207,7 @@
 </file>
 
 <file path=word/footnotes.xml><?xml version="1.0" encoding="utf-8"?>
-<w:footnotes xmlns:wpc="http://schemas.microsoft.com/office/word/2010/wordprocessingCanvas" xmlns:cx="http://schemas.microsoft.com/office/drawing/2014/chartex" xmlns:cx1="http://schemas.microsoft.com/office/drawing/2015/9/8/chartex" xmlns:cx2="http://schemas.microsoft.com/office/drawing/2015/10/21/chartex" xmlns:cx3="http://schemas.microsoft.com/office/drawing/2016/5/9/chartex" xmlns:cx4="http://schemas.microsoft.com/office/drawing/2016/5/10/chartex" xmlns:cx5="http://schemas.microsoft.com/office/drawing/2016/5/11/chartex" xmlns:cx6="http://schemas.microsoft.com/office/drawing/2016/5/12/chartex" xmlns:cx7="http://schemas.microsoft.com/office/drawing/2016/5/13/chartex" xmlns:cx8="http://schemas.microsoft.com/office/drawing/2016/5/14/chartex" xmlns:mc="http://schemas.openxmlformats.org/markup-compatibility/2006" xmlns:aink="http://schemas.microsoft.com/office/drawing/2016/ink" xmlns:am3d="http://schemas.microsoft.com/office/drawing/2017/model3d" xmlns:o="urn:schemas-microsoft-com:office:office" xmlns:oel="http://schemas.microsoft.com/office/2019/extlst" xmlns:r="http://schemas.openxmlformats.org/officeDocument/2006/relationships" xmlns:m="http://schemas.openxmlformats.org/officeDocument/2006/math" xmlns:v="urn:schemas-microsoft-com:vml" xmlns:wp14="http://schemas.microsoft.com/office/word/2010/wordprocessingDrawing" xmlns:wp="http://schemas.openxmlformats.org/drawingml/2006/wordprocessingDrawing" xmlns:w10="urn:schemas-microsoft-com:office:word" xmlns:w="http://schemas.openxmlformats.org/wordprocessingml/2006/main" xmlns:w14="http://schemas.microsoft.com/office/word/2010/wordml" xmlns:w15="http://schemas.microsoft.com/office/word/2012/wordml" xmlns:w16cex="http://schemas.microsoft.com/office/word/2018/wordml/cex" xmlns:w16cid="http://schemas.microsoft.com/office/word/2016/wordml/cid" xmlns:w16="http://schemas.microsoft.com/office/word/2018/wordml" xmlns:w16du="http://schemas.microsoft.com/office/word/2023/wordml/word16du" xmlns:w16sdtdh="http://schemas.microsoft.com/office/word/2020/wordml/sdtdatahash" xmlns:w16se="http://schemas.microsoft.com/office/word/2015/wordml/symex" xmlns:wpg="http://schemas.microsoft.com/office/word/2010/wordprocessingGroup" xmlns:wpi="http://schemas.microsoft.com/office/word/2010/wordprocessingInk" xmlns:wne="http://schemas.microsoft.com/office/word/2006/wordml" xmlns:wps="http://schemas.microsoft.com/office/word/2010/wordprocessingShape" mc:Ignorable="w14 w15 w16se w16cid w16 w16cex w16sdtdh w16du wp14">
+<w:footnotes xmlns:wpc="http://schemas.microsoft.com/office/word/2010/wordprocessingCanvas" xmlns:cx="http://schemas.microsoft.com/office/drawing/2014/chartex" xmlns:cx1="http://schemas.microsoft.com/office/drawing/2015/9/8/chartex" xmlns:cx2="http://schemas.microsoft.com/office/drawing/2015/10/21/chartex" xmlns:cx3="http://schemas.microsoft.com/office/drawing/2016/5/9/chartex" xmlns:cx4="http://schemas.microsoft.com/office/drawing/2016/5/10/chartex" xmlns:cx5="http://schemas.microsoft.com/office/drawing/2016/5/11/chartex" xmlns:cx6="http://schemas.microsoft.com/office/drawing/2016/5/12/chartex" xmlns:cx7="http://schemas.microsoft.com/office/drawing/2016/5/13/chartex" xmlns:cx8="http://schemas.microsoft.com/office/drawing/2016/5/14/chartex" xmlns:mc="http://schemas.openxmlformats.org/markup-compatibility/2006" xmlns:aink="http://schemas.microsoft.com/office/drawing/2016/ink" xmlns:am3d="http://schemas.microsoft.com/office/drawing/2017/model3d" xmlns:o="urn:schemas-microsoft-com:office:office" xmlns:oel="http://schemas.microsoft.com/office/2019/extlst" xmlns:r="http://schemas.openxmlformats.org/officeDocument/2006/relationships" xmlns:m="http://schemas.openxmlformats.org/officeDocument/2006/math" xmlns:v="urn:schemas-microsoft-com:vml" xmlns:wp14="http://schemas.microsoft.com/office/word/2010/wordprocessingDrawing" xmlns:wp="http://schemas.openxmlformats.org/drawingml/2006/wordprocessingDrawing" xmlns:w10="urn:schemas-microsoft-com:office:word" xmlns:w="http://schemas.openxmlformats.org/wordprocessingml/2006/main" xmlns:w14="http://schemas.microsoft.com/office/word/2010/wordml" xmlns:w15="http://schemas.microsoft.com/office/word/2012/wordml" xmlns:w16cex="http://schemas.microsoft.com/office/word/2018/wordml/cex" xmlns:w16cid="http://schemas.microsoft.com/office/word/2016/wordml/cid" xmlns:w16="http://schemas.microsoft.com/office/word/2018/wordml" xmlns:w16du="http://schemas.microsoft.com/office/word/2023/wordml/word16du" xmlns:w16sdtdh="http://schemas.microsoft.com/office/word/2020/wordml/sdtdatahash" xmlns:w16sdtfl="http://schemas.microsoft.com/office/word/2024/wordml/sdtformatlock" xmlns:w16se="http://schemas.microsoft.com/office/word/2015/wordml/symex" xmlns:wpg="http://schemas.microsoft.com/office/word/2010/wordprocessingGroup" xmlns:wpi="http://schemas.microsoft.com/office/word/2010/wordprocessingInk" xmlns:wne="http://schemas.microsoft.com/office/word/2006/wordml" xmlns:wps="http://schemas.microsoft.com/office/word/2010/wordprocessingShape" mc:Ignorable="w14 w15 w16se w16cid w16 w16cex w16sdtdh w16sdtfl w16du wp14">
   <w:footnote w:type="separator" w:id="-1">
     <w:p>
       <w:pPr>
@@ -10546,7 +11232,7 @@
 </file>
 
 <file path=word/header1.xml><?xml version="1.0" encoding="utf-8"?>
-<w:hdr xmlns:wpc="http://schemas.microsoft.com/office/word/2010/wordprocessingCanvas" xmlns:cx="http://schemas.microsoft.com/office/drawing/2014/chartex" xmlns:cx1="http://schemas.microsoft.com/office/drawing/2015/9/8/chartex" xmlns:cx2="http://schemas.microsoft.com/office/drawing/2015/10/21/chartex" xmlns:cx3="http://schemas.microsoft.com/office/drawing/2016/5/9/chartex" xmlns:cx4="http://schemas.microsoft.com/office/drawing/2016/5/10/chartex" xmlns:cx5="http://schemas.microsoft.com/office/drawing/2016/5/11/chartex" xmlns:cx6="http://schemas.microsoft.com/office/drawing/2016/5/12/chartex" xmlns:cx7="http://schemas.microsoft.com/office/drawing/2016/5/13/chartex" xmlns:cx8="http://schemas.microsoft.com/office/drawing/2016/5/14/chartex" xmlns:mc="http://schemas.openxmlformats.org/markup-compatibility/2006" xmlns:aink="http://schemas.microsoft.com/office/drawing/2016/ink" xmlns:am3d="http://schemas.microsoft.com/office/drawing/2017/model3d" xmlns:o="urn:schemas-microsoft-com:office:office" xmlns:oel="http://schemas.microsoft.com/office/2019/extlst" xmlns:r="http://schemas.openxmlformats.org/officeDocument/2006/relationships" xmlns:m="http://schemas.openxmlformats.org/officeDocument/2006/math" xmlns:v="urn:schemas-microsoft-com:vml" xmlns:wp14="http://schemas.microsoft.com/office/word/2010/wordprocessingDrawing" xmlns:wp="http://schemas.openxmlformats.org/drawingml/2006/wordprocessingDrawing" xmlns:w10="urn:schemas-microsoft-com:office:word" xmlns:w="http://schemas.openxmlformats.org/wordprocessingml/2006/main" xmlns:w14="http://schemas.microsoft.com/office/word/2010/wordml" xmlns:w15="http://schemas.microsoft.com/office/word/2012/wordml" xmlns:w16cex="http://schemas.microsoft.com/office/word/2018/wordml/cex" xmlns:w16cid="http://schemas.microsoft.com/office/word/2016/wordml/cid" xmlns:w16="http://schemas.microsoft.com/office/word/2018/wordml" xmlns:w16du="http://schemas.microsoft.com/office/word/2023/wordml/word16du" xmlns:w16sdtdh="http://schemas.microsoft.com/office/word/2020/wordml/sdtdatahash" xmlns:w16se="http://schemas.microsoft.com/office/word/2015/wordml/symex" xmlns:wpg="http://schemas.microsoft.com/office/word/2010/wordprocessingGroup" xmlns:wpi="http://schemas.microsoft.com/office/word/2010/wordprocessingInk" xmlns:wne="http://schemas.microsoft.com/office/word/2006/wordml" xmlns:wps="http://schemas.microsoft.com/office/word/2010/wordprocessingShape" mc:Ignorable="w14 w15 w16se w16cid w16 w16cex w16sdtdh w16du wp14">
+<w:hdr xmlns:wpc="http://schemas.microsoft.com/office/word/2010/wordprocessingCanvas" xmlns:cx="http://schemas.microsoft.com/office/drawing/2014/chartex" xmlns:cx1="http://schemas.microsoft.com/office/drawing/2015/9/8/chartex" xmlns:cx2="http://schemas.microsoft.com/office/drawing/2015/10/21/chartex" xmlns:cx3="http://schemas.microsoft.com/office/drawing/2016/5/9/chartex" xmlns:cx4="http://schemas.microsoft.com/office/drawing/2016/5/10/chartex" xmlns:cx5="http://schemas.microsoft.com/office/drawing/2016/5/11/chartex" xmlns:cx6="http://schemas.microsoft.com/office/drawing/2016/5/12/chartex" xmlns:cx7="http://schemas.microsoft.com/office/drawing/2016/5/13/chartex" xmlns:cx8="http://schemas.microsoft.com/office/drawing/2016/5/14/chartex" xmlns:mc="http://schemas.openxmlformats.org/markup-compatibility/2006" xmlns:aink="http://schemas.microsoft.com/office/drawing/2016/ink" xmlns:am3d="http://schemas.microsoft.com/office/drawing/2017/model3d" xmlns:o="urn:schemas-microsoft-com:office:office" xmlns:oel="http://schemas.microsoft.com/office/2019/extlst" xmlns:r="http://schemas.openxmlformats.org/officeDocument/2006/relationships" xmlns:m="http://schemas.openxmlformats.org/officeDocument/2006/math" xmlns:v="urn:schemas-microsoft-com:vml" xmlns:wp14="http://schemas.microsoft.com/office/word/2010/wordprocessingDrawing" xmlns:wp="http://schemas.openxmlformats.org/drawingml/2006/wordprocessingDrawing" xmlns:w10="urn:schemas-microsoft-com:office:word" xmlns:w="http://schemas.openxmlformats.org/wordprocessingml/2006/main" xmlns:w14="http://schemas.microsoft.com/office/word/2010/wordml" xmlns:w15="http://schemas.microsoft.com/office/word/2012/wordml" xmlns:w16cex="http://schemas.microsoft.com/office/word/2018/wordml/cex" xmlns:w16cid="http://schemas.microsoft.com/office/word/2016/wordml/cid" xmlns:w16="http://schemas.microsoft.com/office/word/2018/wordml" xmlns:w16du="http://schemas.microsoft.com/office/word/2023/wordml/word16du" xmlns:w16sdtdh="http://schemas.microsoft.com/office/word/2020/wordml/sdtdatahash" xmlns:w16sdtfl="http://schemas.microsoft.com/office/word/2024/wordml/sdtformatlock" xmlns:w16se="http://schemas.microsoft.com/office/word/2015/wordml/symex" xmlns:wpg="http://schemas.microsoft.com/office/word/2010/wordprocessingGroup" xmlns:wpi="http://schemas.microsoft.com/office/word/2010/wordprocessingInk" xmlns:wne="http://schemas.microsoft.com/office/word/2006/wordml" xmlns:wps="http://schemas.microsoft.com/office/word/2010/wordprocessingShape" mc:Ignorable="w14 w15 w16se w16cid w16 w16cex w16sdtdh w16sdtfl w16du wp14">
   <w:p>
     <w:pPr>
       <w:pStyle w:val="Header"/>
@@ -10559,7 +11245,7 @@
 </file>
 
 <file path=word/header2.xml><?xml version="1.0" encoding="utf-8"?>
-<w:hdr xmlns:wpc="http://schemas.microsoft.com/office/word/2010/wordprocessingCanvas" xmlns:cx="http://schemas.microsoft.com/office/drawing/2014/chartex" xmlns:cx1="http://schemas.microsoft.com/office/drawing/2015/9/8/chartex" xmlns:cx2="http://schemas.microsoft.com/office/drawing/2015/10/21/chartex" xmlns:cx3="http://schemas.microsoft.com/office/drawing/2016/5/9/chartex" xmlns:cx4="http://schemas.microsoft.com/office/drawing/2016/5/10/chartex" xmlns:cx5="http://schemas.microsoft.com/office/drawing/2016/5/11/chartex" xmlns:cx6="http://schemas.microsoft.com/office/drawing/2016/5/12/chartex" xmlns:cx7="http://schemas.microsoft.com/office/drawing/2016/5/13/chartex" xmlns:cx8="http://schemas.microsoft.com/office/drawing/2016/5/14/chartex" xmlns:mc="http://schemas.openxmlformats.org/markup-compatibility/2006" xmlns:aink="http://schemas.microsoft.com/office/drawing/2016/ink" xmlns:am3d="http://schemas.microsoft.com/office/drawing/2017/model3d" xmlns:o="urn:schemas-microsoft-com:office:office" xmlns:oel="http://schemas.microsoft.com/office/2019/extlst" xmlns:r="http://schemas.openxmlformats.org/officeDocument/2006/relationships" xmlns:m="http://schemas.openxmlformats.org/officeDocument/2006/math" xmlns:v="urn:schemas-microsoft-com:vml" xmlns:wp14="http://schemas.microsoft.com/office/word/2010/wordprocessingDrawing" xmlns:wp="http://schemas.openxmlformats.org/drawingml/2006/wordprocessingDrawing" xmlns:w10="urn:schemas-microsoft-com:office:word" xmlns:w="http://schemas.openxmlformats.org/wordprocessingml/2006/main" xmlns:w14="http://schemas.microsoft.com/office/word/2010/wordml" xmlns:w15="http://schemas.microsoft.com/office/word/2012/wordml" xmlns:w16cex="http://schemas.microsoft.com/office/word/2018/wordml/cex" xmlns:w16cid="http://schemas.microsoft.com/office/word/2016/wordml/cid" xmlns:w16="http://schemas.microsoft.com/office/word/2018/wordml" xmlns:w16du="http://schemas.microsoft.com/office/word/2023/wordml/word16du" xmlns:w16sdtdh="http://schemas.microsoft.com/office/word/2020/wordml/sdtdatahash" xmlns:w16se="http://schemas.microsoft.com/office/word/2015/wordml/symex" xmlns:wpg="http://schemas.microsoft.com/office/word/2010/wordprocessingGroup" xmlns:wpi="http://schemas.microsoft.com/office/word/2010/wordprocessingInk" xmlns:wne="http://schemas.microsoft.com/office/word/2006/wordml" xmlns:wps="http://schemas.microsoft.com/office/word/2010/wordprocessingShape" mc:Ignorable="w14 w15 w16se w16cid w16 w16cex w16sdtdh w16du wp14">
+<w:hdr xmlns:wpc="http://schemas.microsoft.com/office/word/2010/wordprocessingCanvas" xmlns:cx="http://schemas.microsoft.com/office/drawing/2014/chartex" xmlns:cx1="http://schemas.microsoft.com/office/drawing/2015/9/8/chartex" xmlns:cx2="http://schemas.microsoft.com/office/drawing/2015/10/21/chartex" xmlns:cx3="http://schemas.microsoft.com/office/drawing/2016/5/9/chartex" xmlns:cx4="http://schemas.microsoft.com/office/drawing/2016/5/10/chartex" xmlns:cx5="http://schemas.microsoft.com/office/drawing/2016/5/11/chartex" xmlns:cx6="http://schemas.microsoft.com/office/drawing/2016/5/12/chartex" xmlns:cx7="http://schemas.microsoft.com/office/drawing/2016/5/13/chartex" xmlns:cx8="http://schemas.microsoft.com/office/drawing/2016/5/14/chartex" xmlns:mc="http://schemas.openxmlformats.org/markup-compatibility/2006" xmlns:aink="http://schemas.microsoft.com/office/drawing/2016/ink" xmlns:am3d="http://schemas.microsoft.com/office/drawing/2017/model3d" xmlns:o="urn:schemas-microsoft-com:office:office" xmlns:oel="http://schemas.microsoft.com/office/2019/extlst" xmlns:r="http://schemas.openxmlformats.org/officeDocument/2006/relationships" xmlns:m="http://schemas.openxmlformats.org/officeDocument/2006/math" xmlns:v="urn:schemas-microsoft-com:vml" xmlns:wp14="http://schemas.microsoft.com/office/word/2010/wordprocessingDrawing" xmlns:wp="http://schemas.openxmlformats.org/drawingml/2006/wordprocessingDrawing" xmlns:w10="urn:schemas-microsoft-com:office:word" xmlns:w="http://schemas.openxmlformats.org/wordprocessingml/2006/main" xmlns:w14="http://schemas.microsoft.com/office/word/2010/wordml" xmlns:w15="http://schemas.microsoft.com/office/word/2012/wordml" xmlns:w16cex="http://schemas.microsoft.com/office/word/2018/wordml/cex" xmlns:w16cid="http://schemas.microsoft.com/office/word/2016/wordml/cid" xmlns:w16="http://schemas.microsoft.com/office/word/2018/wordml" xmlns:w16du="http://schemas.microsoft.com/office/word/2023/wordml/word16du" xmlns:w16sdtdh="http://schemas.microsoft.com/office/word/2020/wordml/sdtdatahash" xmlns:w16sdtfl="http://schemas.microsoft.com/office/word/2024/wordml/sdtformatlock" xmlns:w16se="http://schemas.microsoft.com/office/word/2015/wordml/symex" xmlns:wpg="http://schemas.microsoft.com/office/word/2010/wordprocessingGroup" xmlns:wpi="http://schemas.microsoft.com/office/word/2010/wordprocessingInk" xmlns:wne="http://schemas.microsoft.com/office/word/2006/wordml" xmlns:wps="http://schemas.microsoft.com/office/word/2010/wordprocessingShape" mc:Ignorable="w14 w15 w16se w16cid w16 w16cex w16sdtdh w16sdtfl w16du wp14">
   <w:p>
     <w:pPr>
       <w:pStyle w:val="Header"/>
@@ -10580,7 +11266,7 @@
 </file>
 
 <file path=word/styles.xml><?xml version="1.0" encoding="utf-8"?>
-<w:styles xmlns:mc="http://schemas.openxmlformats.org/markup-compatibility/2006" xmlns:r="http://schemas.openxmlformats.org/officeDocument/2006/relationships" xmlns:w="http://schemas.openxmlformats.org/wordprocessingml/2006/main" xmlns:w14="http://schemas.microsoft.com/office/word/2010/wordml" xmlns:w15="http://schemas.microsoft.com/office/word/2012/wordml" xmlns:w16cex="http://schemas.microsoft.com/office/word/2018/wordml/cex" xmlns:w16cid="http://schemas.microsoft.com/office/word/2016/wordml/cid" xmlns:w16="http://schemas.microsoft.com/office/word/2018/wordml" xmlns:w16du="http://schemas.microsoft.com/office/word/2023/wordml/word16du" xmlns:w16sdtdh="http://schemas.microsoft.com/office/word/2020/wordml/sdtdatahash" xmlns:w16se="http://schemas.microsoft.com/office/word/2015/wordml/symex" mc:Ignorable="w14 w15 w16se w16cid w16 w16cex w16sdtdh w16du">
+<w:styles xmlns:mc="http://schemas.openxmlformats.org/markup-compatibility/2006" xmlns:r="http://schemas.openxmlformats.org/officeDocument/2006/relationships" xmlns:w="http://schemas.openxmlformats.org/wordprocessingml/2006/main" xmlns:w14="http://schemas.microsoft.com/office/word/2010/wordml" xmlns:w15="http://schemas.microsoft.com/office/word/2012/wordml" xmlns:w16cex="http://schemas.microsoft.com/office/word/2018/wordml/cex" xmlns:w16cid="http://schemas.microsoft.com/office/word/2016/wordml/cid" xmlns:w16="http://schemas.microsoft.com/office/word/2018/wordml" xmlns:w16du="http://schemas.microsoft.com/office/word/2023/wordml/word16du" xmlns:w16sdtdh="http://schemas.microsoft.com/office/word/2020/wordml/sdtdatahash" xmlns:w16sdtfl="http://schemas.microsoft.com/office/word/2024/wordml/sdtformatlock" xmlns:w16se="http://schemas.microsoft.com/office/word/2015/wordml/symex" mc:Ignorable="w14 w15 w16se w16cid w16 w16cex w16sdtdh w16sdtfl w16du">
   <w:docDefaults>
     <w:rPrDefault>
       <w:rPr>

</xml_diff>

<commit_message>
nmv 27 02 2025
</commit_message>
<xml_diff>
--- a/TS-Padam/TS-1.6/TS 1.6 Malayalam Pada Paatam Corrections.docx
+++ b/TS-Padam/TS-1.6/TS 1.6 Malayalam Pada Paatam Corrections.docx
@@ -229,6 +229,453 @@
             <w:tcBorders>
               <w:top w:val="single" w:sz="4" w:space="0" w:color="000000"/>
               <w:left w:val="single" w:sz="4" w:space="0" w:color="000000"/>
+              <w:bottom w:val="single" w:sz="4" w:space="0" w:color="000000"/>
+              <w:right w:val="single" w:sz="4" w:space="0" w:color="000000"/>
+            </w:tcBorders>
+            <w:shd w:val="clear" w:color="auto" w:fill="auto"/>
+          </w:tcPr>
+          <w:p>
+            <w:pPr>
+              <w:widowControl w:val="0"/>
+              <w:autoSpaceDE w:val="0"/>
+              <w:autoSpaceDN w:val="0"/>
+              <w:adjustRightInd w:val="0"/>
+              <w:spacing w:before="0" w:line="240" w:lineRule="auto"/>
+              <w:rPr>
+                <w:rFonts w:cs="Arial"/>
+                <w:b/>
+                <w:sz w:val="28"/>
+                <w:szCs w:val="28"/>
+              </w:rPr>
+            </w:pPr>
+            <w:r>
+              <w:rPr>
+                <w:rFonts w:cs="Arial"/>
+                <w:b/>
+                <w:sz w:val="28"/>
+                <w:szCs w:val="28"/>
+              </w:rPr>
+              <w:t>TS 1.6.1.</w:t>
+            </w:r>
+            <w:r>
+              <w:rPr>
+                <w:rFonts w:cs="Arial"/>
+                <w:b/>
+                <w:sz w:val="28"/>
+                <w:szCs w:val="28"/>
+              </w:rPr>
+              <w:t>1</w:t>
+            </w:r>
+            <w:r>
+              <w:rPr>
+                <w:rFonts w:cs="Arial"/>
+                <w:b/>
+                <w:sz w:val="28"/>
+                <w:szCs w:val="28"/>
+              </w:rPr>
+              <w:t xml:space="preserve"> – Padam</w:t>
+            </w:r>
+          </w:p>
+          <w:p>
+            <w:pPr>
+              <w:widowControl w:val="0"/>
+              <w:autoSpaceDE w:val="0"/>
+              <w:autoSpaceDN w:val="0"/>
+              <w:adjustRightInd w:val="0"/>
+              <w:spacing w:before="0" w:line="240" w:lineRule="auto"/>
+              <w:rPr>
+                <w:rFonts w:cs="Arial"/>
+                <w:b/>
+                <w:sz w:val="28"/>
+                <w:szCs w:val="28"/>
+              </w:rPr>
+            </w:pPr>
+            <w:r>
+              <w:rPr>
+                <w:rFonts w:cs="Arial"/>
+                <w:b/>
+                <w:sz w:val="28"/>
+                <w:szCs w:val="28"/>
+              </w:rPr>
+              <w:t xml:space="preserve">Padam No. - </w:t>
+            </w:r>
+            <w:r>
+              <w:rPr>
+                <w:rFonts w:cs="Arial"/>
+                <w:b/>
+                <w:sz w:val="28"/>
+                <w:szCs w:val="28"/>
+              </w:rPr>
+              <w:t>32</w:t>
+            </w:r>
+          </w:p>
+          <w:p>
+            <w:pPr>
+              <w:spacing w:before="0" w:line="240" w:lineRule="auto"/>
+              <w:ind w:left="29"/>
+              <w:rPr>
+                <w:rFonts w:cs="Arial"/>
+                <w:color w:val="000000"/>
+                <w:sz w:val="32"/>
+                <w:szCs w:val="32"/>
+              </w:rPr>
+            </w:pPr>
+            <w:r>
+              <w:rPr>
+                <w:b/>
+                <w:sz w:val="28"/>
+                <w:szCs w:val="28"/>
+              </w:rPr>
+              <w:t xml:space="preserve">Panchaati No. - </w:t>
+            </w:r>
+            <w:r>
+              <w:rPr>
+                <w:b/>
+                <w:sz w:val="28"/>
+                <w:szCs w:val="28"/>
+              </w:rPr>
+              <w:t>1</w:t>
+            </w:r>
+          </w:p>
+        </w:tc>
+        <w:tc>
+          <w:tcPr>
+            <w:tcW w:w="4961" w:type="dxa"/>
+            <w:tcBorders>
+              <w:top w:val="single" w:sz="4" w:space="0" w:color="000000"/>
+              <w:left w:val="single" w:sz="4" w:space="0" w:color="000000"/>
+              <w:bottom w:val="single" w:sz="4" w:space="0" w:color="000000"/>
+              <w:right w:val="single" w:sz="4" w:space="0" w:color="000000"/>
+            </w:tcBorders>
+            <w:shd w:val="clear" w:color="auto" w:fill="auto"/>
+          </w:tcPr>
+          <w:p>
+            <w:pPr>
+              <w:widowControl w:val="0"/>
+              <w:autoSpaceDE w:val="0"/>
+              <w:autoSpaceDN w:val="0"/>
+              <w:adjustRightInd w:val="0"/>
+              <w:spacing w:before="0" w:line="240" w:lineRule="auto"/>
+              <w:ind w:right="-138"/>
+              <w:rPr>
+                <w:rFonts w:ascii="BRH Malayalam Extra" w:hAnsi="BRH Malayalam Extra" w:cs="BRH Malayalam Extra"/>
+                <w:sz w:val="40"/>
+                <w:szCs w:val="40"/>
+                <w:lang w:val="en-IN" w:eastAsia="en-IN"/>
+              </w:rPr>
+            </w:pPr>
+            <w:r>
+              <w:rPr>
+                <w:rFonts w:ascii="BRH Malayalam Extra" w:hAnsi="BRH Malayalam Extra" w:cs="BRH Malayalam Extra"/>
+                <w:sz w:val="40"/>
+                <w:szCs w:val="40"/>
+                <w:lang w:val="en-IN" w:eastAsia="en-IN"/>
+              </w:rPr>
+              <w:t>s</w:t>
+            </w:r>
+            <w:r>
+              <w:rPr>
+                <w:rFonts w:ascii="BRH Malayalam Extra" w:hAnsi="BRH Malayalam Extra" w:cs="BRH Malayalam Extra"/>
+                <w:sz w:val="32"/>
+                <w:szCs w:val="40"/>
+                <w:lang w:val="en-IN" w:eastAsia="en-IN"/>
+              </w:rPr>
+              <w:t>–</w:t>
+            </w:r>
+            <w:r>
+              <w:rPr>
+                <w:rFonts w:ascii="BRH Malayalam Extra" w:hAnsi="BRH Malayalam Extra" w:cs="BRH Malayalam Extra"/>
+                <w:sz w:val="40"/>
+                <w:szCs w:val="40"/>
+                <w:lang w:val="en-IN" w:eastAsia="en-IN"/>
+              </w:rPr>
+              <w:t>tös—pzkõ</w:t>
+            </w:r>
+            <w:r>
+              <w:rPr>
+                <w:rFonts w:ascii="BRH Malayalam Extra" w:hAnsi="BRH Malayalam Extra" w:cs="BRH Malayalam Extra"/>
+                <w:sz w:val="32"/>
+                <w:szCs w:val="40"/>
+                <w:lang w:val="en-IN" w:eastAsia="en-IN"/>
+              </w:rPr>
+              <w:t>–</w:t>
+            </w:r>
+            <w:r>
+              <w:rPr>
+                <w:rFonts w:ascii="BRH Malayalam Extra" w:hAnsi="BRH Malayalam Extra" w:cs="BRH Malayalam Extra"/>
+                <w:sz w:val="40"/>
+                <w:szCs w:val="40"/>
+                <w:lang w:val="en-IN" w:eastAsia="en-IN"/>
+              </w:rPr>
+              <w:t xml:space="preserve">iyZy— </w:t>
+            </w:r>
+          </w:p>
+          <w:p>
+            <w:pPr>
+              <w:widowControl w:val="0"/>
+              <w:autoSpaceDE w:val="0"/>
+              <w:autoSpaceDN w:val="0"/>
+              <w:adjustRightInd w:val="0"/>
+              <w:spacing w:before="0" w:line="240" w:lineRule="auto"/>
+              <w:ind w:right="-138"/>
+              <w:rPr>
+                <w:rFonts w:ascii="BRH Malayalam Extra" w:hAnsi="BRH Malayalam Extra" w:cs="BRH Malayalam Extra"/>
+                <w:color w:val="000000"/>
+                <w:sz w:val="40"/>
+                <w:szCs w:val="40"/>
+                <w:lang w:val="en-IN" w:eastAsia="en-IN"/>
+              </w:rPr>
+            </w:pPr>
+            <w:r>
+              <w:rPr>
+                <w:rFonts w:ascii="BRH Malayalam Extra" w:hAnsi="BRH Malayalam Extra" w:cs="BRH Malayalam Extra"/>
+                <w:sz w:val="40"/>
+                <w:szCs w:val="40"/>
+                <w:lang w:val="en-IN" w:eastAsia="en-IN"/>
+              </w:rPr>
+              <w:t>s</w:t>
+            </w:r>
+            <w:r>
+              <w:rPr>
+                <w:rFonts w:ascii="BRH Malayalam Extra" w:hAnsi="BRH Malayalam Extra" w:cs="BRH Malayalam Extra"/>
+                <w:sz w:val="32"/>
+                <w:szCs w:val="40"/>
+                <w:lang w:val="en-IN" w:eastAsia="en-IN"/>
+              </w:rPr>
+              <w:t>–</w:t>
+            </w:r>
+            <w:r>
+              <w:rPr>
+                <w:rFonts w:ascii="BRH Malayalam Extra" w:hAnsi="BRH Malayalam Extra" w:cs="BRH Malayalam Extra"/>
+                <w:sz w:val="40"/>
+                <w:szCs w:val="40"/>
+                <w:lang w:val="en-IN" w:eastAsia="en-IN"/>
+              </w:rPr>
+              <w:t xml:space="preserve">tös— - </w:t>
+            </w:r>
+            <w:r>
+              <w:rPr>
+                <w:rFonts w:ascii="BRH Malayalam Extra" w:hAnsi="BRH Malayalam Extra" w:cs="BRH Malayalam Extra"/>
+                <w:sz w:val="40"/>
+                <w:szCs w:val="40"/>
+                <w:highlight w:val="yellow"/>
+                <w:lang w:val="en-IN" w:eastAsia="en-IN"/>
+              </w:rPr>
+              <w:t>py</w:t>
+            </w:r>
+            <w:r>
+              <w:rPr>
+                <w:rFonts w:ascii="BRH Malayalam Extra" w:hAnsi="BRH Malayalam Extra" w:cs="BRH Malayalam Extra"/>
+                <w:sz w:val="32"/>
+                <w:szCs w:val="40"/>
+                <w:lang w:val="en-IN" w:eastAsia="en-IN"/>
+              </w:rPr>
+              <w:t>–</w:t>
+            </w:r>
+            <w:r>
+              <w:rPr>
+                <w:rFonts w:ascii="BRH Malayalam Extra" w:hAnsi="BRH Malayalam Extra" w:cs="BRH Malayalam Extra"/>
+                <w:sz w:val="40"/>
+                <w:szCs w:val="40"/>
+                <w:lang w:val="en-IN" w:eastAsia="en-IN"/>
+              </w:rPr>
+              <w:t>kõ</w:t>
+            </w:r>
+            <w:r>
+              <w:rPr>
+                <w:rFonts w:ascii="BRH Malayalam Extra" w:hAnsi="BRH Malayalam Extra" w:cs="BRH Malayalam Extra"/>
+                <w:sz w:val="32"/>
+                <w:szCs w:val="40"/>
+                <w:lang w:val="en-IN" w:eastAsia="en-IN"/>
+              </w:rPr>
+              <w:t>–</w:t>
+            </w:r>
+            <w:r>
+              <w:rPr>
+                <w:rFonts w:ascii="BRH Malayalam Extra" w:hAnsi="BRH Malayalam Extra" w:cs="BRH Malayalam Extra"/>
+                <w:sz w:val="40"/>
+                <w:szCs w:val="40"/>
+                <w:lang w:val="en-IN" w:eastAsia="en-IN"/>
+              </w:rPr>
+              <w:t xml:space="preserve">I | </w:t>
+            </w:r>
+          </w:p>
+        </w:tc>
+        <w:tc>
+          <w:tcPr>
+            <w:tcW w:w="4536" w:type="dxa"/>
+            <w:tcBorders>
+              <w:top w:val="single" w:sz="4" w:space="0" w:color="000000"/>
+              <w:left w:val="single" w:sz="4" w:space="0" w:color="000000"/>
+              <w:bottom w:val="single" w:sz="4" w:space="0" w:color="000000"/>
+              <w:right w:val="single" w:sz="4" w:space="0" w:color="000000"/>
+            </w:tcBorders>
+            <w:shd w:val="clear" w:color="auto" w:fill="auto"/>
+          </w:tcPr>
+          <w:p>
+            <w:pPr>
+              <w:widowControl w:val="0"/>
+              <w:autoSpaceDE w:val="0"/>
+              <w:autoSpaceDN w:val="0"/>
+              <w:adjustRightInd w:val="0"/>
+              <w:spacing w:before="0" w:line="240" w:lineRule="auto"/>
+              <w:ind w:right="-138"/>
+              <w:rPr>
+                <w:rFonts w:ascii="BRH Malayalam Extra" w:hAnsi="BRH Malayalam Extra" w:cs="BRH Malayalam Extra"/>
+                <w:sz w:val="40"/>
+                <w:szCs w:val="40"/>
+                <w:lang w:val="en-IN" w:eastAsia="en-IN"/>
+              </w:rPr>
+            </w:pPr>
+            <w:r>
+              <w:rPr>
+                <w:rFonts w:ascii="BRH Malayalam Extra" w:hAnsi="BRH Malayalam Extra" w:cs="BRH Malayalam Extra"/>
+                <w:sz w:val="40"/>
+                <w:szCs w:val="40"/>
+                <w:lang w:val="en-IN" w:eastAsia="en-IN"/>
+              </w:rPr>
+              <w:t>s</w:t>
+            </w:r>
+            <w:r>
+              <w:rPr>
+                <w:rFonts w:ascii="BRH Malayalam Extra" w:hAnsi="BRH Malayalam Extra" w:cs="BRH Malayalam Extra"/>
+                <w:sz w:val="32"/>
+                <w:szCs w:val="40"/>
+                <w:lang w:val="en-IN" w:eastAsia="en-IN"/>
+              </w:rPr>
+              <w:t>–</w:t>
+            </w:r>
+            <w:r>
+              <w:rPr>
+                <w:rFonts w:ascii="BRH Malayalam Extra" w:hAnsi="BRH Malayalam Extra" w:cs="BRH Malayalam Extra"/>
+                <w:sz w:val="40"/>
+                <w:szCs w:val="40"/>
+                <w:lang w:val="en-IN" w:eastAsia="en-IN"/>
+              </w:rPr>
+              <w:t>tös—pzkõ</w:t>
+            </w:r>
+            <w:r>
+              <w:rPr>
+                <w:rFonts w:ascii="BRH Malayalam Extra" w:hAnsi="BRH Malayalam Extra" w:cs="BRH Malayalam Extra"/>
+                <w:sz w:val="32"/>
+                <w:szCs w:val="40"/>
+                <w:lang w:val="en-IN" w:eastAsia="en-IN"/>
+              </w:rPr>
+              <w:t>–</w:t>
+            </w:r>
+            <w:r>
+              <w:rPr>
+                <w:rFonts w:ascii="BRH Malayalam Extra" w:hAnsi="BRH Malayalam Extra" w:cs="BRH Malayalam Extra"/>
+                <w:sz w:val="40"/>
+                <w:szCs w:val="40"/>
+                <w:lang w:val="en-IN" w:eastAsia="en-IN"/>
+              </w:rPr>
+              <w:t xml:space="preserve">iyZy— </w:t>
+            </w:r>
+          </w:p>
+          <w:p>
+            <w:pPr>
+              <w:widowControl w:val="0"/>
+              <w:autoSpaceDE w:val="0"/>
+              <w:autoSpaceDN w:val="0"/>
+              <w:adjustRightInd w:val="0"/>
+              <w:spacing w:before="0" w:line="240" w:lineRule="auto"/>
+              <w:ind w:right="-112"/>
+              <w:rPr>
+                <w:rFonts w:ascii="BRH Malayalam Extra" w:hAnsi="BRH Malayalam Extra" w:cs="BRH Malayalam Extra"/>
+                <w:color w:val="000000"/>
+                <w:sz w:val="40"/>
+                <w:szCs w:val="40"/>
+                <w:lang w:val="en-IN" w:eastAsia="en-IN"/>
+              </w:rPr>
+            </w:pPr>
+            <w:r>
+              <w:rPr>
+                <w:rFonts w:ascii="BRH Malayalam Extra" w:hAnsi="BRH Malayalam Extra" w:cs="BRH Malayalam Extra"/>
+                <w:sz w:val="40"/>
+                <w:szCs w:val="40"/>
+                <w:lang w:val="en-IN" w:eastAsia="en-IN"/>
+              </w:rPr>
+              <w:t>s</w:t>
+            </w:r>
+            <w:r>
+              <w:rPr>
+                <w:rFonts w:ascii="BRH Malayalam Extra" w:hAnsi="BRH Malayalam Extra" w:cs="BRH Malayalam Extra"/>
+                <w:sz w:val="32"/>
+                <w:szCs w:val="40"/>
+                <w:lang w:val="en-IN" w:eastAsia="en-IN"/>
+              </w:rPr>
+              <w:t>–</w:t>
+            </w:r>
+            <w:r>
+              <w:rPr>
+                <w:rFonts w:ascii="BRH Malayalam Extra" w:hAnsi="BRH Malayalam Extra" w:cs="BRH Malayalam Extra"/>
+                <w:sz w:val="40"/>
+                <w:szCs w:val="40"/>
+                <w:lang w:val="en-IN" w:eastAsia="en-IN"/>
+              </w:rPr>
+              <w:t xml:space="preserve">tös— - </w:t>
+            </w:r>
+            <w:r>
+              <w:rPr>
+                <w:rFonts w:ascii="BRH Malayalam Extra" w:hAnsi="BRH Malayalam Extra" w:cs="BRH Malayalam Extra"/>
+                <w:sz w:val="40"/>
+                <w:szCs w:val="40"/>
+                <w:highlight w:val="green"/>
+                <w:lang w:val="en-IN" w:eastAsia="en-IN"/>
+              </w:rPr>
+              <w:t>pz</w:t>
+            </w:r>
+            <w:r>
+              <w:rPr>
+                <w:rFonts w:ascii="BRH Malayalam Extra" w:hAnsi="BRH Malayalam Extra" w:cs="BRH Malayalam Extra"/>
+                <w:sz w:val="32"/>
+                <w:szCs w:val="40"/>
+                <w:highlight w:val="green"/>
+                <w:lang w:val="en-IN" w:eastAsia="en-IN"/>
+              </w:rPr>
+              <w:t>–</w:t>
+            </w:r>
+            <w:r>
+              <w:rPr>
+                <w:rFonts w:ascii="BRH Malayalam Extra" w:hAnsi="BRH Malayalam Extra" w:cs="BRH Malayalam Extra"/>
+                <w:sz w:val="40"/>
+                <w:szCs w:val="40"/>
+                <w:lang w:val="en-IN" w:eastAsia="en-IN"/>
+              </w:rPr>
+              <w:t>kõ</w:t>
+            </w:r>
+            <w:r>
+              <w:rPr>
+                <w:rFonts w:ascii="BRH Malayalam Extra" w:hAnsi="BRH Malayalam Extra" w:cs="BRH Malayalam Extra"/>
+                <w:sz w:val="32"/>
+                <w:szCs w:val="40"/>
+                <w:lang w:val="en-IN" w:eastAsia="en-IN"/>
+              </w:rPr>
+              <w:t>–</w:t>
+            </w:r>
+            <w:r>
+              <w:rPr>
+                <w:rFonts w:ascii="BRH Malayalam Extra" w:hAnsi="BRH Malayalam Extra" w:cs="BRH Malayalam Extra"/>
+                <w:sz w:val="40"/>
+                <w:szCs w:val="40"/>
+                <w:lang w:val="en-IN" w:eastAsia="en-IN"/>
+              </w:rPr>
+              <w:t xml:space="preserve">I | </w:t>
+            </w:r>
+          </w:p>
+        </w:tc>
+      </w:tr>
+      <w:tr>
+        <w:trPr>
+          <w:trHeight w:val="1020"/>
+        </w:trPr>
+        <w:tc>
+          <w:tcPr>
+            <w:tcW w:w="3970" w:type="dxa"/>
+            <w:tcBorders>
+              <w:top w:val="single" w:sz="4" w:space="0" w:color="000000"/>
+              <w:left w:val="single" w:sz="4" w:space="0" w:color="000000"/>
               <w:bottom w:val="single" w:sz="4" w:space="0" w:color="auto"/>
               <w:right w:val="single" w:sz="4" w:space="0" w:color="000000"/>
             </w:tcBorders>
@@ -255,7 +702,7 @@
                 <w:sz w:val="28"/>
                 <w:szCs w:val="28"/>
               </w:rPr>
-              <w:t>TS 1.6.1.</w:t>
+              <w:t>TS 1.6.</w:t>
             </w:r>
             <w:r>
               <w:rPr>
@@ -264,7 +711,7 @@
                 <w:sz w:val="28"/>
                 <w:szCs w:val="28"/>
               </w:rPr>
-              <w:t>1</w:t>
+              <w:t>7.3</w:t>
             </w:r>
             <w:r>
               <w:rPr>
@@ -306,26 +753,29 @@
                 <w:sz w:val="28"/>
                 <w:szCs w:val="28"/>
               </w:rPr>
-              <w:t>32</w:t>
-            </w:r>
-          </w:p>
-          <w:p>
-            <w:pPr>
-              <w:spacing w:before="0" w:line="240" w:lineRule="auto"/>
-              <w:ind w:left="29"/>
-              <w:rPr>
-                <w:rFonts w:cs="Arial"/>
-                <w:color w:val="000000"/>
-                <w:sz w:val="32"/>
-                <w:szCs w:val="32"/>
-              </w:rPr>
-            </w:pPr>
-            <w:r>
-              <w:rPr>
+              <w:t>3</w:t>
+            </w:r>
+          </w:p>
+          <w:p>
+            <w:pPr>
+              <w:widowControl w:val="0"/>
+              <w:autoSpaceDE w:val="0"/>
+              <w:autoSpaceDN w:val="0"/>
+              <w:adjustRightInd w:val="0"/>
+              <w:spacing w:before="0" w:line="240" w:lineRule="auto"/>
+              <w:rPr>
+                <w:rFonts w:cs="Arial"/>
                 <w:b/>
                 <w:sz w:val="28"/>
                 <w:szCs w:val="28"/>
               </w:rPr>
+            </w:pPr>
+            <w:r>
+              <w:rPr>
+                <w:b/>
+                <w:sz w:val="28"/>
+                <w:szCs w:val="28"/>
+              </w:rPr>
               <w:t xml:space="preserve">Panchaati No. - </w:t>
             </w:r>
             <w:r>
@@ -334,7 +784,7 @@
                 <w:sz w:val="28"/>
                 <w:szCs w:val="28"/>
               </w:rPr>
-              <w:t>1</w:t>
+              <w:t>23</w:t>
             </w:r>
           </w:p>
         </w:tc>
@@ -355,103 +805,22 @@
               <w:autoSpaceDE w:val="0"/>
               <w:autoSpaceDN w:val="0"/>
               <w:adjustRightInd w:val="0"/>
-              <w:spacing w:before="0" w:line="240" w:lineRule="auto"/>
+              <w:spacing w:line="240" w:lineRule="auto"/>
               <w:ind w:right="-138"/>
               <w:rPr>
-                <w:rFonts w:ascii="BRH Malayalam Extra" w:hAnsi="BRH Malayalam Extra" w:cs="BRH Malayalam Extra"/>
-                <w:sz w:val="40"/>
-                <w:szCs w:val="40"/>
-                <w:lang w:val="en-IN" w:eastAsia="en-IN"/>
-              </w:rPr>
-            </w:pPr>
-            <w:r>
-              <w:rPr>
-                <w:rFonts w:ascii="BRH Malayalam Extra" w:hAnsi="BRH Malayalam Extra" w:cs="BRH Malayalam Extra"/>
-                <w:sz w:val="40"/>
-                <w:szCs w:val="40"/>
-                <w:lang w:val="en-IN" w:eastAsia="en-IN"/>
-              </w:rPr>
-              <w:t>s</w:t>
-            </w:r>
-            <w:r>
-              <w:rPr>
-                <w:rFonts w:ascii="BRH Malayalam Extra" w:hAnsi="BRH Malayalam Extra" w:cs="BRH Malayalam Extra"/>
-                <w:sz w:val="32"/>
-                <w:szCs w:val="40"/>
-                <w:lang w:val="en-IN" w:eastAsia="en-IN"/>
-              </w:rPr>
-              <w:t>–</w:t>
-            </w:r>
-            <w:r>
-              <w:rPr>
-                <w:rFonts w:ascii="BRH Malayalam Extra" w:hAnsi="BRH Malayalam Extra" w:cs="BRH Malayalam Extra"/>
-                <w:sz w:val="40"/>
-                <w:szCs w:val="40"/>
-                <w:lang w:val="en-IN" w:eastAsia="en-IN"/>
-              </w:rPr>
-              <w:t>tös—pzkõ</w:t>
-            </w:r>
-            <w:r>
-              <w:rPr>
-                <w:rFonts w:ascii="BRH Malayalam Extra" w:hAnsi="BRH Malayalam Extra" w:cs="BRH Malayalam Extra"/>
-                <w:sz w:val="32"/>
-                <w:szCs w:val="40"/>
-                <w:lang w:val="en-IN" w:eastAsia="en-IN"/>
-              </w:rPr>
-              <w:t>–</w:t>
-            </w:r>
-            <w:r>
-              <w:rPr>
-                <w:rFonts w:ascii="BRH Malayalam Extra" w:hAnsi="BRH Malayalam Extra" w:cs="BRH Malayalam Extra"/>
-                <w:sz w:val="40"/>
-                <w:szCs w:val="40"/>
-                <w:lang w:val="en-IN" w:eastAsia="en-IN"/>
-              </w:rPr>
-              <w:t xml:space="preserve">iyZy— </w:t>
-            </w:r>
-          </w:p>
-          <w:p>
-            <w:pPr>
-              <w:widowControl w:val="0"/>
-              <w:autoSpaceDE w:val="0"/>
-              <w:autoSpaceDN w:val="0"/>
-              <w:adjustRightInd w:val="0"/>
-              <w:spacing w:before="0" w:line="240" w:lineRule="auto"/>
-              <w:ind w:right="-138"/>
-              <w:rPr>
-                <w:rFonts w:ascii="BRH Malayalam Extra" w:hAnsi="BRH Malayalam Extra" w:cs="BRH Malayalam Extra"/>
-                <w:color w:val="000000"/>
-                <w:sz w:val="40"/>
-                <w:szCs w:val="40"/>
-                <w:lang w:val="en-IN" w:eastAsia="en-IN"/>
-              </w:rPr>
-            </w:pPr>
-            <w:r>
-              <w:rPr>
-                <w:rFonts w:ascii="BRH Malayalam Extra" w:hAnsi="BRH Malayalam Extra" w:cs="BRH Malayalam Extra"/>
-                <w:sz w:val="40"/>
-                <w:szCs w:val="40"/>
-                <w:lang w:val="en-IN" w:eastAsia="en-IN"/>
-              </w:rPr>
-              <w:t>s</w:t>
-            </w:r>
-            <w:r>
-              <w:rPr>
-                <w:rFonts w:ascii="BRH Malayalam Extra" w:hAnsi="BRH Malayalam Extra" w:cs="BRH Malayalam Extra"/>
-                <w:sz w:val="32"/>
-                <w:szCs w:val="40"/>
-                <w:lang w:val="en-IN" w:eastAsia="en-IN"/>
-              </w:rPr>
-              <w:t>–</w:t>
-            </w:r>
-            <w:r>
-              <w:rPr>
-                <w:rFonts w:ascii="BRH Malayalam Extra" w:hAnsi="BRH Malayalam Extra" w:cs="BRH Malayalam Extra"/>
-                <w:sz w:val="40"/>
-                <w:szCs w:val="40"/>
-                <w:lang w:val="en-IN" w:eastAsia="en-IN"/>
-              </w:rPr>
-              <w:t xml:space="preserve">tös— - </w:t>
+                <w:rFonts w:ascii="BRH Devanagari Extra" w:hAnsi="BRH Devanagari Extra" w:cs="BRH Devanagari Extra"/>
+                <w:sz w:val="40"/>
+                <w:szCs w:val="40"/>
+              </w:rPr>
+            </w:pPr>
+            <w:r>
+              <w:rPr>
+                <w:rFonts w:ascii="BRH Malayalam Extra" w:hAnsi="BRH Malayalam Extra" w:cs="BRH Malayalam Extra"/>
+                <w:sz w:val="40"/>
+                <w:szCs w:val="40"/>
+                <w:lang w:val="en-IN" w:eastAsia="en-IN"/>
+              </w:rPr>
+              <w:t xml:space="preserve">CZ§ | d¡ | </w:t>
             </w:r>
             <w:r>
               <w:rPr>
@@ -461,43 +830,16 @@
                 <w:highlight w:val="yellow"/>
                 <w:lang w:val="en-IN" w:eastAsia="en-IN"/>
               </w:rPr>
-              <w:t>py</w:t>
-            </w:r>
-            <w:r>
-              <w:rPr>
-                <w:rFonts w:ascii="BRH Malayalam Extra" w:hAnsi="BRH Malayalam Extra" w:cs="BRH Malayalam Extra"/>
-                <w:sz w:val="32"/>
-                <w:szCs w:val="40"/>
-                <w:lang w:val="en-IN" w:eastAsia="en-IN"/>
-              </w:rPr>
-              <w:t>–</w:t>
-            </w:r>
-            <w:r>
-              <w:rPr>
-                <w:rFonts w:ascii="BRH Malayalam Extra" w:hAnsi="BRH Malayalam Extra" w:cs="BRH Malayalam Extra"/>
-                <w:sz w:val="40"/>
-                <w:szCs w:val="40"/>
-                <w:lang w:val="en-IN" w:eastAsia="en-IN"/>
-              </w:rPr>
-              <w:t>kõ</w:t>
-            </w:r>
-            <w:r>
-              <w:rPr>
-                <w:rFonts w:ascii="BRH Malayalam Extra" w:hAnsi="BRH Malayalam Extra" w:cs="BRH Malayalam Extra"/>
-                <w:sz w:val="32"/>
-                <w:szCs w:val="40"/>
-                <w:lang w:val="en-IN" w:eastAsia="en-IN"/>
-              </w:rPr>
-              <w:t>–</w:t>
-            </w:r>
-            <w:r>
-              <w:rPr>
-                <w:rFonts w:ascii="BRH Malayalam Extra" w:hAnsi="BRH Malayalam Extra" w:cs="BRH Malayalam Extra"/>
-                <w:sz w:val="40"/>
-                <w:szCs w:val="40"/>
-                <w:lang w:val="en-IN" w:eastAsia="en-IN"/>
-              </w:rPr>
-              <w:t xml:space="preserve">I | </w:t>
+              <w:t>px</w:t>
+            </w:r>
+            <w:r>
+              <w:rPr>
+                <w:rFonts w:ascii="BRH Malayalam Extra" w:hAnsi="BRH Malayalam Extra" w:cs="BRH Malayalam Extra"/>
+                <w:sz w:val="40"/>
+                <w:szCs w:val="40"/>
+                <w:lang w:val="en-IN" w:eastAsia="en-IN"/>
+              </w:rPr>
+              <w:t xml:space="preserve"> |</w:t>
             </w:r>
           </w:p>
         </w:tc>
@@ -519,149 +861,39 @@
               <w:autoSpaceDN w:val="0"/>
               <w:adjustRightInd w:val="0"/>
               <w:spacing w:before="0" w:line="240" w:lineRule="auto"/>
-              <w:ind w:right="-138"/>
-              <w:rPr>
-                <w:rFonts w:ascii="BRH Malayalam Extra" w:hAnsi="BRH Malayalam Extra" w:cs="BRH Malayalam Extra"/>
-                <w:sz w:val="40"/>
-                <w:szCs w:val="40"/>
-                <w:lang w:val="en-IN" w:eastAsia="en-IN"/>
-              </w:rPr>
-            </w:pPr>
-            <w:r>
-              <w:rPr>
-                <w:rFonts w:ascii="BRH Malayalam Extra" w:hAnsi="BRH Malayalam Extra" w:cs="BRH Malayalam Extra"/>
-                <w:sz w:val="40"/>
-                <w:szCs w:val="40"/>
-                <w:lang w:val="en-IN" w:eastAsia="en-IN"/>
-              </w:rPr>
-              <w:t>s</w:t>
-            </w:r>
-            <w:r>
-              <w:rPr>
-                <w:rFonts w:ascii="BRH Malayalam Extra" w:hAnsi="BRH Malayalam Extra" w:cs="BRH Malayalam Extra"/>
-                <w:sz w:val="32"/>
-                <w:szCs w:val="40"/>
-                <w:lang w:val="en-IN" w:eastAsia="en-IN"/>
-              </w:rPr>
-              <w:t>–</w:t>
-            </w:r>
-            <w:r>
-              <w:rPr>
-                <w:rFonts w:ascii="BRH Malayalam Extra" w:hAnsi="BRH Malayalam Extra" w:cs="BRH Malayalam Extra"/>
-                <w:sz w:val="40"/>
-                <w:szCs w:val="40"/>
-                <w:lang w:val="en-IN" w:eastAsia="en-IN"/>
-              </w:rPr>
-              <w:t>tös—pzkõ</w:t>
-            </w:r>
-            <w:r>
-              <w:rPr>
-                <w:rFonts w:ascii="BRH Malayalam Extra" w:hAnsi="BRH Malayalam Extra" w:cs="BRH Malayalam Extra"/>
-                <w:sz w:val="32"/>
-                <w:szCs w:val="40"/>
-                <w:lang w:val="en-IN" w:eastAsia="en-IN"/>
-              </w:rPr>
-              <w:t>–</w:t>
-            </w:r>
-            <w:r>
-              <w:rPr>
-                <w:rFonts w:ascii="BRH Malayalam Extra" w:hAnsi="BRH Malayalam Extra" w:cs="BRH Malayalam Extra"/>
-                <w:sz w:val="40"/>
-                <w:szCs w:val="40"/>
-                <w:lang w:val="en-IN" w:eastAsia="en-IN"/>
-              </w:rPr>
-              <w:t xml:space="preserve">iyZy— </w:t>
-            </w:r>
-          </w:p>
-          <w:p>
-            <w:pPr>
-              <w:widowControl w:val="0"/>
-              <w:autoSpaceDE w:val="0"/>
-              <w:autoSpaceDN w:val="0"/>
-              <w:adjustRightInd w:val="0"/>
-              <w:spacing w:before="0" w:line="240" w:lineRule="auto"/>
               <w:ind w:right="-112"/>
               <w:rPr>
-                <w:rFonts w:ascii="BRH Malayalam Extra" w:hAnsi="BRH Malayalam Extra" w:cs="BRH Malayalam Extra"/>
-                <w:color w:val="000000"/>
-                <w:sz w:val="40"/>
-                <w:szCs w:val="40"/>
-                <w:lang w:val="en-IN" w:eastAsia="en-IN"/>
-              </w:rPr>
-            </w:pPr>
-            <w:r>
-              <w:rPr>
-                <w:rFonts w:ascii="BRH Malayalam Extra" w:hAnsi="BRH Malayalam Extra" w:cs="BRH Malayalam Extra"/>
-                <w:sz w:val="40"/>
-                <w:szCs w:val="40"/>
-                <w:lang w:val="en-IN" w:eastAsia="en-IN"/>
-              </w:rPr>
-              <w:t>s</w:t>
-            </w:r>
-            <w:r>
-              <w:rPr>
-                <w:rFonts w:ascii="BRH Malayalam Extra" w:hAnsi="BRH Malayalam Extra" w:cs="BRH Malayalam Extra"/>
-                <w:sz w:val="32"/>
-                <w:szCs w:val="40"/>
-                <w:lang w:val="en-IN" w:eastAsia="en-IN"/>
-              </w:rPr>
-              <w:t>–</w:t>
-            </w:r>
-            <w:r>
-              <w:rPr>
-                <w:rFonts w:ascii="BRH Malayalam Extra" w:hAnsi="BRH Malayalam Extra" w:cs="BRH Malayalam Extra"/>
-                <w:sz w:val="40"/>
-                <w:szCs w:val="40"/>
-                <w:lang w:val="en-IN" w:eastAsia="en-IN"/>
-              </w:rPr>
-              <w:t xml:space="preserve">tös— - </w:t>
-            </w:r>
-            <w:r>
-              <w:rPr>
-                <w:rFonts w:ascii="BRH Malayalam Extra" w:hAnsi="BRH Malayalam Extra" w:cs="BRH Malayalam Extra"/>
-                <w:sz w:val="40"/>
-                <w:szCs w:val="40"/>
+                <w:rFonts w:ascii="BRH Devanagari Extra" w:hAnsi="BRH Devanagari Extra" w:cs="BRH Devanagari Extra"/>
+                <w:sz w:val="40"/>
+                <w:szCs w:val="40"/>
+              </w:rPr>
+            </w:pPr>
+            <w:r>
+              <w:rPr>
+                <w:rFonts w:ascii="BRH Malayalam Extra" w:hAnsi="BRH Malayalam Extra" w:cs="BRH Malayalam Extra"/>
+                <w:sz w:val="40"/>
+                <w:szCs w:val="40"/>
+                <w:lang w:val="en-IN" w:eastAsia="en-IN"/>
+              </w:rPr>
+              <w:t xml:space="preserve">CZ§ | d¡ | </w:t>
+            </w:r>
+            <w:r>
+              <w:rPr>
+                <w:rFonts w:ascii="BRH Malayalam Extra" w:hAnsi="BRH Malayalam Extra" w:cs="BRH Malayalam Extra"/>
+                <w:sz w:val="40"/>
+                <w:szCs w:val="36"/>
                 <w:highlight w:val="green"/>
-                <w:lang w:val="en-IN" w:eastAsia="en-IN"/>
-              </w:rPr>
-              <w:t>pz</w:t>
-            </w:r>
-            <w:r>
-              <w:rPr>
-                <w:rFonts w:ascii="BRH Malayalam Extra" w:hAnsi="BRH Malayalam Extra" w:cs="BRH Malayalam Extra"/>
-                <w:sz w:val="32"/>
-                <w:szCs w:val="40"/>
-                <w:highlight w:val="green"/>
-                <w:lang w:val="en-IN" w:eastAsia="en-IN"/>
-              </w:rPr>
-              <w:t>–</w:t>
-            </w:r>
-            <w:r>
-              <w:rPr>
-                <w:rFonts w:ascii="BRH Malayalam Extra" w:hAnsi="BRH Malayalam Extra" w:cs="BRH Malayalam Extra"/>
-                <w:sz w:val="40"/>
-                <w:szCs w:val="40"/>
-                <w:lang w:val="en-IN" w:eastAsia="en-IN"/>
-              </w:rPr>
-              <w:t>kõ</w:t>
-            </w:r>
-            <w:r>
-              <w:rPr>
-                <w:rFonts w:ascii="BRH Malayalam Extra" w:hAnsi="BRH Malayalam Extra" w:cs="BRH Malayalam Extra"/>
-                <w:sz w:val="32"/>
-                <w:szCs w:val="40"/>
-                <w:lang w:val="en-IN" w:eastAsia="en-IN"/>
-              </w:rPr>
-              <w:t>–</w:t>
-            </w:r>
-            <w:r>
-              <w:rPr>
-                <w:rFonts w:ascii="BRH Malayalam Extra" w:hAnsi="BRH Malayalam Extra" w:cs="BRH Malayalam Extra"/>
-                <w:sz w:val="40"/>
-                <w:szCs w:val="40"/>
-                <w:lang w:val="en-IN" w:eastAsia="en-IN"/>
-              </w:rPr>
-              <w:t xml:space="preserve">I | </w:t>
+              </w:rPr>
+              <w:t>¤¤p</w:t>
+            </w:r>
+            <w:r>
+              <w:rPr>
+                <w:rFonts w:ascii="BRH Malayalam Extra" w:hAnsi="BRH Malayalam Extra" w:cs="BRH Malayalam Extra"/>
+                <w:sz w:val="40"/>
+                <w:szCs w:val="40"/>
+                <w:lang w:val="en-IN" w:eastAsia="en-IN"/>
+              </w:rPr>
+              <w:t xml:space="preserve"> |</w:t>
             </w:r>
           </w:p>
         </w:tc>
@@ -1088,6 +1320,7 @@
           <w:szCs w:val="32"/>
           <w:u w:val="single"/>
         </w:rPr>
+        <w:lastRenderedPageBreak/>
         <w:t xml:space="preserve">TS Pada Paatam </w:t>
       </w:r>
       <w:r>
@@ -1228,7 +1461,6 @@
                 <w:sz w:val="32"/>
                 <w:szCs w:val="32"/>
               </w:rPr>
-              <w:lastRenderedPageBreak/>
               <w:t>Section, Paragraph</w:t>
             </w:r>
           </w:p>
@@ -2142,6 +2374,7 @@
           <w:szCs w:val="32"/>
           <w:u w:val="single"/>
         </w:rPr>
+        <w:lastRenderedPageBreak/>
         <w:t xml:space="preserve">TS Pada Paatam </w:t>
       </w:r>
       <w:r>
@@ -2282,7 +2515,6 @@
                 <w:sz w:val="32"/>
                 <w:szCs w:val="32"/>
               </w:rPr>
-              <w:lastRenderedPageBreak/>
               <w:t>Section, Paragraph</w:t>
             </w:r>
           </w:p>
@@ -3126,6 +3358,7 @@
           <w:szCs w:val="32"/>
           <w:u w:val="single"/>
         </w:rPr>
+        <w:lastRenderedPageBreak/>
         <w:t xml:space="preserve">TS Pada Paatam </w:t>
       </w:r>
       <w:r>
@@ -3287,7 +3520,6 @@
                 <w:sz w:val="32"/>
                 <w:szCs w:val="32"/>
               </w:rPr>
-              <w:lastRenderedPageBreak/>
               <w:t>Section, Paragraph</w:t>
             </w:r>
           </w:p>

</xml_diff>